<commit_message>
Allow user to input color choice either upper or lower case
</commit_message>
<xml_diff>
--- a/final_documentation/curses_documentation_CassandraPizarro.docx
+++ b/final_documentation/curses_documentation_CassandraPizarro.docx
@@ -3,15 +3,1688 @@
 <w:document xmlns:wpc="http://schemas.microsoft.com/office/word/2010/wordprocessingCanvas" xmlns:mo="http://schemas.microsoft.com/office/mac/office/2008/main" xmlns:mc="http://schemas.openxmlformats.org/markup-compatibility/2006" xmlns:mv="urn:schemas-microsoft-com:mac:vml" xmlns:o="urn:schemas-microsoft-com:office:office" xmlns:r="http://schemas.openxmlformats.org/officeDocument/2006/relationships" xmlns:m="http://schemas.openxmlformats.org/officeDocument/2006/math" xmlns:v="urn:schemas-microsoft-com:vml" xmlns:wp14="http://schemas.microsoft.com/office/word/2010/wordprocessingDrawing" xmlns:wp="http://schemas.openxmlformats.org/drawingml/2006/wordprocessingDrawing" xmlns:w10="urn:schemas-microsoft-com:office:word" xmlns:w="http://schemas.openxmlformats.org/wordprocessingml/2006/main" xmlns:w14="http://schemas.microsoft.com/office/word/2010/wordml" xmlns:wpg="http://schemas.microsoft.com/office/word/2010/wordprocessingGroup" xmlns:wpi="http://schemas.microsoft.com/office/word/2010/wordprocessingInk" xmlns:wne="http://schemas.microsoft.com/office/word/2006/wordml" xmlns:wps="http://schemas.microsoft.com/office/word/2010/wordprocessingShape" mc:Ignorable="w14 wp14">
   <w:body>
     <w:p>
-      <w:r>
-        <w:t>Placeholder</w:t>
+      <w:pPr>
+        <w:ind w:left="720"/>
+        <w:rPr>
+          <w:rFonts w:ascii="Times New Roman" w:hAnsi="Times New Roman" w:cs="Times New Roman"/>
+          <w:b/>
+          <w:sz w:val="24"/>
+          <w:szCs w:val="24"/>
+        </w:rPr>
+      </w:pPr>
+      <w:r>
+        <w:rPr>
+          <w:rFonts w:ascii="Times New Roman" w:hAnsi="Times New Roman" w:cs="Times New Roman"/>
+          <w:b/>
+          <w:sz w:val="24"/>
+          <w:szCs w:val="24"/>
+        </w:rPr>
+        <w:t xml:space="preserve">Issue 16: Support ANSI </w:t>
+      </w:r>
+      <w:proofErr w:type="gramStart"/>
+      <w:r>
+        <w:rPr>
+          <w:rFonts w:ascii="Times New Roman" w:hAnsi="Times New Roman" w:cs="Times New Roman"/>
+          <w:b/>
+          <w:sz w:val="24"/>
+          <w:szCs w:val="24"/>
+        </w:rPr>
+        <w:t>escape</w:t>
+      </w:r>
+      <w:proofErr w:type="gramEnd"/>
+      <w:r>
+        <w:rPr>
+          <w:rFonts w:ascii="Times New Roman" w:hAnsi="Times New Roman" w:cs="Times New Roman"/>
+          <w:b/>
+          <w:sz w:val="24"/>
+          <w:szCs w:val="24"/>
+        </w:rPr>
+        <w:t xml:space="preserve"> codes</w:t>
+      </w:r>
+    </w:p>
+    <w:p>
+      <w:pPr>
+        <w:ind w:left="720"/>
+        <w:rPr>
+          <w:rFonts w:ascii="Times New Roman" w:hAnsi="Times New Roman" w:cs="Times New Roman"/>
+          <w:sz w:val="24"/>
+          <w:szCs w:val="24"/>
+        </w:rPr>
+      </w:pPr>
+      <w:r>
+        <w:rPr>
+          <w:rFonts w:ascii="Times New Roman" w:hAnsi="Times New Roman" w:cs="Times New Roman"/>
+          <w:sz w:val="24"/>
+          <w:szCs w:val="24"/>
+        </w:rPr>
+        <w:t>This</w:t>
+      </w:r>
+      <w:r>
+        <w:rPr>
+          <w:rFonts w:ascii="Times New Roman" w:hAnsi="Times New Roman" w:cs="Times New Roman"/>
+          <w:sz w:val="24"/>
+          <w:szCs w:val="24"/>
+        </w:rPr>
+        <w:t xml:space="preserve"> issue calls for supporting ANSI </w:t>
+      </w:r>
+      <w:proofErr w:type="gramStart"/>
+      <w:r>
+        <w:rPr>
+          <w:rFonts w:ascii="Times New Roman" w:hAnsi="Times New Roman" w:cs="Times New Roman"/>
+          <w:sz w:val="24"/>
+          <w:szCs w:val="24"/>
+        </w:rPr>
+        <w:t>color coding</w:t>
+      </w:r>
+      <w:proofErr w:type="gramEnd"/>
+      <w:r>
+        <w:rPr>
+          <w:rFonts w:ascii="Times New Roman" w:hAnsi="Times New Roman" w:cs="Times New Roman"/>
+          <w:sz w:val="24"/>
+          <w:szCs w:val="24"/>
+        </w:rPr>
+        <w:t xml:space="preserve">. However, the </w:t>
+      </w:r>
+      <w:proofErr w:type="spellStart"/>
+      <w:r>
+        <w:rPr>
+          <w:rFonts w:ascii="Times New Roman" w:hAnsi="Times New Roman" w:cs="Times New Roman"/>
+          <w:sz w:val="24"/>
+          <w:szCs w:val="24"/>
+        </w:rPr>
+        <w:t>ncurses</w:t>
+      </w:r>
+      <w:proofErr w:type="spellEnd"/>
+      <w:r>
+        <w:rPr>
+          <w:rFonts w:ascii="Times New Roman" w:hAnsi="Times New Roman" w:cs="Times New Roman"/>
+          <w:sz w:val="24"/>
+          <w:szCs w:val="24"/>
+        </w:rPr>
+        <w:t xml:space="preserve"> library itself does not support ANSI coloring. </w:t>
+      </w:r>
+      <w:proofErr w:type="gramStart"/>
+      <w:r>
+        <w:rPr>
+          <w:rFonts w:ascii="Times New Roman" w:hAnsi="Times New Roman" w:cs="Times New Roman"/>
+          <w:sz w:val="24"/>
+          <w:szCs w:val="24"/>
+        </w:rPr>
+        <w:t>Curses does</w:t>
+      </w:r>
+      <w:proofErr w:type="gramEnd"/>
+      <w:r>
+        <w:rPr>
+          <w:rFonts w:ascii="Times New Roman" w:hAnsi="Times New Roman" w:cs="Times New Roman"/>
+          <w:sz w:val="24"/>
+          <w:szCs w:val="24"/>
+        </w:rPr>
+        <w:t xml:space="preserve">, however, have its own built in colors. </w:t>
+      </w:r>
+    </w:p>
+    <w:p>
+      <w:pPr>
+        <w:ind w:left="720"/>
+        <w:rPr>
+          <w:rFonts w:ascii="Times New Roman" w:hAnsi="Times New Roman" w:cs="Times New Roman"/>
+          <w:sz w:val="24"/>
+          <w:szCs w:val="24"/>
+        </w:rPr>
+      </w:pPr>
+      <w:r>
+        <w:rPr>
+          <w:rFonts w:ascii="Times New Roman" w:hAnsi="Times New Roman" w:cs="Times New Roman"/>
+          <w:sz w:val="24"/>
+          <w:szCs w:val="24"/>
+        </w:rPr>
+        <w:t>Curses has 8 standard colors:</w:t>
+      </w:r>
+    </w:p>
+    <w:tbl>
+      <w:tblPr>
+        <w:tblStyle w:val="GridTable1LightAccent1"/>
+        <w:tblW w:w="0" w:type="auto"/>
+        <w:tblInd w:w="1296" w:type="dxa"/>
+        <w:tblLook w:val="04A0" w:firstRow="1" w:lastRow="0" w:firstColumn="1" w:lastColumn="0" w:noHBand="0" w:noVBand="1"/>
+      </w:tblPr>
+      <w:tblGrid>
+        <w:gridCol w:w="1350"/>
+        <w:gridCol w:w="3010"/>
+      </w:tblGrid>
+      <w:tr>
+        <w:trPr>
+          <w:cnfStyle w:val="100000000000" w:firstRow="1" w:lastRow="0" w:firstColumn="0" w:lastColumn="0" w:oddVBand="0" w:evenVBand="0" w:oddHBand="0" w:evenHBand="0" w:firstRowFirstColumn="0" w:firstRowLastColumn="0" w:lastRowFirstColumn="0" w:lastRowLastColumn="0"/>
+        </w:trPr>
+        <w:tc>
+          <w:tcPr>
+            <w:cnfStyle w:val="001000000000" w:firstRow="0" w:lastRow="0" w:firstColumn="1" w:lastColumn="0" w:oddVBand="0" w:evenVBand="0" w:oddHBand="0" w:evenHBand="0" w:firstRowFirstColumn="0" w:firstRowLastColumn="0" w:lastRowFirstColumn="0" w:lastRowLastColumn="0"/>
+            <w:tcW w:w="1350" w:type="dxa"/>
+          </w:tcPr>
+          <w:p>
+            <w:pPr>
+              <w:rPr>
+                <w:rFonts w:ascii="Times New Roman" w:hAnsi="Times New Roman" w:cs="Times New Roman"/>
+                <w:sz w:val="24"/>
+                <w:szCs w:val="24"/>
+              </w:rPr>
+            </w:pPr>
+            <w:r>
+              <w:rPr>
+                <w:rFonts w:ascii="Times New Roman" w:hAnsi="Times New Roman" w:cs="Times New Roman"/>
+                <w:sz w:val="24"/>
+                <w:szCs w:val="24"/>
+              </w:rPr>
+              <w:t>Color</w:t>
+            </w:r>
+          </w:p>
+        </w:tc>
+        <w:tc>
+          <w:tcPr>
+            <w:tcW w:w="3010" w:type="dxa"/>
+          </w:tcPr>
+          <w:p>
+            <w:pPr>
+              <w:cnfStyle w:val="100000000000" w:firstRow="1" w:lastRow="0" w:firstColumn="0" w:lastColumn="0" w:oddVBand="0" w:evenVBand="0" w:oddHBand="0" w:evenHBand="0" w:firstRowFirstColumn="0" w:firstRowLastColumn="0" w:lastRowFirstColumn="0" w:lastRowLastColumn="0"/>
+              <w:rPr>
+                <w:rFonts w:ascii="Times New Roman" w:hAnsi="Times New Roman" w:cs="Times New Roman"/>
+                <w:sz w:val="24"/>
+                <w:szCs w:val="24"/>
+              </w:rPr>
+            </w:pPr>
+            <w:r>
+              <w:rPr>
+                <w:rFonts w:ascii="Times New Roman" w:hAnsi="Times New Roman" w:cs="Times New Roman"/>
+                <w:sz w:val="24"/>
+                <w:szCs w:val="24"/>
+              </w:rPr>
+              <w:t>Curses naming</w:t>
+            </w:r>
+          </w:p>
+        </w:tc>
+      </w:tr>
+      <w:tr>
+        <w:tc>
+          <w:tcPr>
+            <w:cnfStyle w:val="001000000000" w:firstRow="0" w:lastRow="0" w:firstColumn="1" w:lastColumn="0" w:oddVBand="0" w:evenVBand="0" w:oddHBand="0" w:evenHBand="0" w:firstRowFirstColumn="0" w:firstRowLastColumn="0" w:lastRowFirstColumn="0" w:lastRowLastColumn="0"/>
+            <w:tcW w:w="1350" w:type="dxa"/>
+          </w:tcPr>
+          <w:p>
+            <w:pPr>
+              <w:rPr>
+                <w:rFonts w:ascii="Times New Roman" w:hAnsi="Times New Roman" w:cs="Times New Roman"/>
+                <w:sz w:val="24"/>
+                <w:szCs w:val="24"/>
+              </w:rPr>
+            </w:pPr>
+            <w:r>
+              <w:rPr>
+                <w:rFonts w:ascii="Times New Roman" w:hAnsi="Times New Roman" w:cs="Times New Roman"/>
+                <w:sz w:val="24"/>
+                <w:szCs w:val="24"/>
+              </w:rPr>
+              <w:t>Black</w:t>
+            </w:r>
+          </w:p>
+        </w:tc>
+        <w:tc>
+          <w:tcPr>
+            <w:tcW w:w="3010" w:type="dxa"/>
+          </w:tcPr>
+          <w:p>
+            <w:pPr>
+              <w:cnfStyle w:val="000000000000" w:firstRow="0" w:lastRow="0" w:firstColumn="0" w:lastColumn="0" w:oddVBand="0" w:evenVBand="0" w:oddHBand="0" w:evenHBand="0" w:firstRowFirstColumn="0" w:firstRowLastColumn="0" w:lastRowFirstColumn="0" w:lastRowLastColumn="0"/>
+              <w:rPr>
+                <w:rFonts w:ascii="Times New Roman" w:hAnsi="Times New Roman" w:cs="Times New Roman"/>
+                <w:sz w:val="24"/>
+                <w:szCs w:val="24"/>
+              </w:rPr>
+            </w:pPr>
+            <w:proofErr w:type="spellStart"/>
+            <w:proofErr w:type="gramStart"/>
+            <w:r>
+              <w:rPr>
+                <w:rFonts w:ascii="Times New Roman" w:hAnsi="Times New Roman" w:cs="Times New Roman"/>
+                <w:sz w:val="24"/>
+                <w:szCs w:val="24"/>
+              </w:rPr>
+              <w:t>curses.COLOR</w:t>
+            </w:r>
+            <w:proofErr w:type="gramEnd"/>
+            <w:r>
+              <w:rPr>
+                <w:rFonts w:ascii="Times New Roman" w:hAnsi="Times New Roman" w:cs="Times New Roman"/>
+                <w:sz w:val="24"/>
+                <w:szCs w:val="24"/>
+              </w:rPr>
+              <w:t>_BLACK</w:t>
+            </w:r>
+            <w:proofErr w:type="spellEnd"/>
+          </w:p>
+        </w:tc>
+      </w:tr>
+      <w:tr>
+        <w:tc>
+          <w:tcPr>
+            <w:cnfStyle w:val="001000000000" w:firstRow="0" w:lastRow="0" w:firstColumn="1" w:lastColumn="0" w:oddVBand="0" w:evenVBand="0" w:oddHBand="0" w:evenHBand="0" w:firstRowFirstColumn="0" w:firstRowLastColumn="0" w:lastRowFirstColumn="0" w:lastRowLastColumn="0"/>
+            <w:tcW w:w="1350" w:type="dxa"/>
+          </w:tcPr>
+          <w:p>
+            <w:pPr>
+              <w:rPr>
+                <w:rFonts w:ascii="Times New Roman" w:hAnsi="Times New Roman" w:cs="Times New Roman"/>
+                <w:sz w:val="24"/>
+                <w:szCs w:val="24"/>
+              </w:rPr>
+            </w:pPr>
+            <w:r>
+              <w:rPr>
+                <w:rFonts w:ascii="Times New Roman" w:hAnsi="Times New Roman" w:cs="Times New Roman"/>
+                <w:sz w:val="24"/>
+                <w:szCs w:val="24"/>
+              </w:rPr>
+              <w:t>Red</w:t>
+            </w:r>
+          </w:p>
+        </w:tc>
+        <w:tc>
+          <w:tcPr>
+            <w:tcW w:w="3010" w:type="dxa"/>
+          </w:tcPr>
+          <w:p>
+            <w:pPr>
+              <w:cnfStyle w:val="000000000000" w:firstRow="0" w:lastRow="0" w:firstColumn="0" w:lastColumn="0" w:oddVBand="0" w:evenVBand="0" w:oddHBand="0" w:evenHBand="0" w:firstRowFirstColumn="0" w:firstRowLastColumn="0" w:lastRowFirstColumn="0" w:lastRowLastColumn="0"/>
+              <w:rPr>
+                <w:rFonts w:ascii="Times New Roman" w:hAnsi="Times New Roman" w:cs="Times New Roman"/>
+                <w:sz w:val="24"/>
+                <w:szCs w:val="24"/>
+              </w:rPr>
+            </w:pPr>
+            <w:proofErr w:type="spellStart"/>
+            <w:proofErr w:type="gramStart"/>
+            <w:r>
+              <w:rPr>
+                <w:rFonts w:ascii="Times New Roman" w:hAnsi="Times New Roman" w:cs="Times New Roman"/>
+                <w:sz w:val="24"/>
+                <w:szCs w:val="24"/>
+              </w:rPr>
+              <w:t>curses.COLOR</w:t>
+            </w:r>
+            <w:proofErr w:type="gramEnd"/>
+            <w:r>
+              <w:rPr>
+                <w:rFonts w:ascii="Times New Roman" w:hAnsi="Times New Roman" w:cs="Times New Roman"/>
+                <w:sz w:val="24"/>
+                <w:szCs w:val="24"/>
+              </w:rPr>
+              <w:t>_RED</w:t>
+            </w:r>
+            <w:proofErr w:type="spellEnd"/>
+          </w:p>
+        </w:tc>
+      </w:tr>
+      <w:tr>
+        <w:tc>
+          <w:tcPr>
+            <w:cnfStyle w:val="001000000000" w:firstRow="0" w:lastRow="0" w:firstColumn="1" w:lastColumn="0" w:oddVBand="0" w:evenVBand="0" w:oddHBand="0" w:evenHBand="0" w:firstRowFirstColumn="0" w:firstRowLastColumn="0" w:lastRowFirstColumn="0" w:lastRowLastColumn="0"/>
+            <w:tcW w:w="1350" w:type="dxa"/>
+          </w:tcPr>
+          <w:p>
+            <w:pPr>
+              <w:rPr>
+                <w:rFonts w:ascii="Times New Roman" w:hAnsi="Times New Roman" w:cs="Times New Roman"/>
+                <w:sz w:val="24"/>
+                <w:szCs w:val="24"/>
+              </w:rPr>
+            </w:pPr>
+            <w:r>
+              <w:rPr>
+                <w:rFonts w:ascii="Times New Roman" w:hAnsi="Times New Roman" w:cs="Times New Roman"/>
+                <w:sz w:val="24"/>
+                <w:szCs w:val="24"/>
+              </w:rPr>
+              <w:t>Green</w:t>
+            </w:r>
+          </w:p>
+        </w:tc>
+        <w:tc>
+          <w:tcPr>
+            <w:tcW w:w="3010" w:type="dxa"/>
+          </w:tcPr>
+          <w:p>
+            <w:pPr>
+              <w:cnfStyle w:val="000000000000" w:firstRow="0" w:lastRow="0" w:firstColumn="0" w:lastColumn="0" w:oddVBand="0" w:evenVBand="0" w:oddHBand="0" w:evenHBand="0" w:firstRowFirstColumn="0" w:firstRowLastColumn="0" w:lastRowFirstColumn="0" w:lastRowLastColumn="0"/>
+              <w:rPr>
+                <w:rFonts w:ascii="Times New Roman" w:hAnsi="Times New Roman" w:cs="Times New Roman"/>
+                <w:sz w:val="24"/>
+                <w:szCs w:val="24"/>
+              </w:rPr>
+            </w:pPr>
+            <w:proofErr w:type="spellStart"/>
+            <w:proofErr w:type="gramStart"/>
+            <w:r>
+              <w:rPr>
+                <w:rFonts w:ascii="Times New Roman" w:hAnsi="Times New Roman" w:cs="Times New Roman"/>
+                <w:sz w:val="24"/>
+                <w:szCs w:val="24"/>
+              </w:rPr>
+              <w:t>curses.COLOR</w:t>
+            </w:r>
+            <w:proofErr w:type="gramEnd"/>
+            <w:r>
+              <w:rPr>
+                <w:rFonts w:ascii="Times New Roman" w:hAnsi="Times New Roman" w:cs="Times New Roman"/>
+                <w:sz w:val="24"/>
+                <w:szCs w:val="24"/>
+              </w:rPr>
+              <w:t>_GREEN</w:t>
+            </w:r>
+            <w:proofErr w:type="spellEnd"/>
+          </w:p>
+        </w:tc>
+      </w:tr>
+      <w:tr>
+        <w:tc>
+          <w:tcPr>
+            <w:cnfStyle w:val="001000000000" w:firstRow="0" w:lastRow="0" w:firstColumn="1" w:lastColumn="0" w:oddVBand="0" w:evenVBand="0" w:oddHBand="0" w:evenHBand="0" w:firstRowFirstColumn="0" w:firstRowLastColumn="0" w:lastRowFirstColumn="0" w:lastRowLastColumn="0"/>
+            <w:tcW w:w="1350" w:type="dxa"/>
+          </w:tcPr>
+          <w:p>
+            <w:pPr>
+              <w:rPr>
+                <w:rFonts w:ascii="Times New Roman" w:hAnsi="Times New Roman" w:cs="Times New Roman"/>
+                <w:sz w:val="24"/>
+                <w:szCs w:val="24"/>
+              </w:rPr>
+            </w:pPr>
+            <w:r>
+              <w:rPr>
+                <w:rFonts w:ascii="Times New Roman" w:hAnsi="Times New Roman" w:cs="Times New Roman"/>
+                <w:sz w:val="24"/>
+                <w:szCs w:val="24"/>
+              </w:rPr>
+              <w:t>Yellow</w:t>
+            </w:r>
+          </w:p>
+        </w:tc>
+        <w:tc>
+          <w:tcPr>
+            <w:tcW w:w="3010" w:type="dxa"/>
+          </w:tcPr>
+          <w:p>
+            <w:pPr>
+              <w:cnfStyle w:val="000000000000" w:firstRow="0" w:lastRow="0" w:firstColumn="0" w:lastColumn="0" w:oddVBand="0" w:evenVBand="0" w:oddHBand="0" w:evenHBand="0" w:firstRowFirstColumn="0" w:firstRowLastColumn="0" w:lastRowFirstColumn="0" w:lastRowLastColumn="0"/>
+              <w:rPr>
+                <w:rFonts w:ascii="Times New Roman" w:hAnsi="Times New Roman" w:cs="Times New Roman"/>
+                <w:sz w:val="24"/>
+                <w:szCs w:val="24"/>
+              </w:rPr>
+            </w:pPr>
+            <w:proofErr w:type="spellStart"/>
+            <w:proofErr w:type="gramStart"/>
+            <w:r>
+              <w:rPr>
+                <w:rFonts w:ascii="Times New Roman" w:hAnsi="Times New Roman" w:cs="Times New Roman"/>
+                <w:sz w:val="24"/>
+                <w:szCs w:val="24"/>
+              </w:rPr>
+              <w:t>curses.COLOR</w:t>
+            </w:r>
+            <w:proofErr w:type="gramEnd"/>
+            <w:r>
+              <w:rPr>
+                <w:rFonts w:ascii="Times New Roman" w:hAnsi="Times New Roman" w:cs="Times New Roman"/>
+                <w:sz w:val="24"/>
+                <w:szCs w:val="24"/>
+              </w:rPr>
+              <w:t>_YELLOW</w:t>
+            </w:r>
+            <w:proofErr w:type="spellEnd"/>
+          </w:p>
+        </w:tc>
+      </w:tr>
+      <w:tr>
+        <w:tc>
+          <w:tcPr>
+            <w:cnfStyle w:val="001000000000" w:firstRow="0" w:lastRow="0" w:firstColumn="1" w:lastColumn="0" w:oddVBand="0" w:evenVBand="0" w:oddHBand="0" w:evenHBand="0" w:firstRowFirstColumn="0" w:firstRowLastColumn="0" w:lastRowFirstColumn="0" w:lastRowLastColumn="0"/>
+            <w:tcW w:w="1350" w:type="dxa"/>
+          </w:tcPr>
+          <w:p>
+            <w:pPr>
+              <w:rPr>
+                <w:rFonts w:ascii="Times New Roman" w:hAnsi="Times New Roman" w:cs="Times New Roman"/>
+                <w:sz w:val="24"/>
+                <w:szCs w:val="24"/>
+              </w:rPr>
+            </w:pPr>
+            <w:r>
+              <w:rPr>
+                <w:rFonts w:ascii="Times New Roman" w:hAnsi="Times New Roman" w:cs="Times New Roman"/>
+                <w:sz w:val="24"/>
+                <w:szCs w:val="24"/>
+              </w:rPr>
+              <w:t>Blue</w:t>
+            </w:r>
+          </w:p>
+        </w:tc>
+        <w:tc>
+          <w:tcPr>
+            <w:tcW w:w="3010" w:type="dxa"/>
+          </w:tcPr>
+          <w:p>
+            <w:pPr>
+              <w:cnfStyle w:val="000000000000" w:firstRow="0" w:lastRow="0" w:firstColumn="0" w:lastColumn="0" w:oddVBand="0" w:evenVBand="0" w:oddHBand="0" w:evenHBand="0" w:firstRowFirstColumn="0" w:firstRowLastColumn="0" w:lastRowFirstColumn="0" w:lastRowLastColumn="0"/>
+              <w:rPr>
+                <w:rFonts w:ascii="Times New Roman" w:hAnsi="Times New Roman" w:cs="Times New Roman"/>
+                <w:sz w:val="24"/>
+                <w:szCs w:val="24"/>
+              </w:rPr>
+            </w:pPr>
+            <w:proofErr w:type="spellStart"/>
+            <w:proofErr w:type="gramStart"/>
+            <w:r>
+              <w:rPr>
+                <w:rFonts w:ascii="Times New Roman" w:hAnsi="Times New Roman" w:cs="Times New Roman"/>
+                <w:sz w:val="24"/>
+                <w:szCs w:val="24"/>
+              </w:rPr>
+              <w:t>curses.COLOR</w:t>
+            </w:r>
+            <w:proofErr w:type="gramEnd"/>
+            <w:r>
+              <w:rPr>
+                <w:rFonts w:ascii="Times New Roman" w:hAnsi="Times New Roman" w:cs="Times New Roman"/>
+                <w:sz w:val="24"/>
+                <w:szCs w:val="24"/>
+              </w:rPr>
+              <w:t>_BLUE</w:t>
+            </w:r>
+            <w:proofErr w:type="spellEnd"/>
+          </w:p>
+        </w:tc>
+      </w:tr>
+      <w:tr>
+        <w:tc>
+          <w:tcPr>
+            <w:cnfStyle w:val="001000000000" w:firstRow="0" w:lastRow="0" w:firstColumn="1" w:lastColumn="0" w:oddVBand="0" w:evenVBand="0" w:oddHBand="0" w:evenHBand="0" w:firstRowFirstColumn="0" w:firstRowLastColumn="0" w:lastRowFirstColumn="0" w:lastRowLastColumn="0"/>
+            <w:tcW w:w="1350" w:type="dxa"/>
+          </w:tcPr>
+          <w:p>
+            <w:pPr>
+              <w:rPr>
+                <w:rFonts w:ascii="Times New Roman" w:hAnsi="Times New Roman" w:cs="Times New Roman"/>
+                <w:sz w:val="24"/>
+                <w:szCs w:val="24"/>
+              </w:rPr>
+            </w:pPr>
+            <w:r>
+              <w:rPr>
+                <w:rFonts w:ascii="Times New Roman" w:hAnsi="Times New Roman" w:cs="Times New Roman"/>
+                <w:sz w:val="24"/>
+                <w:szCs w:val="24"/>
+              </w:rPr>
+              <w:t>Magenta</w:t>
+            </w:r>
+          </w:p>
+        </w:tc>
+        <w:tc>
+          <w:tcPr>
+            <w:tcW w:w="3010" w:type="dxa"/>
+          </w:tcPr>
+          <w:p>
+            <w:pPr>
+              <w:cnfStyle w:val="000000000000" w:firstRow="0" w:lastRow="0" w:firstColumn="0" w:lastColumn="0" w:oddVBand="0" w:evenVBand="0" w:oddHBand="0" w:evenHBand="0" w:firstRowFirstColumn="0" w:firstRowLastColumn="0" w:lastRowFirstColumn="0" w:lastRowLastColumn="0"/>
+              <w:rPr>
+                <w:rFonts w:ascii="Times New Roman" w:hAnsi="Times New Roman" w:cs="Times New Roman"/>
+                <w:sz w:val="24"/>
+                <w:szCs w:val="24"/>
+              </w:rPr>
+            </w:pPr>
+            <w:proofErr w:type="spellStart"/>
+            <w:proofErr w:type="gramStart"/>
+            <w:r>
+              <w:rPr>
+                <w:rFonts w:ascii="Times New Roman" w:hAnsi="Times New Roman" w:cs="Times New Roman"/>
+                <w:sz w:val="24"/>
+                <w:szCs w:val="24"/>
+              </w:rPr>
+              <w:t>curses.COLOR</w:t>
+            </w:r>
+            <w:proofErr w:type="gramEnd"/>
+            <w:r>
+              <w:rPr>
+                <w:rFonts w:ascii="Times New Roman" w:hAnsi="Times New Roman" w:cs="Times New Roman"/>
+                <w:sz w:val="24"/>
+                <w:szCs w:val="24"/>
+              </w:rPr>
+              <w:t>_MAGENTA</w:t>
+            </w:r>
+            <w:proofErr w:type="spellEnd"/>
+          </w:p>
+        </w:tc>
+      </w:tr>
+      <w:tr>
+        <w:tc>
+          <w:tcPr>
+            <w:cnfStyle w:val="001000000000" w:firstRow="0" w:lastRow="0" w:firstColumn="1" w:lastColumn="0" w:oddVBand="0" w:evenVBand="0" w:oddHBand="0" w:evenHBand="0" w:firstRowFirstColumn="0" w:firstRowLastColumn="0" w:lastRowFirstColumn="0" w:lastRowLastColumn="0"/>
+            <w:tcW w:w="1350" w:type="dxa"/>
+          </w:tcPr>
+          <w:p>
+            <w:pPr>
+              <w:rPr>
+                <w:rFonts w:ascii="Times New Roman" w:hAnsi="Times New Roman" w:cs="Times New Roman"/>
+                <w:sz w:val="24"/>
+                <w:szCs w:val="24"/>
+              </w:rPr>
+            </w:pPr>
+            <w:r>
+              <w:rPr>
+                <w:rFonts w:ascii="Times New Roman" w:hAnsi="Times New Roman" w:cs="Times New Roman"/>
+                <w:sz w:val="24"/>
+                <w:szCs w:val="24"/>
+              </w:rPr>
+              <w:t>Cyan</w:t>
+            </w:r>
+          </w:p>
+        </w:tc>
+        <w:tc>
+          <w:tcPr>
+            <w:tcW w:w="3010" w:type="dxa"/>
+          </w:tcPr>
+          <w:p>
+            <w:pPr>
+              <w:cnfStyle w:val="000000000000" w:firstRow="0" w:lastRow="0" w:firstColumn="0" w:lastColumn="0" w:oddVBand="0" w:evenVBand="0" w:oddHBand="0" w:evenHBand="0" w:firstRowFirstColumn="0" w:firstRowLastColumn="0" w:lastRowFirstColumn="0" w:lastRowLastColumn="0"/>
+              <w:rPr>
+                <w:rFonts w:ascii="Times New Roman" w:hAnsi="Times New Roman" w:cs="Times New Roman"/>
+                <w:sz w:val="24"/>
+                <w:szCs w:val="24"/>
+              </w:rPr>
+            </w:pPr>
+            <w:proofErr w:type="spellStart"/>
+            <w:proofErr w:type="gramStart"/>
+            <w:r>
+              <w:rPr>
+                <w:rFonts w:ascii="Times New Roman" w:hAnsi="Times New Roman" w:cs="Times New Roman"/>
+                <w:sz w:val="24"/>
+                <w:szCs w:val="24"/>
+              </w:rPr>
+              <w:t>curses.COLOR</w:t>
+            </w:r>
+            <w:proofErr w:type="gramEnd"/>
+            <w:r>
+              <w:rPr>
+                <w:rFonts w:ascii="Times New Roman" w:hAnsi="Times New Roman" w:cs="Times New Roman"/>
+                <w:sz w:val="24"/>
+                <w:szCs w:val="24"/>
+              </w:rPr>
+              <w:t>_CYAN</w:t>
+            </w:r>
+            <w:proofErr w:type="spellEnd"/>
+          </w:p>
+        </w:tc>
+      </w:tr>
+    </w:tbl>
+    <w:p>
+      <w:pPr>
+        <w:ind w:left="720"/>
+        <w:rPr>
+          <w:rFonts w:ascii="Times New Roman" w:hAnsi="Times New Roman" w:cs="Times New Roman"/>
+          <w:sz w:val="24"/>
+          <w:szCs w:val="24"/>
+        </w:rPr>
+      </w:pPr>
+    </w:p>
+    <w:p>
+      <w:pPr>
+        <w:ind w:left="720"/>
+        <w:rPr>
+          <w:rFonts w:ascii="Times New Roman" w:hAnsi="Times New Roman" w:cs="Times New Roman"/>
+          <w:sz w:val="24"/>
+          <w:szCs w:val="24"/>
+        </w:rPr>
+      </w:pPr>
+      <w:r>
+        <w:rPr>
+          <w:rFonts w:ascii="Times New Roman" w:hAnsi="Times New Roman" w:cs="Times New Roman"/>
+          <w:sz w:val="24"/>
+          <w:szCs w:val="24"/>
+        </w:rPr>
+        <w:t xml:space="preserve">These are initialized when you call </w:t>
+      </w:r>
+      <w:proofErr w:type="spellStart"/>
+      <w:proofErr w:type="gramStart"/>
+      <w:r>
+        <w:rPr>
+          <w:rFonts w:ascii="Times New Roman" w:hAnsi="Times New Roman" w:cs="Times New Roman"/>
+          <w:sz w:val="24"/>
+          <w:szCs w:val="24"/>
+        </w:rPr>
+        <w:t>curses.initscr</w:t>
+      </w:r>
+      <w:proofErr w:type="spellEnd"/>
+      <w:r>
+        <w:rPr>
+          <w:rFonts w:ascii="Times New Roman" w:hAnsi="Times New Roman" w:cs="Times New Roman"/>
+          <w:sz w:val="24"/>
+          <w:szCs w:val="24"/>
+        </w:rPr>
+        <w:t>(</w:t>
+      </w:r>
+      <w:proofErr w:type="gramEnd"/>
+      <w:r>
+        <w:rPr>
+          <w:rFonts w:ascii="Times New Roman" w:hAnsi="Times New Roman" w:cs="Times New Roman"/>
+          <w:sz w:val="24"/>
+          <w:szCs w:val="24"/>
+        </w:rPr>
+        <w:t xml:space="preserve">) and </w:t>
+      </w:r>
+      <w:proofErr w:type="spellStart"/>
+      <w:r>
+        <w:rPr>
+          <w:rFonts w:ascii="Times New Roman" w:hAnsi="Times New Roman" w:cs="Times New Roman"/>
+          <w:sz w:val="24"/>
+          <w:szCs w:val="24"/>
+        </w:rPr>
+        <w:t>curses.start_colors</w:t>
+      </w:r>
+      <w:proofErr w:type="spellEnd"/>
+      <w:r>
+        <w:rPr>
+          <w:rFonts w:ascii="Times New Roman" w:hAnsi="Times New Roman" w:cs="Times New Roman"/>
+          <w:sz w:val="24"/>
+          <w:szCs w:val="24"/>
+        </w:rPr>
+        <w:t xml:space="preserve">(), or you can call </w:t>
+      </w:r>
+      <w:proofErr w:type="spellStart"/>
+      <w:r>
+        <w:rPr>
+          <w:rFonts w:ascii="Times New Roman" w:hAnsi="Times New Roman" w:cs="Times New Roman"/>
+          <w:sz w:val="24"/>
+          <w:szCs w:val="24"/>
+        </w:rPr>
+        <w:t>curses.wrapper</w:t>
+      </w:r>
+      <w:proofErr w:type="spellEnd"/>
+      <w:r>
+        <w:rPr>
+          <w:rFonts w:ascii="Times New Roman" w:hAnsi="Times New Roman" w:cs="Times New Roman"/>
+          <w:sz w:val="24"/>
+          <w:szCs w:val="24"/>
+        </w:rPr>
+        <w:t>() which will initialize both those functions.</w:t>
+      </w:r>
+    </w:p>
+    <w:p>
+      <w:pPr>
+        <w:ind w:left="720"/>
+        <w:rPr>
+          <w:rFonts w:ascii="Times New Roman" w:hAnsi="Times New Roman" w:cs="Times New Roman"/>
+          <w:sz w:val="24"/>
+          <w:szCs w:val="24"/>
+        </w:rPr>
+      </w:pPr>
+    </w:p>
+    <w:p>
+      <w:pPr>
+        <w:ind w:left="720"/>
+        <w:rPr>
+          <w:rFonts w:ascii="Times New Roman" w:hAnsi="Times New Roman" w:cs="Times New Roman"/>
+          <w:sz w:val="24"/>
+          <w:szCs w:val="24"/>
+        </w:rPr>
+      </w:pPr>
+      <w:r>
+        <w:rPr>
+          <w:rFonts w:ascii="Times New Roman" w:hAnsi="Times New Roman" w:cs="Times New Roman"/>
+          <w:sz w:val="24"/>
+          <w:szCs w:val="24"/>
+        </w:rPr>
+        <w:t xml:space="preserve">So that a user does not have to dig through to find the function within the curses_menu.py file where the colors are actually stored, there are 3 global variables at the top of the curses_menu.py file in which they can just set the background font color, highlighting foreground font color, and the highlighting background font color there.  To set the font foreground color for each menu item itself, this must be done in the testing file used to specify your menu build. </w:t>
+      </w:r>
+    </w:p>
+    <w:p>
+      <w:pPr>
+        <w:ind w:left="720"/>
+        <w:rPr>
+          <w:rFonts w:ascii="Times New Roman" w:hAnsi="Times New Roman" w:cs="Times New Roman"/>
+          <w:b/>
+          <w:noProof/>
+          <w:sz w:val="24"/>
+          <w:szCs w:val="24"/>
+        </w:rPr>
+      </w:pPr>
+      <w:r>
+        <w:rPr>
+          <w:rFonts w:ascii="Times New Roman" w:hAnsi="Times New Roman" w:cs="Times New Roman"/>
+          <w:b/>
+          <w:sz w:val="24"/>
+          <w:szCs w:val="24"/>
+        </w:rPr>
+        <w:t>Take for example:</w:t>
+      </w:r>
+      <w:r>
+        <w:rPr>
+          <w:rFonts w:ascii="Times New Roman" w:hAnsi="Times New Roman" w:cs="Times New Roman"/>
+          <w:b/>
+          <w:noProof/>
+          <w:sz w:val="24"/>
+          <w:szCs w:val="24"/>
+        </w:rPr>
+        <w:t xml:space="preserve"> </w:t>
+      </w:r>
+    </w:p>
+    <w:p>
+      <w:pPr>
+        <w:ind w:left="720"/>
+        <w:rPr>
+          <w:rFonts w:ascii="Times New Roman" w:hAnsi="Times New Roman" w:cs="Times New Roman"/>
+          <w:i/>
+          <w:noProof/>
+          <w:sz w:val="24"/>
+          <w:szCs w:val="24"/>
+        </w:rPr>
+      </w:pPr>
+      <w:r>
+        <w:rPr>
+          <w:rFonts w:ascii="Times New Roman" w:hAnsi="Times New Roman" w:cs="Times New Roman"/>
+          <w:i/>
+          <w:noProof/>
+          <w:sz w:val="24"/>
+          <w:szCs w:val="24"/>
+        </w:rPr>
+        <w:t>From testing_curse.py</w:t>
+      </w:r>
+      <w:r>
+        <w:rPr>
+          <w:rFonts w:ascii="Times New Roman" w:hAnsi="Times New Roman" w:cs="Times New Roman"/>
+          <w:sz w:val="24"/>
+          <w:szCs w:val="24"/>
+        </w:rPr>
+        <w:drawing>
+          <wp:inline distT="0" distB="0" distL="0" distR="0" wp14:anchorId="4F054BDC" wp14:editId="193C09B8">
+            <wp:extent cx="5943600" cy="794385"/>
+            <wp:effectExtent l="0" t="0" r="0" b="0"/>
+            <wp:docPr id="1" name="Picture 1"/>
+            <wp:cNvGraphicFramePr>
+              <a:graphicFrameLocks xmlns:a="http://schemas.openxmlformats.org/drawingml/2006/main" noChangeAspect="1"/>
+            </wp:cNvGraphicFramePr>
+            <a:graphic xmlns:a="http://schemas.openxmlformats.org/drawingml/2006/main">
+              <a:graphicData uri="http://schemas.openxmlformats.org/drawingml/2006/picture">
+                <pic:pic xmlns:pic="http://schemas.openxmlformats.org/drawingml/2006/picture">
+                  <pic:nvPicPr>
+                    <pic:cNvPr id="0" name="Screen Shot 2017-04-30 at 8.53.30 AM.png"/>
+                    <pic:cNvPicPr/>
+                  </pic:nvPicPr>
+                  <pic:blipFill>
+                    <a:blip r:embed="rId5">
+                      <a:extLst>
+                        <a:ext uri="{28A0092B-C50C-407E-A947-70E740481C1C}">
+                          <a14:useLocalDpi xmlns:a14="http://schemas.microsoft.com/office/drawing/2010/main" val="0"/>
+                        </a:ext>
+                      </a:extLst>
+                    </a:blip>
+                    <a:stretch>
+                      <a:fillRect/>
+                    </a:stretch>
+                  </pic:blipFill>
+                  <pic:spPr>
+                    <a:xfrm>
+                      <a:off x="0" y="0"/>
+                      <a:ext cx="5943600" cy="794385"/>
+                    </a:xfrm>
+                    <a:prstGeom prst="rect">
+                      <a:avLst/>
+                    </a:prstGeom>
+                  </pic:spPr>
+                </pic:pic>
+              </a:graphicData>
+            </a:graphic>
+          </wp:inline>
+        </w:drawing>
+      </w:r>
+    </w:p>
+    <w:p>
+      <w:pPr>
+        <w:ind w:left="720"/>
+        <w:rPr>
+          <w:rFonts w:ascii="Times New Roman" w:hAnsi="Times New Roman" w:cs="Times New Roman"/>
+          <w:noProof/>
+          <w:sz w:val="24"/>
+          <w:szCs w:val="24"/>
+        </w:rPr>
+      </w:pPr>
+    </w:p>
+    <w:p>
+      <w:pPr>
+        <w:ind w:left="720"/>
+        <w:rPr>
+          <w:rFonts w:ascii="Times New Roman" w:hAnsi="Times New Roman" w:cs="Times New Roman"/>
+          <w:noProof/>
+          <w:sz w:val="24"/>
+          <w:szCs w:val="24"/>
+        </w:rPr>
+      </w:pPr>
+    </w:p>
+    <w:p>
+      <w:pPr>
+        <w:ind w:left="720"/>
+        <w:rPr>
+          <w:rFonts w:ascii="Times New Roman" w:hAnsi="Times New Roman" w:cs="Times New Roman"/>
+          <w:noProof/>
+          <w:sz w:val="24"/>
+          <w:szCs w:val="24"/>
+        </w:rPr>
+      </w:pPr>
+    </w:p>
+    <w:p>
+      <w:pPr>
+        <w:ind w:left="720"/>
+        <w:rPr>
+          <w:rFonts w:ascii="Times New Roman" w:hAnsi="Times New Roman" w:cs="Times New Roman"/>
+          <w:noProof/>
+          <w:sz w:val="24"/>
+          <w:szCs w:val="24"/>
+        </w:rPr>
+      </w:pPr>
+    </w:p>
+    <w:p>
+      <w:pPr>
+        <w:ind w:left="720"/>
+        <w:rPr>
+          <w:rFonts w:ascii="Times New Roman" w:hAnsi="Times New Roman" w:cs="Times New Roman"/>
+          <w:i/>
+          <w:noProof/>
+          <w:sz w:val="24"/>
+          <w:szCs w:val="24"/>
+        </w:rPr>
+      </w:pPr>
+      <w:r>
+        <w:rPr>
+          <w:rFonts w:ascii="Times New Roman" w:hAnsi="Times New Roman" w:cs="Times New Roman"/>
+          <w:i/>
+          <w:noProof/>
+          <w:sz w:val="24"/>
+          <w:szCs w:val="24"/>
+        </w:rPr>
+        <w:lastRenderedPageBreak/>
+        <w:t>Global variables in curses_menu.py</w:t>
+      </w:r>
+    </w:p>
+    <w:p>
+      <w:pPr>
+        <w:ind w:left="720"/>
+        <w:rPr>
+          <w:rFonts w:ascii="Times New Roman" w:hAnsi="Times New Roman" w:cs="Times New Roman"/>
+          <w:sz w:val="24"/>
+          <w:szCs w:val="24"/>
+        </w:rPr>
+      </w:pPr>
+      <w:r>
+        <w:rPr>
+          <w:rFonts w:ascii="Times New Roman" w:hAnsi="Times New Roman" w:cs="Times New Roman"/>
+          <w:noProof/>
+          <w:sz w:val="24"/>
+          <w:szCs w:val="24"/>
+        </w:rPr>
+        <w:drawing>
+          <wp:inline distT="0" distB="0" distL="0" distR="0" wp14:anchorId="2F4DA6AB" wp14:editId="50FFCB42">
+            <wp:extent cx="4572000" cy="609600"/>
+            <wp:effectExtent l="0" t="0" r="0" b="0"/>
+            <wp:docPr id="2" name="Picture 2"/>
+            <wp:cNvGraphicFramePr>
+              <a:graphicFrameLocks xmlns:a="http://schemas.openxmlformats.org/drawingml/2006/main" noChangeAspect="1"/>
+            </wp:cNvGraphicFramePr>
+            <a:graphic xmlns:a="http://schemas.openxmlformats.org/drawingml/2006/main">
+              <a:graphicData uri="http://schemas.openxmlformats.org/drawingml/2006/picture">
+                <pic:pic xmlns:pic="http://schemas.openxmlformats.org/drawingml/2006/picture">
+                  <pic:nvPicPr>
+                    <pic:cNvPr id="0" name="Screen Shot 2017-04-30 at 8.57.36 AM.png"/>
+                    <pic:cNvPicPr/>
+                  </pic:nvPicPr>
+                  <pic:blipFill>
+                    <a:blip r:embed="rId6">
+                      <a:extLst>
+                        <a:ext uri="{28A0092B-C50C-407E-A947-70E740481C1C}">
+                          <a14:useLocalDpi xmlns:a14="http://schemas.microsoft.com/office/drawing/2010/main" val="0"/>
+                        </a:ext>
+                      </a:extLst>
+                    </a:blip>
+                    <a:stretch>
+                      <a:fillRect/>
+                    </a:stretch>
+                  </pic:blipFill>
+                  <pic:spPr>
+                    <a:xfrm>
+                      <a:off x="0" y="0"/>
+                      <a:ext cx="4572000" cy="609600"/>
+                    </a:xfrm>
+                    <a:prstGeom prst="rect">
+                      <a:avLst/>
+                    </a:prstGeom>
+                  </pic:spPr>
+                </pic:pic>
+              </a:graphicData>
+            </a:graphic>
+          </wp:inline>
+        </w:drawing>
+      </w:r>
+    </w:p>
+    <w:p>
+      <w:pPr>
+        <w:ind w:left="720"/>
+        <w:rPr>
+          <w:rFonts w:ascii="Times New Roman" w:hAnsi="Times New Roman" w:cs="Times New Roman"/>
+          <w:sz w:val="24"/>
+          <w:szCs w:val="24"/>
+        </w:rPr>
+      </w:pPr>
+    </w:p>
+    <w:p>
+      <w:pPr>
+        <w:ind w:left="720"/>
+        <w:rPr>
+          <w:rFonts w:ascii="Times New Roman" w:hAnsi="Times New Roman" w:cs="Times New Roman"/>
+          <w:i/>
+          <w:sz w:val="24"/>
+          <w:szCs w:val="24"/>
+        </w:rPr>
+      </w:pPr>
+      <w:r>
+        <w:rPr>
+          <w:rFonts w:ascii="Times New Roman" w:hAnsi="Times New Roman" w:cs="Times New Roman"/>
+          <w:i/>
+          <w:sz w:val="24"/>
+          <w:szCs w:val="24"/>
+        </w:rPr>
+        <w:t>Your output should look like this:</w:t>
+      </w:r>
+    </w:p>
+    <w:p>
+      <w:pPr>
+        <w:ind w:left="720"/>
+        <w:rPr>
+          <w:rFonts w:ascii="Times New Roman" w:hAnsi="Times New Roman" w:cs="Times New Roman"/>
+          <w:sz w:val="24"/>
+          <w:szCs w:val="24"/>
+        </w:rPr>
+      </w:pPr>
+      <w:r>
+        <w:rPr>
+          <w:rFonts w:ascii="Times New Roman" w:hAnsi="Times New Roman" w:cs="Times New Roman"/>
+          <w:noProof/>
+          <w:sz w:val="24"/>
+          <w:szCs w:val="24"/>
+        </w:rPr>
+        <w:drawing>
+          <wp:inline distT="0" distB="0" distL="0" distR="0" wp14:anchorId="0025745A" wp14:editId="37ED5E36">
+            <wp:extent cx="2019300" cy="1162050"/>
+            <wp:effectExtent l="0" t="0" r="0" b="0"/>
+            <wp:docPr id="1125332595" name="picture"/>
+            <wp:cNvGraphicFramePr>
+              <a:graphicFrameLocks xmlns:a="http://schemas.openxmlformats.org/drawingml/2006/main" noChangeAspect="1"/>
+            </wp:cNvGraphicFramePr>
+            <a:graphic xmlns:a="http://schemas.openxmlformats.org/drawingml/2006/main">
+              <a:graphicData uri="http://schemas.openxmlformats.org/drawingml/2006/picture">
+                <pic:pic xmlns:pic="http://schemas.openxmlformats.org/drawingml/2006/picture">
+                  <pic:nvPicPr>
+                    <pic:cNvPr id="0" name="picture"/>
+                    <pic:cNvPicPr/>
+                  </pic:nvPicPr>
+                  <pic:blipFill>
+                    <a:blip r:embed="rId7">
+                      <a:extLst>
+                        <a:ext uri="{28A0092B-C50C-407E-A947-70E740481C1C}">
+                          <a14:useLocalDpi xmlns:a14="http://schemas.microsoft.com/office/drawing/2010/main" val="0"/>
+                        </a:ext>
+                      </a:extLst>
+                    </a:blip>
+                    <a:stretch>
+                      <a:fillRect/>
+                    </a:stretch>
+                  </pic:blipFill>
+                  <pic:spPr>
+                    <a:xfrm>
+                      <a:off x="0" y="0"/>
+                      <a:ext cx="2019300" cy="1162050"/>
+                    </a:xfrm>
+                    <a:prstGeom prst="rect">
+                      <a:avLst/>
+                    </a:prstGeom>
+                  </pic:spPr>
+                </pic:pic>
+              </a:graphicData>
+            </a:graphic>
+          </wp:inline>
+        </w:drawing>
+      </w:r>
+      <w:r>
+        <w:rPr>
+          <w:rFonts w:ascii="Times New Roman" w:hAnsi="Times New Roman" w:cs="Times New Roman"/>
+          <w:sz w:val="24"/>
+          <w:szCs w:val="24"/>
+        </w:rPr>
+        <w:t xml:space="preserve"> </w:t>
+      </w:r>
+      <w:r>
+        <w:rPr>
+          <w:rFonts w:ascii="Times New Roman" w:hAnsi="Times New Roman" w:cs="Times New Roman"/>
+          <w:sz w:val="24"/>
+          <w:szCs w:val="24"/>
+        </w:rPr>
+        <w:drawing>
+          <wp:inline distT="0" distB="0" distL="0" distR="0" wp14:anchorId="28441C54" wp14:editId="57FF9B28">
+            <wp:extent cx="2019300" cy="1190625"/>
+            <wp:effectExtent l="0" t="0" r="0" b="0"/>
+            <wp:docPr id="647040556" name="picture"/>
+            <wp:cNvGraphicFramePr>
+              <a:graphicFrameLocks xmlns:a="http://schemas.openxmlformats.org/drawingml/2006/main" noChangeAspect="1"/>
+            </wp:cNvGraphicFramePr>
+            <a:graphic xmlns:a="http://schemas.openxmlformats.org/drawingml/2006/main">
+              <a:graphicData uri="http://schemas.openxmlformats.org/drawingml/2006/picture">
+                <pic:pic xmlns:pic="http://schemas.openxmlformats.org/drawingml/2006/picture">
+                  <pic:nvPicPr>
+                    <pic:cNvPr id="0" name="picture"/>
+                    <pic:cNvPicPr/>
+                  </pic:nvPicPr>
+                  <pic:blipFill>
+                    <a:blip r:embed="rId8">
+                      <a:extLst>
+                        <a:ext uri="{28A0092B-C50C-407E-A947-70E740481C1C}">
+                          <a14:useLocalDpi xmlns:a14="http://schemas.microsoft.com/office/drawing/2010/main" val="0"/>
+                        </a:ext>
+                      </a:extLst>
+                    </a:blip>
+                    <a:stretch>
+                      <a:fillRect/>
+                    </a:stretch>
+                  </pic:blipFill>
+                  <pic:spPr>
+                    <a:xfrm>
+                      <a:off x="0" y="0"/>
+                      <a:ext cx="2019300" cy="1190625"/>
+                    </a:xfrm>
+                    <a:prstGeom prst="rect">
+                      <a:avLst/>
+                    </a:prstGeom>
+                  </pic:spPr>
+                </pic:pic>
+              </a:graphicData>
+            </a:graphic>
+          </wp:inline>
+        </w:drawing>
+      </w:r>
+    </w:p>
+    <w:p>
+      <w:pPr>
+        <w:ind w:left="720"/>
+        <w:rPr>
+          <w:rFonts w:ascii="Times New Roman" w:hAnsi="Times New Roman" w:cs="Times New Roman"/>
+          <w:i/>
+          <w:sz w:val="24"/>
+          <w:szCs w:val="24"/>
+        </w:rPr>
+      </w:pPr>
+      <w:r>
+        <w:rPr>
+          <w:rFonts w:ascii="Times New Roman" w:hAnsi="Times New Roman" w:cs="Times New Roman"/>
+          <w:i/>
+          <w:sz w:val="24"/>
+          <w:szCs w:val="24"/>
+        </w:rPr>
+        <w:t xml:space="preserve">Here you have the text colors varying by item on the menu. </w:t>
+      </w:r>
+    </w:p>
+    <w:p>
+      <w:pPr>
+        <w:ind w:left="720"/>
+        <w:rPr>
+          <w:rFonts w:ascii="Times New Roman" w:hAnsi="Times New Roman" w:cs="Times New Roman"/>
+          <w:sz w:val="24"/>
+          <w:szCs w:val="24"/>
+        </w:rPr>
+      </w:pPr>
+      <w:r>
+        <w:rPr>
+          <w:rFonts w:ascii="Times New Roman" w:hAnsi="Times New Roman" w:cs="Times New Roman"/>
+          <w:sz w:val="24"/>
+          <w:szCs w:val="24"/>
+        </w:rPr>
+        <w:t>As you can see, those are set in the testing file as the first input for each menu item (excluding the selection menu items) where you build the menu. The background color for each menu item is set globally in the curses_menu.py file, in most cases a user would generally set it to black or the color of your terminal in which it would appear that only the text color would change. This way it doesn’t interfere with the color scheme of the highlighting colors, but I wasn’t going to assume that a user would never want to change the font background color so user’s choice! The colors set for highlighting are also globally set in the curses_menu.py file. In this scenario, the highlighting color for text is blue and the background is yellow.</w:t>
+      </w:r>
+    </w:p>
+    <w:p>
+      <w:pPr>
+        <w:rPr>
+          <w:rFonts w:ascii="Times New Roman" w:hAnsi="Times New Roman" w:cs="Times New Roman"/>
+        </w:rPr>
+      </w:pPr>
+    </w:p>
+    <w:p>
+      <w:pPr>
+        <w:rPr>
+          <w:rFonts w:ascii="Times New Roman" w:hAnsi="Times New Roman" w:cs="Times New Roman"/>
+        </w:rPr>
+      </w:pPr>
+    </w:p>
+    <w:p>
+      <w:pPr>
+        <w:rPr>
+          <w:rFonts w:ascii="Times New Roman" w:hAnsi="Times New Roman" w:cs="Times New Roman"/>
+        </w:rPr>
+      </w:pPr>
+    </w:p>
+    <w:p>
+      <w:pPr>
+        <w:rPr>
+          <w:rFonts w:ascii="Times New Roman" w:hAnsi="Times New Roman" w:cs="Times New Roman"/>
+        </w:rPr>
+      </w:pPr>
+    </w:p>
+    <w:p>
+      <w:pPr>
+        <w:rPr>
+          <w:rFonts w:ascii="Times New Roman" w:hAnsi="Times New Roman" w:cs="Times New Roman"/>
+        </w:rPr>
+      </w:pPr>
+    </w:p>
+    <w:p>
+      <w:pPr>
+        <w:rPr>
+          <w:rFonts w:ascii="Times New Roman" w:hAnsi="Times New Roman" w:cs="Times New Roman"/>
+        </w:rPr>
+      </w:pPr>
+    </w:p>
+    <w:p>
+      <w:pPr>
+        <w:rPr>
+          <w:rFonts w:ascii="Times New Roman" w:hAnsi="Times New Roman" w:cs="Times New Roman"/>
+        </w:rPr>
+      </w:pPr>
+    </w:p>
+    <w:p>
+      <w:pPr>
+        <w:rPr>
+          <w:rFonts w:ascii="Times New Roman" w:hAnsi="Times New Roman" w:cs="Times New Roman"/>
+        </w:rPr>
+      </w:pPr>
+    </w:p>
+    <w:p>
+      <w:pPr>
+        <w:rPr>
+          <w:rFonts w:ascii="Times New Roman" w:hAnsi="Times New Roman" w:cs="Times New Roman"/>
+        </w:rPr>
+      </w:pPr>
+    </w:p>
+    <w:p>
+      <w:pPr>
+        <w:rPr>
+          <w:rFonts w:ascii="Times New Roman" w:hAnsi="Times New Roman" w:cs="Times New Roman"/>
+        </w:rPr>
+      </w:pPr>
+    </w:p>
+    <w:p>
+      <w:pPr>
+        <w:rPr>
+          <w:rFonts w:ascii="Times New Roman" w:hAnsi="Times New Roman" w:cs="Times New Roman"/>
+        </w:rPr>
+      </w:pPr>
+    </w:p>
+    <w:p>
+      <w:pPr>
+        <w:rPr>
+          <w:rFonts w:ascii="Times New Roman" w:hAnsi="Times New Roman" w:cs="Times New Roman"/>
+        </w:rPr>
+      </w:pPr>
+    </w:p>
+    <w:p>
+      <w:pPr>
+        <w:rPr>
+          <w:rFonts w:ascii="Times New Roman" w:hAnsi="Times New Roman" w:cs="Times New Roman"/>
+          <w:b/>
+          <w:sz w:val="24"/>
+        </w:rPr>
+      </w:pPr>
+      <w:r>
+        <w:rPr>
+          <w:rFonts w:ascii="Times New Roman" w:hAnsi="Times New Roman" w:cs="Times New Roman"/>
+          <w:b/>
+          <w:sz w:val="24"/>
+        </w:rPr>
+        <w:t>Issue #25: Filter menu by user input</w:t>
+      </w:r>
+    </w:p>
+    <w:p>
+      <w:pPr>
+        <w:rPr>
+          <w:rFonts w:ascii="Times New Roman" w:hAnsi="Times New Roman" w:cs="Times New Roman"/>
+          <w:sz w:val="24"/>
+        </w:rPr>
+      </w:pPr>
+      <w:r>
+        <w:rPr>
+          <w:rFonts w:ascii="Times New Roman" w:hAnsi="Times New Roman" w:cs="Times New Roman"/>
+          <w:sz w:val="24"/>
+        </w:rPr>
+        <w:t xml:space="preserve">This issue calls for being able to filter the curses menu built from your testing file according to user input. </w:t>
+      </w:r>
+      <w:r>
+        <w:rPr>
+          <w:rFonts w:ascii="Times New Roman" w:hAnsi="Times New Roman" w:cs="Times New Roman"/>
+          <w:sz w:val="24"/>
+        </w:rPr>
+        <w:t xml:space="preserve">Filtering is automatically enabled when you are in the menu. </w:t>
+      </w:r>
+    </w:p>
+    <w:p>
+      <w:pPr>
+        <w:spacing w:after="0"/>
+        <w:rPr>
+          <w:rFonts w:ascii="Times New Roman" w:hAnsi="Times New Roman" w:cs="Times New Roman"/>
+          <w:sz w:val="24"/>
+        </w:rPr>
+      </w:pPr>
+      <w:r>
+        <w:rPr>
+          <w:rFonts w:ascii="Times New Roman" w:hAnsi="Times New Roman" w:cs="Times New Roman"/>
+          <w:b/>
+          <w:sz w:val="24"/>
+          <w:szCs w:val="24"/>
+        </w:rPr>
+        <w:t>Take for example:</w:t>
+      </w:r>
+      <w:r>
+        <w:rPr>
+          <w:rFonts w:ascii="Times New Roman" w:hAnsi="Times New Roman" w:cs="Times New Roman"/>
+          <w:b/>
+          <w:noProof/>
+          <w:sz w:val="24"/>
+          <w:szCs w:val="24"/>
+        </w:rPr>
+        <w:t xml:space="preserve"> </w:t>
+      </w:r>
+    </w:p>
+    <w:p>
+      <w:pPr>
+        <w:spacing w:after="0"/>
+        <w:rPr>
+          <w:rFonts w:ascii="Times New Roman" w:hAnsi="Times New Roman" w:cs="Times New Roman"/>
+          <w:i/>
+          <w:sz w:val="24"/>
+        </w:rPr>
+      </w:pPr>
+      <w:r>
+        <w:rPr>
+          <w:rFonts w:ascii="Times New Roman" w:hAnsi="Times New Roman" w:cs="Times New Roman"/>
+          <w:i/>
+          <w:sz w:val="24"/>
+        </w:rPr>
+        <w:t>Here is a menu newly generated, no characters have been input to filter yet.</w:t>
+      </w:r>
+    </w:p>
+    <w:p>
+      <w:pPr>
+        <w:rPr>
+          <w:rFonts w:ascii="Times New Roman" w:hAnsi="Times New Roman" w:cs="Times New Roman"/>
+          <w:sz w:val="24"/>
+        </w:rPr>
+      </w:pPr>
+      <w:r>
+        <w:rPr>
+          <w:rFonts w:ascii="Times New Roman" w:hAnsi="Times New Roman" w:cs="Times New Roman"/>
+          <w:noProof/>
+          <w:sz w:val="24"/>
+        </w:rPr>
+        <w:drawing>
+          <wp:inline distT="0" distB="0" distL="0" distR="0" wp14:anchorId="03F022CE" wp14:editId="2E73E113">
+            <wp:extent cx="4297708" cy="2908300"/>
+            <wp:effectExtent l="0" t="0" r="0" b="0"/>
+            <wp:docPr id="3" name="Picture 3"/>
+            <wp:cNvGraphicFramePr>
+              <a:graphicFrameLocks xmlns:a="http://schemas.openxmlformats.org/drawingml/2006/main" noChangeAspect="1"/>
+            </wp:cNvGraphicFramePr>
+            <a:graphic xmlns:a="http://schemas.openxmlformats.org/drawingml/2006/main">
+              <a:graphicData uri="http://schemas.openxmlformats.org/drawingml/2006/picture">
+                <pic:pic xmlns:pic="http://schemas.openxmlformats.org/drawingml/2006/picture">
+                  <pic:nvPicPr>
+                    <pic:cNvPr id="0" name="Screen Shot 2017-05-01 at 8.22.47 PM.png"/>
+                    <pic:cNvPicPr/>
+                  </pic:nvPicPr>
+                  <pic:blipFill>
+                    <a:blip r:embed="rId9">
+                      <a:extLst>
+                        <a:ext uri="{28A0092B-C50C-407E-A947-70E740481C1C}">
+                          <a14:useLocalDpi xmlns:a14="http://schemas.microsoft.com/office/drawing/2010/main" val="0"/>
+                        </a:ext>
+                      </a:extLst>
+                    </a:blip>
+                    <a:stretch>
+                      <a:fillRect/>
+                    </a:stretch>
+                  </pic:blipFill>
+                  <pic:spPr>
+                    <a:xfrm>
+                      <a:off x="0" y="0"/>
+                      <a:ext cx="4297718" cy="2908306"/>
+                    </a:xfrm>
+                    <a:prstGeom prst="rect">
+                      <a:avLst/>
+                    </a:prstGeom>
+                  </pic:spPr>
+                </pic:pic>
+              </a:graphicData>
+            </a:graphic>
+          </wp:inline>
+        </w:drawing>
+      </w:r>
+    </w:p>
+    <w:p>
+      <w:pPr>
+        <w:rPr>
+          <w:rFonts w:ascii="Times New Roman" w:hAnsi="Times New Roman" w:cs="Times New Roman"/>
+          <w:sz w:val="24"/>
+        </w:rPr>
+      </w:pPr>
+    </w:p>
+    <w:p>
+      <w:pPr>
+        <w:spacing w:after="0"/>
+        <w:rPr>
+          <w:rFonts w:ascii="Times New Roman" w:hAnsi="Times New Roman" w:cs="Times New Roman"/>
+          <w:i/>
+          <w:sz w:val="24"/>
+        </w:rPr>
+      </w:pPr>
+      <w:r>
+        <w:rPr>
+          <w:rFonts w:ascii="Times New Roman" w:hAnsi="Times New Roman" w:cs="Times New Roman"/>
+          <w:i/>
+          <w:sz w:val="24"/>
+        </w:rPr>
+        <w:t xml:space="preserve">Now </w:t>
+      </w:r>
+      <w:r>
+        <w:rPr>
+          <w:rFonts w:ascii="Times New Roman" w:hAnsi="Times New Roman" w:cs="Times New Roman"/>
+          <w:i/>
+          <w:sz w:val="24"/>
+        </w:rPr>
+        <w:t xml:space="preserve">we </w:t>
+      </w:r>
+      <w:r>
+        <w:rPr>
+          <w:rFonts w:ascii="Times New Roman" w:hAnsi="Times New Roman" w:cs="Times New Roman"/>
+          <w:i/>
+          <w:sz w:val="24"/>
+        </w:rPr>
+        <w:t>are</w:t>
+      </w:r>
+      <w:r>
+        <w:rPr>
+          <w:rFonts w:ascii="Times New Roman" w:hAnsi="Times New Roman" w:cs="Times New Roman"/>
+          <w:i/>
+          <w:sz w:val="24"/>
+        </w:rPr>
+        <w:t xml:space="preserve"> currently trying to</w:t>
+      </w:r>
+      <w:r>
+        <w:rPr>
+          <w:rFonts w:ascii="Times New Roman" w:hAnsi="Times New Roman" w:cs="Times New Roman"/>
+          <w:i/>
+          <w:sz w:val="24"/>
+        </w:rPr>
+        <w:t xml:space="preserve"> w</w:t>
+      </w:r>
+      <w:r>
+        <w:rPr>
+          <w:rFonts w:ascii="Times New Roman" w:hAnsi="Times New Roman" w:cs="Times New Roman"/>
+          <w:i/>
+          <w:sz w:val="24"/>
+        </w:rPr>
+        <w:t>rite</w:t>
+      </w:r>
+      <w:r>
+        <w:rPr>
+          <w:rFonts w:ascii="Times New Roman" w:hAnsi="Times New Roman" w:cs="Times New Roman"/>
+          <w:i/>
+          <w:sz w:val="24"/>
+        </w:rPr>
+        <w:t xml:space="preserve"> “Menu Item”, the first item in our menu</w:t>
+      </w:r>
+      <w:r>
+        <w:rPr>
+          <w:rFonts w:ascii="Times New Roman" w:hAnsi="Times New Roman" w:cs="Times New Roman"/>
+          <w:i/>
+          <w:sz w:val="24"/>
+        </w:rPr>
+        <w:t>.</w:t>
+      </w:r>
+    </w:p>
+    <w:p>
+      <w:pPr>
+        <w:rPr>
+          <w:rFonts w:ascii="Times New Roman" w:hAnsi="Times New Roman" w:cs="Times New Roman"/>
+          <w:sz w:val="24"/>
+        </w:rPr>
+      </w:pPr>
+      <w:r>
+        <w:rPr>
+          <w:rFonts w:ascii="Times New Roman" w:hAnsi="Times New Roman" w:cs="Times New Roman"/>
+          <w:noProof/>
+          <w:sz w:val="24"/>
+        </w:rPr>
+        <w:drawing>
+          <wp:inline distT="0" distB="0" distL="0" distR="0" wp14:anchorId="2E8E5E22" wp14:editId="26BE1C17">
+            <wp:extent cx="4457700" cy="2977515"/>
+            <wp:effectExtent l="0" t="0" r="12700" b="0"/>
+            <wp:docPr id="4" name="Picture 4"/>
+            <wp:cNvGraphicFramePr>
+              <a:graphicFrameLocks xmlns:a="http://schemas.openxmlformats.org/drawingml/2006/main" noChangeAspect="1"/>
+            </wp:cNvGraphicFramePr>
+            <a:graphic xmlns:a="http://schemas.openxmlformats.org/drawingml/2006/main">
+              <a:graphicData uri="http://schemas.openxmlformats.org/drawingml/2006/picture">
+                <pic:pic xmlns:pic="http://schemas.openxmlformats.org/drawingml/2006/picture">
+                  <pic:nvPicPr>
+                    <pic:cNvPr id="0" name="Screen Shot 2017-05-01 at 8.24.40 PM.png"/>
+                    <pic:cNvPicPr/>
+                  </pic:nvPicPr>
+                  <pic:blipFill>
+                    <a:blip r:embed="rId10">
+                      <a:extLst>
+                        <a:ext uri="{28A0092B-C50C-407E-A947-70E740481C1C}">
+                          <a14:useLocalDpi xmlns:a14="http://schemas.microsoft.com/office/drawing/2010/main" val="0"/>
+                        </a:ext>
+                      </a:extLst>
+                    </a:blip>
+                    <a:stretch>
+                      <a:fillRect/>
+                    </a:stretch>
+                  </pic:blipFill>
+                  <pic:spPr>
+                    <a:xfrm>
+                      <a:off x="0" y="0"/>
+                      <a:ext cx="4457700" cy="2977515"/>
+                    </a:xfrm>
+                    <a:prstGeom prst="rect">
+                      <a:avLst/>
+                    </a:prstGeom>
+                  </pic:spPr>
+                </pic:pic>
+              </a:graphicData>
+            </a:graphic>
+          </wp:inline>
+        </w:drawing>
+      </w:r>
+    </w:p>
+    <w:p>
+      <w:pPr>
+        <w:rPr>
+          <w:rFonts w:ascii="Times New Roman" w:hAnsi="Times New Roman" w:cs="Times New Roman"/>
+          <w:sz w:val="24"/>
+        </w:rPr>
+      </w:pPr>
+    </w:p>
+    <w:p>
+      <w:pPr>
+        <w:rPr>
+          <w:rFonts w:ascii="Times New Roman" w:hAnsi="Times New Roman" w:cs="Times New Roman"/>
+          <w:sz w:val="24"/>
+        </w:rPr>
+      </w:pPr>
+    </w:p>
+    <w:p>
+      <w:pPr>
+        <w:rPr>
+          <w:rFonts w:ascii="Times New Roman" w:hAnsi="Times New Roman" w:cs="Times New Roman"/>
+          <w:i/>
+          <w:sz w:val="24"/>
+        </w:rPr>
+      </w:pPr>
+      <w:r>
+        <w:rPr>
+          <w:rFonts w:ascii="Times New Roman" w:hAnsi="Times New Roman" w:cs="Times New Roman"/>
+          <w:i/>
+          <w:sz w:val="24"/>
+        </w:rPr>
+        <w:t>Once we complete that string the menu will filter to look like this:</w:t>
+      </w:r>
+    </w:p>
+    <w:p>
+      <w:pPr>
+        <w:rPr>
+          <w:rFonts w:ascii="Times New Roman" w:hAnsi="Times New Roman" w:cs="Times New Roman"/>
+          <w:sz w:val="24"/>
+        </w:rPr>
+      </w:pPr>
+      <w:r>
+        <w:rPr>
+          <w:rFonts w:ascii="Times New Roman" w:hAnsi="Times New Roman" w:cs="Times New Roman"/>
+          <w:noProof/>
+          <w:sz w:val="24"/>
+        </w:rPr>
+        <w:drawing>
+          <wp:inline distT="0" distB="0" distL="0" distR="0" wp14:anchorId="66485ABF" wp14:editId="00CE3AAA">
+            <wp:extent cx="4457700" cy="1765300"/>
+            <wp:effectExtent l="0" t="0" r="12700" b="12700"/>
+            <wp:docPr id="5" name="Picture 5"/>
+            <wp:cNvGraphicFramePr>
+              <a:graphicFrameLocks xmlns:a="http://schemas.openxmlformats.org/drawingml/2006/main" noChangeAspect="1"/>
+            </wp:cNvGraphicFramePr>
+            <a:graphic xmlns:a="http://schemas.openxmlformats.org/drawingml/2006/main">
+              <a:graphicData uri="http://schemas.openxmlformats.org/drawingml/2006/picture">
+                <pic:pic xmlns:pic="http://schemas.openxmlformats.org/drawingml/2006/picture">
+                  <pic:nvPicPr>
+                    <pic:cNvPr id="0" name="Screen Shot 2017-05-01 at 8.26.11 PM.png"/>
+                    <pic:cNvPicPr/>
+                  </pic:nvPicPr>
+                  <pic:blipFill>
+                    <a:blip r:embed="rId11">
+                      <a:extLst>
+                        <a:ext uri="{28A0092B-C50C-407E-A947-70E740481C1C}">
+                          <a14:useLocalDpi xmlns:a14="http://schemas.microsoft.com/office/drawing/2010/main" val="0"/>
+                        </a:ext>
+                      </a:extLst>
+                    </a:blip>
+                    <a:stretch>
+                      <a:fillRect/>
+                    </a:stretch>
+                  </pic:blipFill>
+                  <pic:spPr>
+                    <a:xfrm>
+                      <a:off x="0" y="0"/>
+                      <a:ext cx="4459533" cy="1766026"/>
+                    </a:xfrm>
+                    <a:prstGeom prst="rect">
+                      <a:avLst/>
+                    </a:prstGeom>
+                  </pic:spPr>
+                </pic:pic>
+              </a:graphicData>
+            </a:graphic>
+          </wp:inline>
+        </w:drawing>
+      </w:r>
+    </w:p>
+    <w:p>
+      <w:pPr>
+        <w:rPr>
+          <w:rFonts w:ascii="Times New Roman" w:hAnsi="Times New Roman" w:cs="Times New Roman"/>
+          <w:sz w:val="24"/>
+        </w:rPr>
+      </w:pPr>
+    </w:p>
+    <w:p>
+      <w:pPr>
+        <w:rPr>
+          <w:rFonts w:ascii="Times New Roman" w:hAnsi="Times New Roman" w:cs="Times New Roman"/>
+          <w:sz w:val="24"/>
+        </w:rPr>
+      </w:pPr>
+      <w:r>
+        <w:rPr>
+          <w:rFonts w:ascii="Times New Roman" w:hAnsi="Times New Roman" w:cs="Times New Roman"/>
+          <w:sz w:val="24"/>
+        </w:rPr>
+        <w:t xml:space="preserve">There are some things to take note of in regards to the filter. </w:t>
+      </w:r>
+      <w:r>
+        <w:rPr>
+          <w:rFonts w:ascii="Times New Roman" w:hAnsi="Times New Roman" w:cs="Times New Roman"/>
+          <w:sz w:val="24"/>
+        </w:rPr>
+        <w:t>The filter does allow backspaces. The cursor will simply move back one and hover over the last character in</w:t>
+      </w:r>
+      <w:r>
+        <w:rPr>
+          <w:rFonts w:ascii="Times New Roman" w:hAnsi="Times New Roman" w:cs="Times New Roman"/>
+          <w:sz w:val="24"/>
+        </w:rPr>
+        <w:t>dicating it can be overwritten but the character will not disappear until you enter another character. When backspacing,</w:t>
+      </w:r>
+      <w:r>
+        <w:rPr>
+          <w:rFonts w:ascii="Times New Roman" w:hAnsi="Times New Roman" w:cs="Times New Roman"/>
+          <w:sz w:val="24"/>
+        </w:rPr>
+        <w:t xml:space="preserve"> when you reach the first character in the string the cursor will not hover over it but it can still be overwritten. Once a menu is filtered, there is no way to return to the original menu. If you filter in a submenu you can return to the main curses menu but if you go back into the submenu you will only get the filtered item, not the entire submenu.</w:t>
+      </w:r>
+      <w:r>
+        <w:rPr>
+          <w:rFonts w:ascii="Times New Roman" w:hAnsi="Times New Roman" w:cs="Times New Roman"/>
+          <w:sz w:val="24"/>
+        </w:rPr>
+        <w:t xml:space="preserve"> Once you begin entering characters to filter, they should appear at the top of the menu directly above the title string. However, once you begin to type in a filter string, navigating the menu by numbers is no longer available until the filter string is empty. </w:t>
+      </w:r>
+      <w:r>
+        <w:rPr>
+          <w:rFonts w:ascii="Times New Roman" w:hAnsi="Times New Roman" w:cs="Times New Roman"/>
+          <w:sz w:val="24"/>
+        </w:rPr>
+        <w:t xml:space="preserve">Also, with regards to the multi-select menu, if you wanted to filter there you must include the </w:t>
+      </w:r>
+      <w:proofErr w:type="gramStart"/>
+      <w:r>
+        <w:rPr>
+          <w:rFonts w:ascii="Times New Roman" w:hAnsi="Times New Roman" w:cs="Times New Roman"/>
+          <w:sz w:val="24"/>
+        </w:rPr>
+        <w:t>[ ]</w:t>
+      </w:r>
+      <w:proofErr w:type="gramEnd"/>
+      <w:r>
+        <w:rPr>
+          <w:rFonts w:ascii="Times New Roman" w:hAnsi="Times New Roman" w:cs="Times New Roman"/>
+          <w:sz w:val="24"/>
+        </w:rPr>
+        <w:t xml:space="preserve"> with the name of the item to filter properly.</w:t>
       </w:r>
       <w:bookmarkStart w:id="0" w:name="_GoBack"/>
       <w:bookmarkEnd w:id="0"/>
     </w:p>
+    <w:p/>
     <w:sectPr>
       <w:pgSz w:w="12240" w:h="15840"/>
-      <w:pgMar w:top="1440" w:right="1800" w:bottom="1440" w:left="1800" w:header="720" w:footer="720" w:gutter="0"/>
+      <w:pgMar w:top="1440" w:right="1440" w:bottom="1440" w:left="1440" w:header="720" w:footer="720" w:gutter="0"/>
       <w:cols w:space="720"/>
       <w:docGrid w:linePitch="360"/>
     </w:sectPr>
@@ -174,6 +1847,15 @@
   <w:style w:type="paragraph" w:default="1" w:styleId="Normal">
     <w:name w:val="Normal"/>
     <w:qFormat/>
+    <w:rsid w:val="00CE722D"/>
+    <w:pPr>
+      <w:spacing w:after="160" w:line="259" w:lineRule="auto"/>
+    </w:pPr>
+    <w:rPr>
+      <w:rFonts w:eastAsiaTheme="minorHAnsi"/>
+      <w:sz w:val="22"/>
+      <w:szCs w:val="22"/>
+    </w:rPr>
   </w:style>
   <w:style w:type="character" w:default="1" w:styleId="DefaultParagraphFont">
     <w:name w:val="Default Paragraph Font"/>
@@ -201,6 +1883,102 @@
     <w:uiPriority w:val="99"/>
     <w:semiHidden/>
     <w:unhideWhenUsed/>
+  </w:style>
+  <w:style w:type="table" w:customStyle="1" w:styleId="GridTable1LightAccent1">
+    <w:name w:val="Grid Table 1 Light Accent 1"/>
+    <w:basedOn w:val="TableNormal"/>
+    <w:uiPriority w:val="46"/>
+    <w:rsid w:val="00CE722D"/>
+    <w:rPr>
+      <w:rFonts w:eastAsiaTheme="minorHAnsi"/>
+      <w:sz w:val="22"/>
+      <w:szCs w:val="22"/>
+    </w:rPr>
+    <w:tblPr>
+      <w:tblStyleRowBandSize w:val="1"/>
+      <w:tblStyleColBandSize w:val="1"/>
+      <w:tblInd w:w="0" w:type="dxa"/>
+      <w:tblBorders>
+        <w:top w:val="single" w:sz="4" w:space="0" w:color="B8CCE4" w:themeColor="accent1" w:themeTint="66"/>
+        <w:left w:val="single" w:sz="4" w:space="0" w:color="B8CCE4" w:themeColor="accent1" w:themeTint="66"/>
+        <w:bottom w:val="single" w:sz="4" w:space="0" w:color="B8CCE4" w:themeColor="accent1" w:themeTint="66"/>
+        <w:right w:val="single" w:sz="4" w:space="0" w:color="B8CCE4" w:themeColor="accent1" w:themeTint="66"/>
+        <w:insideH w:val="single" w:sz="4" w:space="0" w:color="B8CCE4" w:themeColor="accent1" w:themeTint="66"/>
+        <w:insideV w:val="single" w:sz="4" w:space="0" w:color="B8CCE4" w:themeColor="accent1" w:themeTint="66"/>
+      </w:tblBorders>
+      <w:tblCellMar>
+        <w:top w:w="0" w:type="dxa"/>
+        <w:left w:w="108" w:type="dxa"/>
+        <w:bottom w:w="0" w:type="dxa"/>
+        <w:right w:w="108" w:type="dxa"/>
+      </w:tblCellMar>
+    </w:tblPr>
+    <w:tblStylePr w:type="firstRow">
+      <w:rPr>
+        <w:b/>
+        <w:bCs/>
+      </w:rPr>
+      <w:tblPr/>
+      <w:tcPr>
+        <w:tcBorders>
+          <w:bottom w:val="single" w:sz="12" w:space="0" w:color="95B3D7" w:themeColor="accent1" w:themeTint="99"/>
+        </w:tcBorders>
+      </w:tcPr>
+    </w:tblStylePr>
+    <w:tblStylePr w:type="lastRow">
+      <w:rPr>
+        <w:b/>
+        <w:bCs/>
+      </w:rPr>
+      <w:tblPr/>
+      <w:tcPr>
+        <w:tcBorders>
+          <w:top w:val="double" w:sz="2" w:space="0" w:color="95B3D7" w:themeColor="accent1" w:themeTint="99"/>
+        </w:tcBorders>
+      </w:tcPr>
+    </w:tblStylePr>
+    <w:tblStylePr w:type="firstCol">
+      <w:rPr>
+        <w:b/>
+        <w:bCs/>
+      </w:rPr>
+    </w:tblStylePr>
+    <w:tblStylePr w:type="lastCol">
+      <w:rPr>
+        <w:b/>
+        <w:bCs/>
+      </w:rPr>
+    </w:tblStylePr>
+  </w:style>
+  <w:style w:type="paragraph" w:styleId="BalloonText">
+    <w:name w:val="Balloon Text"/>
+    <w:basedOn w:val="Normal"/>
+    <w:link w:val="BalloonTextChar"/>
+    <w:uiPriority w:val="99"/>
+    <w:semiHidden/>
+    <w:unhideWhenUsed/>
+    <w:rsid w:val="00CE722D"/>
+    <w:pPr>
+      <w:spacing w:after="0" w:line="240" w:lineRule="auto"/>
+    </w:pPr>
+    <w:rPr>
+      <w:rFonts w:ascii="Lucida Grande" w:hAnsi="Lucida Grande" w:cs="Lucida Grande"/>
+      <w:sz w:val="18"/>
+      <w:szCs w:val="18"/>
+    </w:rPr>
+  </w:style>
+  <w:style w:type="character" w:customStyle="1" w:styleId="BalloonTextChar">
+    <w:name w:val="Balloon Text Char"/>
+    <w:basedOn w:val="DefaultParagraphFont"/>
+    <w:link w:val="BalloonText"/>
+    <w:uiPriority w:val="99"/>
+    <w:semiHidden/>
+    <w:rsid w:val="00CE722D"/>
+    <w:rPr>
+      <w:rFonts w:ascii="Lucida Grande" w:eastAsiaTheme="minorHAnsi" w:hAnsi="Lucida Grande" w:cs="Lucida Grande"/>
+      <w:sz w:val="18"/>
+      <w:szCs w:val="18"/>
+    </w:rPr>
   </w:style>
 </w:styles>
 </file>
@@ -360,6 +2138,15 @@
   <w:style w:type="paragraph" w:default="1" w:styleId="Normal">
     <w:name w:val="Normal"/>
     <w:qFormat/>
+    <w:rsid w:val="00CE722D"/>
+    <w:pPr>
+      <w:spacing w:after="160" w:line="259" w:lineRule="auto"/>
+    </w:pPr>
+    <w:rPr>
+      <w:rFonts w:eastAsiaTheme="minorHAnsi"/>
+      <w:sz w:val="22"/>
+      <w:szCs w:val="22"/>
+    </w:rPr>
   </w:style>
   <w:style w:type="character" w:default="1" w:styleId="DefaultParagraphFont">
     <w:name w:val="Default Paragraph Font"/>
@@ -387,6 +2174,102 @@
     <w:uiPriority w:val="99"/>
     <w:semiHidden/>
     <w:unhideWhenUsed/>
+  </w:style>
+  <w:style w:type="table" w:customStyle="1" w:styleId="GridTable1LightAccent1">
+    <w:name w:val="Grid Table 1 Light Accent 1"/>
+    <w:basedOn w:val="TableNormal"/>
+    <w:uiPriority w:val="46"/>
+    <w:rsid w:val="00CE722D"/>
+    <w:rPr>
+      <w:rFonts w:eastAsiaTheme="minorHAnsi"/>
+      <w:sz w:val="22"/>
+      <w:szCs w:val="22"/>
+    </w:rPr>
+    <w:tblPr>
+      <w:tblStyleRowBandSize w:val="1"/>
+      <w:tblStyleColBandSize w:val="1"/>
+      <w:tblInd w:w="0" w:type="dxa"/>
+      <w:tblBorders>
+        <w:top w:val="single" w:sz="4" w:space="0" w:color="B8CCE4" w:themeColor="accent1" w:themeTint="66"/>
+        <w:left w:val="single" w:sz="4" w:space="0" w:color="B8CCE4" w:themeColor="accent1" w:themeTint="66"/>
+        <w:bottom w:val="single" w:sz="4" w:space="0" w:color="B8CCE4" w:themeColor="accent1" w:themeTint="66"/>
+        <w:right w:val="single" w:sz="4" w:space="0" w:color="B8CCE4" w:themeColor="accent1" w:themeTint="66"/>
+        <w:insideH w:val="single" w:sz="4" w:space="0" w:color="B8CCE4" w:themeColor="accent1" w:themeTint="66"/>
+        <w:insideV w:val="single" w:sz="4" w:space="0" w:color="B8CCE4" w:themeColor="accent1" w:themeTint="66"/>
+      </w:tblBorders>
+      <w:tblCellMar>
+        <w:top w:w="0" w:type="dxa"/>
+        <w:left w:w="108" w:type="dxa"/>
+        <w:bottom w:w="0" w:type="dxa"/>
+        <w:right w:w="108" w:type="dxa"/>
+      </w:tblCellMar>
+    </w:tblPr>
+    <w:tblStylePr w:type="firstRow">
+      <w:rPr>
+        <w:b/>
+        <w:bCs/>
+      </w:rPr>
+      <w:tblPr/>
+      <w:tcPr>
+        <w:tcBorders>
+          <w:bottom w:val="single" w:sz="12" w:space="0" w:color="95B3D7" w:themeColor="accent1" w:themeTint="99"/>
+        </w:tcBorders>
+      </w:tcPr>
+    </w:tblStylePr>
+    <w:tblStylePr w:type="lastRow">
+      <w:rPr>
+        <w:b/>
+        <w:bCs/>
+      </w:rPr>
+      <w:tblPr/>
+      <w:tcPr>
+        <w:tcBorders>
+          <w:top w:val="double" w:sz="2" w:space="0" w:color="95B3D7" w:themeColor="accent1" w:themeTint="99"/>
+        </w:tcBorders>
+      </w:tcPr>
+    </w:tblStylePr>
+    <w:tblStylePr w:type="firstCol">
+      <w:rPr>
+        <w:b/>
+        <w:bCs/>
+      </w:rPr>
+    </w:tblStylePr>
+    <w:tblStylePr w:type="lastCol">
+      <w:rPr>
+        <w:b/>
+        <w:bCs/>
+      </w:rPr>
+    </w:tblStylePr>
+  </w:style>
+  <w:style w:type="paragraph" w:styleId="BalloonText">
+    <w:name w:val="Balloon Text"/>
+    <w:basedOn w:val="Normal"/>
+    <w:link w:val="BalloonTextChar"/>
+    <w:uiPriority w:val="99"/>
+    <w:semiHidden/>
+    <w:unhideWhenUsed/>
+    <w:rsid w:val="00CE722D"/>
+    <w:pPr>
+      <w:spacing w:after="0" w:line="240" w:lineRule="auto"/>
+    </w:pPr>
+    <w:rPr>
+      <w:rFonts w:ascii="Lucida Grande" w:hAnsi="Lucida Grande" w:cs="Lucida Grande"/>
+      <w:sz w:val="18"/>
+      <w:szCs w:val="18"/>
+    </w:rPr>
+  </w:style>
+  <w:style w:type="character" w:customStyle="1" w:styleId="BalloonTextChar">
+    <w:name w:val="Balloon Text Char"/>
+    <w:basedOn w:val="DefaultParagraphFont"/>
+    <w:link w:val="BalloonText"/>
+    <w:uiPriority w:val="99"/>
+    <w:semiHidden/>
+    <w:rsid w:val="00CE722D"/>
+    <w:rPr>
+      <w:rFonts w:ascii="Lucida Grande" w:eastAsiaTheme="minorHAnsi" w:hAnsi="Lucida Grande" w:cs="Lucida Grande"/>
+      <w:sz w:val="18"/>
+      <w:szCs w:val="18"/>
+    </w:rPr>
   </w:style>
 </w:styles>
 </file>

</xml_diff>

<commit_message>
Step and Feature files for coloring menu issue
</commit_message>
<xml_diff>
--- a/final_documentation/curses_documentation_CassandraPizarro.docx
+++ b/final_documentation/curses_documentation_CassandraPizarro.docx
@@ -19,19 +19,19 @@
           <w:sz w:val="24"/>
           <w:szCs w:val="24"/>
         </w:rPr>
-        <w:t xml:space="preserve">Issue 16: Support ANSI </w:t>
-      </w:r>
-      <w:proofErr w:type="gramStart"/>
-      <w:r>
+        <w:t>Cassandra Pizarro</w:t>
+      </w:r>
+    </w:p>
+    <w:p>
+      <w:pPr>
+        <w:ind w:left="720"/>
         <w:rPr>
           <w:rFonts w:ascii="Times New Roman" w:hAnsi="Times New Roman" w:cs="Times New Roman"/>
           <w:b/>
           <w:sz w:val="24"/>
           <w:szCs w:val="24"/>
         </w:rPr>
-        <w:t>escape</w:t>
-      </w:r>
-      <w:proofErr w:type="gramEnd"/>
+      </w:pPr>
       <w:r>
         <w:rPr>
           <w:rFonts w:ascii="Times New Roman" w:hAnsi="Times New Roman" w:cs="Times New Roman"/>
@@ -39,7 +39,7 @@
           <w:sz w:val="24"/>
           <w:szCs w:val="24"/>
         </w:rPr>
-        <w:t xml:space="preserve"> codes</w:t>
+        <w:t>Issue 16: Support ANSI escape codes</w:t>
       </w:r>
     </w:p>
     <w:p>
@@ -65,61 +65,7 @@
           <w:sz w:val="24"/>
           <w:szCs w:val="24"/>
         </w:rPr>
-        <w:t xml:space="preserve"> issue calls for supporting ANSI </w:t>
-      </w:r>
-      <w:proofErr w:type="gramStart"/>
-      <w:r>
-        <w:rPr>
-          <w:rFonts w:ascii="Times New Roman" w:hAnsi="Times New Roman" w:cs="Times New Roman"/>
-          <w:sz w:val="24"/>
-          <w:szCs w:val="24"/>
-        </w:rPr>
-        <w:t>color coding</w:t>
-      </w:r>
-      <w:proofErr w:type="gramEnd"/>
-      <w:r>
-        <w:rPr>
-          <w:rFonts w:ascii="Times New Roman" w:hAnsi="Times New Roman" w:cs="Times New Roman"/>
-          <w:sz w:val="24"/>
-          <w:szCs w:val="24"/>
-        </w:rPr>
-        <w:t xml:space="preserve">. However, the </w:t>
-      </w:r>
-      <w:proofErr w:type="spellStart"/>
-      <w:r>
-        <w:rPr>
-          <w:rFonts w:ascii="Times New Roman" w:hAnsi="Times New Roman" w:cs="Times New Roman"/>
-          <w:sz w:val="24"/>
-          <w:szCs w:val="24"/>
-        </w:rPr>
-        <w:t>ncurses</w:t>
-      </w:r>
-      <w:proofErr w:type="spellEnd"/>
-      <w:r>
-        <w:rPr>
-          <w:rFonts w:ascii="Times New Roman" w:hAnsi="Times New Roman" w:cs="Times New Roman"/>
-          <w:sz w:val="24"/>
-          <w:szCs w:val="24"/>
-        </w:rPr>
-        <w:t xml:space="preserve"> library itself does not support ANSI coloring. </w:t>
-      </w:r>
-      <w:proofErr w:type="gramStart"/>
-      <w:r>
-        <w:rPr>
-          <w:rFonts w:ascii="Times New Roman" w:hAnsi="Times New Roman" w:cs="Times New Roman"/>
-          <w:sz w:val="24"/>
-          <w:szCs w:val="24"/>
-        </w:rPr>
-        <w:t>Curses does</w:t>
-      </w:r>
-      <w:proofErr w:type="gramEnd"/>
-      <w:r>
-        <w:rPr>
-          <w:rFonts w:ascii="Times New Roman" w:hAnsi="Times New Roman" w:cs="Times New Roman"/>
-          <w:sz w:val="24"/>
-          <w:szCs w:val="24"/>
-        </w:rPr>
-        <w:t xml:space="preserve">, however, have its own built in colors. </w:t>
+        <w:t xml:space="preserve"> issue calls for supporting ANSI color coding. However, the ncurses library itself does not support ANSI coloring. Curses does, however, have its own built in colors. </w:t>
       </w:r>
     </w:p>
     <w:p>
@@ -239,26 +185,14 @@
                 <w:szCs w:val="24"/>
               </w:rPr>
             </w:pPr>
-            <w:proofErr w:type="spellStart"/>
-            <w:proofErr w:type="gramStart"/>
             <w:r>
               <w:rPr>
                 <w:rFonts w:ascii="Times New Roman" w:hAnsi="Times New Roman" w:cs="Times New Roman"/>
                 <w:sz w:val="24"/>
                 <w:szCs w:val="24"/>
               </w:rPr>
-              <w:t>curses.COLOR</w:t>
+              <w:t>curses.COLOR_BLACK</w:t>
             </w:r>
-            <w:proofErr w:type="gramEnd"/>
-            <w:r>
-              <w:rPr>
-                <w:rFonts w:ascii="Times New Roman" w:hAnsi="Times New Roman" w:cs="Times New Roman"/>
-                <w:sz w:val="24"/>
-                <w:szCs w:val="24"/>
-              </w:rPr>
-              <w:t>_BLACK</w:t>
-            </w:r>
-            <w:proofErr w:type="spellEnd"/>
           </w:p>
         </w:tc>
       </w:tr>
@@ -299,26 +233,14 @@
                 <w:szCs w:val="24"/>
               </w:rPr>
             </w:pPr>
-            <w:proofErr w:type="spellStart"/>
-            <w:proofErr w:type="gramStart"/>
             <w:r>
               <w:rPr>
                 <w:rFonts w:ascii="Times New Roman" w:hAnsi="Times New Roman" w:cs="Times New Roman"/>
                 <w:sz w:val="24"/>
                 <w:szCs w:val="24"/>
               </w:rPr>
-              <w:t>curses.COLOR</w:t>
+              <w:t>curses.COLOR_RED</w:t>
             </w:r>
-            <w:proofErr w:type="gramEnd"/>
-            <w:r>
-              <w:rPr>
-                <w:rFonts w:ascii="Times New Roman" w:hAnsi="Times New Roman" w:cs="Times New Roman"/>
-                <w:sz w:val="24"/>
-                <w:szCs w:val="24"/>
-              </w:rPr>
-              <w:t>_RED</w:t>
-            </w:r>
-            <w:proofErr w:type="spellEnd"/>
           </w:p>
         </w:tc>
       </w:tr>
@@ -359,26 +281,14 @@
                 <w:szCs w:val="24"/>
               </w:rPr>
             </w:pPr>
-            <w:proofErr w:type="spellStart"/>
-            <w:proofErr w:type="gramStart"/>
             <w:r>
               <w:rPr>
                 <w:rFonts w:ascii="Times New Roman" w:hAnsi="Times New Roman" w:cs="Times New Roman"/>
                 <w:sz w:val="24"/>
                 <w:szCs w:val="24"/>
               </w:rPr>
-              <w:t>curses.COLOR</w:t>
+              <w:t>curses.COLOR_GREEN</w:t>
             </w:r>
-            <w:proofErr w:type="gramEnd"/>
-            <w:r>
-              <w:rPr>
-                <w:rFonts w:ascii="Times New Roman" w:hAnsi="Times New Roman" w:cs="Times New Roman"/>
-                <w:sz w:val="24"/>
-                <w:szCs w:val="24"/>
-              </w:rPr>
-              <w:t>_GREEN</w:t>
-            </w:r>
-            <w:proofErr w:type="spellEnd"/>
           </w:p>
         </w:tc>
       </w:tr>
@@ -419,26 +329,14 @@
                 <w:szCs w:val="24"/>
               </w:rPr>
             </w:pPr>
-            <w:proofErr w:type="spellStart"/>
-            <w:proofErr w:type="gramStart"/>
             <w:r>
               <w:rPr>
                 <w:rFonts w:ascii="Times New Roman" w:hAnsi="Times New Roman" w:cs="Times New Roman"/>
                 <w:sz w:val="24"/>
                 <w:szCs w:val="24"/>
               </w:rPr>
-              <w:t>curses.COLOR</w:t>
+              <w:t>curses.COLOR_YELLOW</w:t>
             </w:r>
-            <w:proofErr w:type="gramEnd"/>
-            <w:r>
-              <w:rPr>
-                <w:rFonts w:ascii="Times New Roman" w:hAnsi="Times New Roman" w:cs="Times New Roman"/>
-                <w:sz w:val="24"/>
-                <w:szCs w:val="24"/>
-              </w:rPr>
-              <w:t>_YELLOW</w:t>
-            </w:r>
-            <w:proofErr w:type="spellEnd"/>
           </w:p>
         </w:tc>
       </w:tr>
@@ -479,26 +377,14 @@
                 <w:szCs w:val="24"/>
               </w:rPr>
             </w:pPr>
-            <w:proofErr w:type="spellStart"/>
-            <w:proofErr w:type="gramStart"/>
             <w:r>
               <w:rPr>
                 <w:rFonts w:ascii="Times New Roman" w:hAnsi="Times New Roman" w:cs="Times New Roman"/>
                 <w:sz w:val="24"/>
                 <w:szCs w:val="24"/>
               </w:rPr>
-              <w:t>curses.COLOR</w:t>
+              <w:t>curses.COLOR_BLUE</w:t>
             </w:r>
-            <w:proofErr w:type="gramEnd"/>
-            <w:r>
-              <w:rPr>
-                <w:rFonts w:ascii="Times New Roman" w:hAnsi="Times New Roman" w:cs="Times New Roman"/>
-                <w:sz w:val="24"/>
-                <w:szCs w:val="24"/>
-              </w:rPr>
-              <w:t>_BLUE</w:t>
-            </w:r>
-            <w:proofErr w:type="spellEnd"/>
           </w:p>
         </w:tc>
       </w:tr>
@@ -539,26 +425,14 @@
                 <w:szCs w:val="24"/>
               </w:rPr>
             </w:pPr>
-            <w:proofErr w:type="spellStart"/>
-            <w:proofErr w:type="gramStart"/>
             <w:r>
               <w:rPr>
                 <w:rFonts w:ascii="Times New Roman" w:hAnsi="Times New Roman" w:cs="Times New Roman"/>
                 <w:sz w:val="24"/>
                 <w:szCs w:val="24"/>
               </w:rPr>
-              <w:t>curses.COLOR</w:t>
+              <w:t>curses.COLOR_MAGENTA</w:t>
             </w:r>
-            <w:proofErr w:type="gramEnd"/>
-            <w:r>
-              <w:rPr>
-                <w:rFonts w:ascii="Times New Roman" w:hAnsi="Times New Roman" w:cs="Times New Roman"/>
-                <w:sz w:val="24"/>
-                <w:szCs w:val="24"/>
-              </w:rPr>
-              <w:t>_MAGENTA</w:t>
-            </w:r>
-            <w:proofErr w:type="spellEnd"/>
           </w:p>
         </w:tc>
       </w:tr>
@@ -599,26 +473,14 @@
                 <w:szCs w:val="24"/>
               </w:rPr>
             </w:pPr>
-            <w:proofErr w:type="spellStart"/>
-            <w:proofErr w:type="gramStart"/>
             <w:r>
               <w:rPr>
                 <w:rFonts w:ascii="Times New Roman" w:hAnsi="Times New Roman" w:cs="Times New Roman"/>
                 <w:sz w:val="24"/>
                 <w:szCs w:val="24"/>
               </w:rPr>
-              <w:t>curses.COLOR</w:t>
+              <w:t>curses.COLOR_CYAN</w:t>
             </w:r>
-            <w:proofErr w:type="gramEnd"/>
-            <w:r>
-              <w:rPr>
-                <w:rFonts w:ascii="Times New Roman" w:hAnsi="Times New Roman" w:cs="Times New Roman"/>
-                <w:sz w:val="24"/>
-                <w:szCs w:val="24"/>
-              </w:rPr>
-              <w:t>_CYAN</w:t>
-            </w:r>
-            <w:proofErr w:type="spellEnd"/>
           </w:p>
         </w:tc>
       </w:tr>
@@ -648,71 +510,7 @@
           <w:sz w:val="24"/>
           <w:szCs w:val="24"/>
         </w:rPr>
-        <w:t xml:space="preserve">These are initialized when you call </w:t>
-      </w:r>
-      <w:proofErr w:type="spellStart"/>
-      <w:proofErr w:type="gramStart"/>
-      <w:r>
-        <w:rPr>
-          <w:rFonts w:ascii="Times New Roman" w:hAnsi="Times New Roman" w:cs="Times New Roman"/>
-          <w:sz w:val="24"/>
-          <w:szCs w:val="24"/>
-        </w:rPr>
-        <w:t>curses.initscr</w:t>
-      </w:r>
-      <w:proofErr w:type="spellEnd"/>
-      <w:r>
-        <w:rPr>
-          <w:rFonts w:ascii="Times New Roman" w:hAnsi="Times New Roman" w:cs="Times New Roman"/>
-          <w:sz w:val="24"/>
-          <w:szCs w:val="24"/>
-        </w:rPr>
-        <w:t>(</w:t>
-      </w:r>
-      <w:proofErr w:type="gramEnd"/>
-      <w:r>
-        <w:rPr>
-          <w:rFonts w:ascii="Times New Roman" w:hAnsi="Times New Roman" w:cs="Times New Roman"/>
-          <w:sz w:val="24"/>
-          <w:szCs w:val="24"/>
-        </w:rPr>
-        <w:t xml:space="preserve">) and </w:t>
-      </w:r>
-      <w:proofErr w:type="spellStart"/>
-      <w:r>
-        <w:rPr>
-          <w:rFonts w:ascii="Times New Roman" w:hAnsi="Times New Roman" w:cs="Times New Roman"/>
-          <w:sz w:val="24"/>
-          <w:szCs w:val="24"/>
-        </w:rPr>
-        <w:t>curses.start_colors</w:t>
-      </w:r>
-      <w:proofErr w:type="spellEnd"/>
-      <w:r>
-        <w:rPr>
-          <w:rFonts w:ascii="Times New Roman" w:hAnsi="Times New Roman" w:cs="Times New Roman"/>
-          <w:sz w:val="24"/>
-          <w:szCs w:val="24"/>
-        </w:rPr>
-        <w:t xml:space="preserve">(), or you can call </w:t>
-      </w:r>
-      <w:proofErr w:type="spellStart"/>
-      <w:r>
-        <w:rPr>
-          <w:rFonts w:ascii="Times New Roman" w:hAnsi="Times New Roman" w:cs="Times New Roman"/>
-          <w:sz w:val="24"/>
-          <w:szCs w:val="24"/>
-        </w:rPr>
-        <w:t>curses.wrapper</w:t>
-      </w:r>
-      <w:proofErr w:type="spellEnd"/>
-      <w:r>
-        <w:rPr>
-          <w:rFonts w:ascii="Times New Roman" w:hAnsi="Times New Roman" w:cs="Times New Roman"/>
-          <w:sz w:val="24"/>
-          <w:szCs w:val="24"/>
-        </w:rPr>
-        <w:t>() which will initialize both those functions.</w:t>
+        <w:t>These are initialized when you call curses.initscr() and curses.start_colors(), or you can call curses.wrapper() which will initialize both those functions.</w:t>
       </w:r>
     </w:p>
     <w:p>
@@ -740,7 +538,55 @@
           <w:sz w:val="24"/>
           <w:szCs w:val="24"/>
         </w:rPr>
-        <w:t xml:space="preserve">So that a user does not have to dig through to find the function within the curses_menu.py file where the colors are actually stored, there are 3 global variables at the top of the curses_menu.py file in which they can just set the background font color, highlighting foreground font color, and the highlighting background font color there.  To set the font foreground color for each menu item itself, this must be done in the testing file used to specify your menu build. </w:t>
+        <w:t xml:space="preserve">So that a user does not have to dig through to find the function within the curses_menu.py file where the colors </w:t>
+      </w:r>
+      <w:r>
+        <w:rPr>
+          <w:rFonts w:ascii="Times New Roman" w:hAnsi="Times New Roman" w:cs="Times New Roman"/>
+          <w:sz w:val="24"/>
+          <w:szCs w:val="24"/>
+        </w:rPr>
+        <w:t>are actually stored, there are 4</w:t>
+      </w:r>
+      <w:r>
+        <w:rPr>
+          <w:rFonts w:ascii="Times New Roman" w:hAnsi="Times New Roman" w:cs="Times New Roman"/>
+          <w:sz w:val="24"/>
+          <w:szCs w:val="24"/>
+        </w:rPr>
+        <w:t xml:space="preserve"> global variables at the top of the curses_menu.py file in which they can just set the background font color, highligh</w:t>
+      </w:r>
+      <w:r>
+        <w:rPr>
+          <w:rFonts w:ascii="Times New Roman" w:hAnsi="Times New Roman" w:cs="Times New Roman"/>
+          <w:sz w:val="24"/>
+          <w:szCs w:val="24"/>
+        </w:rPr>
+        <w:t xml:space="preserve">ting foreground font color, </w:t>
+      </w:r>
+      <w:r>
+        <w:rPr>
+          <w:rFonts w:ascii="Times New Roman" w:hAnsi="Times New Roman" w:cs="Times New Roman"/>
+          <w:sz w:val="24"/>
+          <w:szCs w:val="24"/>
+        </w:rPr>
+        <w:t>the highlighting background font color there</w:t>
+      </w:r>
+      <w:r>
+        <w:rPr>
+          <w:rFonts w:ascii="Times New Roman" w:hAnsi="Times New Roman" w:cs="Times New Roman"/>
+          <w:sz w:val="24"/>
+          <w:szCs w:val="24"/>
+        </w:rPr>
+        <w:t>, and the exit menu item color</w:t>
+      </w:r>
+      <w:r>
+        <w:rPr>
+          <w:rFonts w:ascii="Times New Roman" w:hAnsi="Times New Roman" w:cs="Times New Roman"/>
+          <w:sz w:val="24"/>
+          <w:szCs w:val="24"/>
+        </w:rPr>
+        <w:t xml:space="preserve">.  To set the font foreground color for each menu item itself, this must be done in the testing file used to specify your menu build. </w:t>
       </w:r>
     </w:p>
     <w:p>
@@ -817,7 +663,7 @@
                     <pic:cNvPicPr/>
                   </pic:nvPicPr>
                   <pic:blipFill>
-                    <a:blip r:embed="rId5">
+                    <a:blip r:embed="rId6">
                       <a:extLst>
                         <a:ext uri="{28A0092B-C50C-407E-A947-70E740481C1C}">
                           <a14:useLocalDpi xmlns:a14="http://schemas.microsoft.com/office/drawing/2010/main" val="0"/>
@@ -868,18 +714,6 @@
     </w:p>
     <w:p>
       <w:pPr>
-        <w:ind w:left="720"/>
-        <w:rPr>
-          <w:rFonts w:ascii="Times New Roman" w:hAnsi="Times New Roman" w:cs="Times New Roman"/>
-          <w:noProof/>
-          <w:sz w:val="24"/>
-          <w:szCs w:val="24"/>
-        </w:rPr>
-      </w:pPr>
-    </w:p>
-    <w:p>
-      <w:pPr>
-        <w:ind w:left="720"/>
         <w:rPr>
           <w:rFonts w:ascii="Times New Roman" w:hAnsi="Times New Roman" w:cs="Times New Roman"/>
           <w:noProof/>
@@ -913,6 +747,7 @@
     </w:p>
     <w:p>
       <w:pPr>
+        <w:spacing w:after="0"/>
         <w:ind w:left="720"/>
         <w:rPr>
           <w:rFonts w:ascii="Times New Roman" w:hAnsi="Times New Roman" w:cs="Times New Roman"/>
@@ -923,51 +758,75 @@
       <w:r>
         <w:rPr>
           <w:rFonts w:ascii="Times New Roman" w:hAnsi="Times New Roman" w:cs="Times New Roman"/>
-          <w:noProof/>
-          <w:sz w:val="24"/>
-          <w:szCs w:val="24"/>
-        </w:rPr>
-        <w:drawing>
-          <wp:inline distT="0" distB="0" distL="0" distR="0" wp14:anchorId="2F4DA6AB" wp14:editId="50FFCB42">
-            <wp:extent cx="4572000" cy="609600"/>
-            <wp:effectExtent l="0" t="0" r="0" b="0"/>
-            <wp:docPr id="2" name="Picture 2"/>
-            <wp:cNvGraphicFramePr>
-              <a:graphicFrameLocks xmlns:a="http://schemas.openxmlformats.org/drawingml/2006/main" noChangeAspect="1"/>
-            </wp:cNvGraphicFramePr>
-            <a:graphic xmlns:a="http://schemas.openxmlformats.org/drawingml/2006/main">
-              <a:graphicData uri="http://schemas.openxmlformats.org/drawingml/2006/picture">
-                <pic:pic xmlns:pic="http://schemas.openxmlformats.org/drawingml/2006/picture">
-                  <pic:nvPicPr>
-                    <pic:cNvPr id="0" name="Screen Shot 2017-04-30 at 8.57.36 AM.png"/>
-                    <pic:cNvPicPr/>
-                  </pic:nvPicPr>
-                  <pic:blipFill>
-                    <a:blip r:embed="rId6">
-                      <a:extLst>
-                        <a:ext uri="{28A0092B-C50C-407E-A947-70E740481C1C}">
-                          <a14:useLocalDpi xmlns:a14="http://schemas.microsoft.com/office/drawing/2010/main" val="0"/>
-                        </a:ext>
-                      </a:extLst>
-                    </a:blip>
-                    <a:stretch>
-                      <a:fillRect/>
-                    </a:stretch>
-                  </pic:blipFill>
-                  <pic:spPr>
-                    <a:xfrm>
-                      <a:off x="0" y="0"/>
-                      <a:ext cx="4572000" cy="609600"/>
-                    </a:xfrm>
-                    <a:prstGeom prst="rect">
-                      <a:avLst/>
-                    </a:prstGeom>
-                  </pic:spPr>
-                </pic:pic>
-              </a:graphicData>
-            </a:graphic>
-          </wp:inline>
-        </w:drawing>
+          <w:sz w:val="24"/>
+          <w:szCs w:val="24"/>
+        </w:rPr>
+        <w:t>font_background_color = "cyan"</w:t>
+      </w:r>
+    </w:p>
+    <w:p>
+      <w:pPr>
+        <w:spacing w:after="0"/>
+        <w:ind w:left="720"/>
+        <w:rPr>
+          <w:rFonts w:ascii="Times New Roman" w:hAnsi="Times New Roman" w:cs="Times New Roman"/>
+          <w:sz w:val="24"/>
+          <w:szCs w:val="24"/>
+        </w:rPr>
+      </w:pPr>
+      <w:r>
+        <w:rPr>
+          <w:rFonts w:ascii="Times New Roman" w:hAnsi="Times New Roman" w:cs="Times New Roman"/>
+          <w:sz w:val="24"/>
+          <w:szCs w:val="24"/>
+        </w:rPr>
+        <w:t>highlight_foreground_color = "blue"</w:t>
+      </w:r>
+    </w:p>
+    <w:p>
+      <w:pPr>
+        <w:spacing w:after="0"/>
+        <w:ind w:left="720"/>
+        <w:rPr>
+          <w:rFonts w:ascii="Times New Roman" w:hAnsi="Times New Roman" w:cs="Times New Roman"/>
+          <w:sz w:val="24"/>
+          <w:szCs w:val="24"/>
+        </w:rPr>
+      </w:pPr>
+      <w:r>
+        <w:rPr>
+          <w:rFonts w:ascii="Times New Roman" w:hAnsi="Times New Roman" w:cs="Times New Roman"/>
+          <w:sz w:val="24"/>
+          <w:szCs w:val="24"/>
+        </w:rPr>
+        <w:t>highlight_background_color = "yellow"</w:t>
+      </w:r>
+    </w:p>
+    <w:p>
+      <w:pPr>
+        <w:spacing w:after="0"/>
+        <w:ind w:left="720"/>
+        <w:rPr>
+          <w:rFonts w:ascii="Times New Roman" w:hAnsi="Times New Roman" w:cs="Times New Roman"/>
+          <w:sz w:val="24"/>
+          <w:szCs w:val="24"/>
+        </w:rPr>
+      </w:pPr>
+      <w:r>
+        <w:rPr>
+          <w:rFonts w:ascii="Times New Roman" w:hAnsi="Times New Roman" w:cs="Times New Roman"/>
+          <w:sz w:val="24"/>
+          <w:szCs w:val="24"/>
+        </w:rPr>
+        <w:t>exit_color = "white</w:t>
+      </w:r>
+      <w:r>
+        <w:rPr>
+          <w:rFonts w:ascii="Times New Roman" w:hAnsi="Times New Roman" w:cs="Times New Roman"/>
+          <w:sz w:val="24"/>
+          <w:szCs w:val="24"/>
+        </w:rPr>
+        <w:t>"</w:t>
       </w:r>
     </w:p>
     <w:p>
@@ -1150,50 +1009,126 @@
           <w:sz w:val="24"/>
           <w:szCs w:val="24"/>
         </w:rPr>
-        <w:t>As you can see, those are set in the testing file as the first input for each menu item (excluding the selection menu items) where you build the menu. The background color for each menu item is set globally in the curses_menu.py file, in most cases a user would generally set it to black or the color of your terminal in which it would appear that only the text color would change. This way it doesn’t interfere with the color scheme of the highlighting colors, but I wasn’t going to assume that a user would never want to change the font background color so user’s choice! The colors set for highlighting are also globally set in the curses_menu.py file. In this scenario, the highlighting color for text is blue and the background is yellow.</w:t>
-      </w:r>
-    </w:p>
-    <w:p>
-      <w:pPr>
-        <w:rPr>
-          <w:rFonts w:ascii="Times New Roman" w:hAnsi="Times New Roman" w:cs="Times New Roman"/>
-        </w:rPr>
-      </w:pPr>
-    </w:p>
-    <w:p>
-      <w:pPr>
-        <w:rPr>
-          <w:rFonts w:ascii="Times New Roman" w:hAnsi="Times New Roman" w:cs="Times New Roman"/>
-        </w:rPr>
-      </w:pPr>
-    </w:p>
-    <w:p>
-      <w:pPr>
-        <w:rPr>
-          <w:rFonts w:ascii="Times New Roman" w:hAnsi="Times New Roman" w:cs="Times New Roman"/>
-        </w:rPr>
-      </w:pPr>
-    </w:p>
-    <w:p>
-      <w:pPr>
-        <w:rPr>
-          <w:rFonts w:ascii="Times New Roman" w:hAnsi="Times New Roman" w:cs="Times New Roman"/>
-        </w:rPr>
-      </w:pPr>
-    </w:p>
-    <w:p>
-      <w:pPr>
-        <w:rPr>
-          <w:rFonts w:ascii="Times New Roman" w:hAnsi="Times New Roman" w:cs="Times New Roman"/>
-        </w:rPr>
-      </w:pPr>
-    </w:p>
-    <w:p>
-      <w:pPr>
-        <w:rPr>
-          <w:rFonts w:ascii="Times New Roman" w:hAnsi="Times New Roman" w:cs="Times New Roman"/>
-        </w:rPr>
-      </w:pPr>
+        <w:t>As you can see, the text colors</w:t>
+      </w:r>
+      <w:r>
+        <w:rPr>
+          <w:rFonts w:ascii="Times New Roman" w:hAnsi="Times New Roman" w:cs="Times New Roman"/>
+          <w:sz w:val="24"/>
+          <w:szCs w:val="24"/>
+        </w:rPr>
+        <w:t xml:space="preserve"> are set in the testing file as the first input for each menu item (excluding the selection menu items</w:t>
+      </w:r>
+      <w:r>
+        <w:rPr>
+          <w:rFonts w:ascii="Times New Roman" w:hAnsi="Times New Roman" w:cs="Times New Roman"/>
+          <w:sz w:val="24"/>
+          <w:szCs w:val="24"/>
+        </w:rPr>
+        <w:t xml:space="preserve"> and exit item</w:t>
+      </w:r>
+      <w:r>
+        <w:rPr>
+          <w:rFonts w:ascii="Times New Roman" w:hAnsi="Times New Roman" w:cs="Times New Roman"/>
+          <w:sz w:val="24"/>
+          <w:szCs w:val="24"/>
+        </w:rPr>
+        <w:t xml:space="preserve">) where you build the menu. </w:t>
+      </w:r>
+    </w:p>
+    <w:p>
+      <w:pPr>
+        <w:ind w:left="720"/>
+        <w:rPr>
+          <w:rFonts w:ascii="Times New Roman" w:hAnsi="Times New Roman" w:cs="Times New Roman"/>
+          <w:sz w:val="24"/>
+          <w:szCs w:val="24"/>
+        </w:rPr>
+      </w:pPr>
+      <w:r>
+        <w:rPr>
+          <w:rFonts w:ascii="Times New Roman" w:hAnsi="Times New Roman" w:cs="Times New Roman"/>
+          <w:sz w:val="24"/>
+          <w:szCs w:val="24"/>
+        </w:rPr>
+        <w:t>The background</w:t>
+      </w:r>
+      <w:r>
+        <w:rPr>
+          <w:rFonts w:ascii="Times New Roman" w:hAnsi="Times New Roman" w:cs="Times New Roman"/>
+          <w:sz w:val="24"/>
+          <w:szCs w:val="24"/>
+        </w:rPr>
+        <w:t xml:space="preserve"> font</w:t>
+      </w:r>
+      <w:r>
+        <w:rPr>
+          <w:rFonts w:ascii="Times New Roman" w:hAnsi="Times New Roman" w:cs="Times New Roman"/>
+          <w:sz w:val="24"/>
+          <w:szCs w:val="24"/>
+        </w:rPr>
+        <w:t xml:space="preserve"> color for each menu item is set globally in the curses_menu.py file, in most cases a user would generally set it to black or the color of your terminal in which it would appear that only the text color would change. This way it doesn’t interfere with the color scheme of the highlighting colors, but I wasn’t going to assume that a user would never want to change the font background color so user’s choice! </w:t>
+      </w:r>
+    </w:p>
+    <w:p>
+      <w:pPr>
+        <w:ind w:left="720"/>
+        <w:rPr>
+          <w:rFonts w:ascii="Times New Roman" w:hAnsi="Times New Roman" w:cs="Times New Roman"/>
+          <w:sz w:val="24"/>
+          <w:szCs w:val="24"/>
+        </w:rPr>
+      </w:pPr>
+      <w:r>
+        <w:rPr>
+          <w:rFonts w:ascii="Times New Roman" w:hAnsi="Times New Roman" w:cs="Times New Roman"/>
+          <w:sz w:val="24"/>
+          <w:szCs w:val="24"/>
+        </w:rPr>
+        <w:t>The colors set for highlighting are also globally set in the curses_menu.py file. In this scenario, the highlighting color for text is blue and the background is yellow.</w:t>
+      </w:r>
+      <w:r>
+        <w:rPr>
+          <w:rFonts w:ascii="Times New Roman" w:hAnsi="Times New Roman" w:cs="Times New Roman"/>
+          <w:sz w:val="24"/>
+          <w:szCs w:val="24"/>
+        </w:rPr>
+        <w:t xml:space="preserve"> As for the colors of each item set in the testing file, there is a function in the Menu Item class that will correspond a user’s input string color to the appropriate curses color. </w:t>
+      </w:r>
+    </w:p>
+    <w:p>
+      <w:pPr>
+        <w:ind w:left="720"/>
+        <w:rPr>
+          <w:rFonts w:ascii="Times New Roman" w:hAnsi="Times New Roman" w:cs="Times New Roman"/>
+          <w:sz w:val="24"/>
+          <w:szCs w:val="24"/>
+        </w:rPr>
+      </w:pPr>
+      <w:r>
+        <w:rPr>
+          <w:rFonts w:ascii="Times New Roman" w:hAnsi="Times New Roman" w:cs="Times New Roman"/>
+          <w:sz w:val="24"/>
+          <w:szCs w:val="24"/>
+        </w:rPr>
+        <w:t>The color input can be written with either uppercase or lowercase.</w:t>
+      </w:r>
+      <w:r>
+        <w:rPr>
+          <w:rFonts w:ascii="Times New Roman" w:hAnsi="Times New Roman" w:cs="Times New Roman"/>
+          <w:sz w:val="24"/>
+          <w:szCs w:val="24"/>
+        </w:rPr>
+        <w:t xml:space="preserve"> The naming convention for the global variables in the curses_menu.py file </w:t>
+      </w:r>
+      <w:r>
+        <w:rPr>
+          <w:rFonts w:ascii="Times New Roman" w:hAnsi="Times New Roman" w:cs="Times New Roman"/>
+          <w:sz w:val="24"/>
+          <w:szCs w:val="24"/>
+        </w:rPr>
+        <w:t>is the same as in the testing file. You can simply write “Green” or “BLUE” or “red” and it will be converted to the appropriate color.</w:t>
+      </w:r>
     </w:p>
     <w:p>
       <w:pPr>
@@ -1625,8 +1560,28 @@
           <w:rFonts w:ascii="Times New Roman" w:hAnsi="Times New Roman" w:cs="Times New Roman"/>
           <w:sz w:val="24"/>
         </w:rPr>
-        <w:t xml:space="preserve">There are some things to take note of in regards to the filter. </w:t>
-      </w:r>
+        <w:t>There are some things to take no</w:t>
+      </w:r>
+      <w:r>
+        <w:rPr>
+          <w:rFonts w:ascii="Times New Roman" w:hAnsi="Times New Roman" w:cs="Times New Roman"/>
+          <w:sz w:val="24"/>
+        </w:rPr>
+        <w:t xml:space="preserve">te of in regards to the filter: </w:t>
+      </w:r>
+    </w:p>
+    <w:p>
+      <w:pPr>
+        <w:pStyle w:val="ListParagraph"/>
+        <w:numPr>
+          <w:ilvl w:val="0"/>
+          <w:numId w:val="1"/>
+        </w:numPr>
+        <w:rPr>
+          <w:rFonts w:ascii="Times New Roman" w:hAnsi="Times New Roman" w:cs="Times New Roman"/>
+          <w:sz w:val="24"/>
+        </w:rPr>
+      </w:pPr>
       <w:r>
         <w:rPr>
           <w:rFonts w:ascii="Times New Roman" w:hAnsi="Times New Roman" w:cs="Times New Roman"/>
@@ -1646,40 +1601,563 @@
           <w:rFonts w:ascii="Times New Roman" w:hAnsi="Times New Roman" w:cs="Times New Roman"/>
           <w:sz w:val="24"/>
         </w:rPr>
-        <w:t xml:space="preserve"> when you reach the first character in the string the cursor will not hover over it but it can still be overwritten. Once a menu is filtered, there is no way to return to the original menu. If you filter in a submenu you can return to the main curses menu but if you go back into the submenu you will only get the filtered item, not the entire submenu.</w:t>
-      </w:r>
-      <w:r>
-        <w:rPr>
-          <w:rFonts w:ascii="Times New Roman" w:hAnsi="Times New Roman" w:cs="Times New Roman"/>
-          <w:sz w:val="24"/>
-        </w:rPr>
-        <w:t xml:space="preserve"> Once you begin entering characters to filter, they should appear at the top of the menu directly above the title string. However, once you begin to type in a filter string, navigating the menu by numbers is no longer available until the filter string is empty. </w:t>
-      </w:r>
-      <w:r>
-        <w:rPr>
-          <w:rFonts w:ascii="Times New Roman" w:hAnsi="Times New Roman" w:cs="Times New Roman"/>
-          <w:sz w:val="24"/>
-        </w:rPr>
-        <w:t xml:space="preserve">Also, with regards to the multi-select menu, if you wanted to filter there you must include the </w:t>
-      </w:r>
-      <w:proofErr w:type="gramStart"/>
-      <w:r>
-        <w:rPr>
-          <w:rFonts w:ascii="Times New Roman" w:hAnsi="Times New Roman" w:cs="Times New Roman"/>
-          <w:sz w:val="24"/>
-        </w:rPr>
-        <w:t>[ ]</w:t>
-      </w:r>
-      <w:proofErr w:type="gramEnd"/>
-      <w:r>
-        <w:rPr>
-          <w:rFonts w:ascii="Times New Roman" w:hAnsi="Times New Roman" w:cs="Times New Roman"/>
-          <w:sz w:val="24"/>
-        </w:rPr>
-        <w:t xml:space="preserve"> with the name of the item to filter properly.</w:t>
+        <w:t xml:space="preserve"> when you reach the first character in the string the cursor will not hover over it but it can still be overwritten. </w:t>
+      </w:r>
+    </w:p>
+    <w:p>
+      <w:pPr>
+        <w:pStyle w:val="ListParagraph"/>
+        <w:numPr>
+          <w:ilvl w:val="0"/>
+          <w:numId w:val="1"/>
+        </w:numPr>
+        <w:rPr>
+          <w:rFonts w:ascii="Times New Roman" w:hAnsi="Times New Roman" w:cs="Times New Roman"/>
+          <w:sz w:val="24"/>
+        </w:rPr>
+      </w:pPr>
+      <w:r>
+        <w:rPr>
+          <w:rFonts w:ascii="Times New Roman" w:hAnsi="Times New Roman" w:cs="Times New Roman"/>
+          <w:sz w:val="24"/>
+        </w:rPr>
+        <w:t>Once a menu is filtered, there is no way to return to the original menu. If you filter in a submenu you can return to the main curses menu but if you go back into the submenu you will only get the filtered item, not the entire submenu.</w:t>
+      </w:r>
+      <w:r>
+        <w:rPr>
+          <w:rFonts w:ascii="Times New Roman" w:hAnsi="Times New Roman" w:cs="Times New Roman"/>
+          <w:sz w:val="24"/>
+        </w:rPr>
+        <w:t xml:space="preserve"> </w:t>
+      </w:r>
+    </w:p>
+    <w:p>
+      <w:pPr>
+        <w:pStyle w:val="ListParagraph"/>
+        <w:numPr>
+          <w:ilvl w:val="0"/>
+          <w:numId w:val="1"/>
+        </w:numPr>
+        <w:rPr>
+          <w:rFonts w:ascii="Times New Roman" w:hAnsi="Times New Roman" w:cs="Times New Roman"/>
+          <w:sz w:val="24"/>
+        </w:rPr>
+      </w:pPr>
+      <w:r>
+        <w:rPr>
+          <w:rFonts w:ascii="Times New Roman" w:hAnsi="Times New Roman" w:cs="Times New Roman"/>
+          <w:sz w:val="24"/>
+        </w:rPr>
+        <w:t xml:space="preserve">Once you begin entering characters to filter, they should appear at the top of the menu directly above the title string. However, once you begin to type in a filter string, navigating the menu by numbers is no longer available until the filter string is empty. </w:t>
+      </w:r>
+    </w:p>
+    <w:p>
+      <w:pPr>
+        <w:pStyle w:val="ListParagraph"/>
+        <w:numPr>
+          <w:ilvl w:val="0"/>
+          <w:numId w:val="1"/>
+        </w:numPr>
+        <w:rPr>
+          <w:rFonts w:ascii="Times New Roman" w:hAnsi="Times New Roman" w:cs="Times New Roman"/>
+          <w:sz w:val="24"/>
+        </w:rPr>
+      </w:pPr>
+      <w:r>
+        <w:rPr>
+          <w:rFonts w:ascii="Times New Roman" w:hAnsi="Times New Roman" w:cs="Times New Roman"/>
+          <w:sz w:val="24"/>
+        </w:rPr>
+        <w:t>With</w:t>
+      </w:r>
+      <w:r>
+        <w:rPr>
+          <w:rFonts w:ascii="Times New Roman" w:hAnsi="Times New Roman" w:cs="Times New Roman"/>
+          <w:sz w:val="24"/>
+        </w:rPr>
+        <w:t xml:space="preserve"> regards to the multi-select menu, if you wanted to filt</w:t>
+      </w:r>
+      <w:r>
+        <w:rPr>
+          <w:rFonts w:ascii="Times New Roman" w:hAnsi="Times New Roman" w:cs="Times New Roman"/>
+          <w:sz w:val="24"/>
+        </w:rPr>
+        <w:t xml:space="preserve">er there you must include the  [ </w:t>
+      </w:r>
+      <w:r>
+        <w:rPr>
+          <w:rFonts w:ascii="Times New Roman" w:hAnsi="Times New Roman" w:cs="Times New Roman"/>
+          <w:sz w:val="24"/>
+        </w:rPr>
+        <w:t>] with the name of the item to filter properly.</w:t>
+      </w:r>
+    </w:p>
+    <w:p>
+      <w:pPr>
+        <w:spacing w:after="0" w:line="240" w:lineRule="auto"/>
+      </w:pPr>
+      <w:r>
+        <w:br w:type="page"/>
+      </w:r>
+    </w:p>
+    <w:p>
+      <w:pPr>
+        <w:rPr>
+          <w:b/>
+        </w:rPr>
+      </w:pPr>
+      <w:r>
+        <w:rPr>
+          <w:b/>
+        </w:rPr>
+        <w:t>Testing:</w:t>
+      </w:r>
+    </w:p>
+    <w:p>
+      <w:pPr>
+        <w:rPr>
+          <w:b/>
+        </w:rPr>
+      </w:pPr>
+      <w:r>
+        <w:rPr>
+          <w:b/>
+        </w:rPr>
+        <w:t>Issue 16: Coloring</w:t>
+      </w:r>
+    </w:p>
+    <w:p>
+      <w:pPr>
+        <w:rPr>
+          <w:rFonts w:ascii="Times New Roman" w:hAnsi="Times New Roman" w:cs="Times New Roman"/>
+          <w:sz w:val="24"/>
+          <w:szCs w:val="24"/>
+        </w:rPr>
+      </w:pPr>
+      <w:r>
+        <w:rPr>
+          <w:rFonts w:ascii="Times New Roman" w:hAnsi="Times New Roman" w:cs="Times New Roman"/>
+          <w:sz w:val="24"/>
+          <w:szCs w:val="24"/>
+        </w:rPr>
+        <w:t>There are two scenarios for this particular issue. They both follow the same basic outline as far as steps, the only difference</w:t>
+      </w:r>
+      <w:r>
+        <w:rPr>
+          <w:rFonts w:ascii="Times New Roman" w:hAnsi="Times New Roman" w:cs="Times New Roman"/>
+          <w:sz w:val="24"/>
+          <w:szCs w:val="24"/>
+        </w:rPr>
+        <w:t xml:space="preserve"> is that one tests change in color for individual menu item versus the entire menu changing color. In writing and executing this this test, </w:t>
+      </w:r>
+      <w:r>
+        <w:rPr>
+          <w:rFonts w:ascii="Times New Roman" w:hAnsi="Times New Roman" w:cs="Times New Roman"/>
+          <w:sz w:val="24"/>
+          <w:szCs w:val="24"/>
+        </w:rPr>
+        <w:t>I h</w:t>
+      </w:r>
+      <w:r>
+        <w:rPr>
+          <w:rFonts w:ascii="Times New Roman" w:hAnsi="Times New Roman" w:cs="Times New Roman"/>
+          <w:sz w:val="24"/>
+          <w:szCs w:val="24"/>
+        </w:rPr>
+        <w:t>ave done a hybrid of things:</w:t>
+      </w:r>
+    </w:p>
+    <w:p>
+      <w:pPr>
+        <w:pStyle w:val="ListParagraph"/>
+        <w:numPr>
+          <w:ilvl w:val="0"/>
+          <w:numId w:val="2"/>
+        </w:numPr>
+        <w:rPr>
+          <w:rFonts w:ascii="Times New Roman" w:hAnsi="Times New Roman" w:cs="Times New Roman"/>
+          <w:sz w:val="24"/>
+          <w:szCs w:val="24"/>
+        </w:rPr>
+      </w:pPr>
+      <w:r>
+        <w:rPr>
+          <w:rFonts w:ascii="Times New Roman" w:hAnsi="Times New Roman" w:cs="Times New Roman"/>
+          <w:sz w:val="24"/>
+          <w:szCs w:val="24"/>
+        </w:rPr>
+        <w:t>Step: Colors enabled on terminal</w:t>
+      </w:r>
+    </w:p>
+    <w:p>
+      <w:pPr>
+        <w:pStyle w:val="ListParagraph"/>
+        <w:numPr>
+          <w:ilvl w:val="1"/>
+          <w:numId w:val="2"/>
+        </w:numPr>
+        <w:rPr>
+          <w:rFonts w:ascii="Times New Roman" w:hAnsi="Times New Roman" w:cs="Times New Roman"/>
+          <w:sz w:val="24"/>
+          <w:szCs w:val="24"/>
+        </w:rPr>
+      </w:pPr>
+      <w:r>
+        <w:rPr>
+          <w:rFonts w:ascii="Times New Roman" w:hAnsi="Times New Roman" w:cs="Times New Roman"/>
+          <w:sz w:val="24"/>
+          <w:szCs w:val="24"/>
+        </w:rPr>
+        <w:t xml:space="preserve">I have utilized the curses library itself to check if the terminal has colors enabled. </w:t>
+      </w:r>
+    </w:p>
+    <w:p>
+      <w:pPr>
+        <w:pStyle w:val="ListParagraph"/>
+        <w:numPr>
+          <w:ilvl w:val="0"/>
+          <w:numId w:val="2"/>
+        </w:numPr>
+        <w:rPr>
+          <w:rFonts w:ascii="Times New Roman" w:hAnsi="Times New Roman" w:cs="Times New Roman"/>
+          <w:sz w:val="24"/>
+          <w:szCs w:val="24"/>
+        </w:rPr>
+      </w:pPr>
+      <w:r>
+        <w:rPr>
+          <w:rFonts w:ascii="Times New Roman" w:hAnsi="Times New Roman" w:cs="Times New Roman"/>
+          <w:sz w:val="24"/>
+          <w:szCs w:val="24"/>
+        </w:rPr>
+        <w:t xml:space="preserve">Step: </w:t>
+      </w:r>
+      <w:r>
+        <w:rPr>
+          <w:rFonts w:ascii="Times New Roman" w:hAnsi="Times New Roman" w:cs="Times New Roman"/>
+          <w:sz w:val="24"/>
+          <w:szCs w:val="24"/>
+        </w:rPr>
+        <w:t>Creating item(s)</w:t>
+      </w:r>
+    </w:p>
+    <w:p>
+      <w:pPr>
+        <w:pStyle w:val="ListParagraph"/>
+        <w:numPr>
+          <w:ilvl w:val="1"/>
+          <w:numId w:val="2"/>
+        </w:numPr>
+        <w:rPr>
+          <w:rFonts w:ascii="Times New Roman" w:hAnsi="Times New Roman" w:cs="Times New Roman"/>
+          <w:sz w:val="24"/>
+          <w:szCs w:val="24"/>
+        </w:rPr>
+      </w:pPr>
+      <w:r>
+        <w:rPr>
+          <w:rFonts w:ascii="Times New Roman" w:hAnsi="Times New Roman" w:cs="Times New Roman"/>
+          <w:sz w:val="24"/>
+          <w:szCs w:val="24"/>
+        </w:rPr>
+        <w:t>These</w:t>
+      </w:r>
+      <w:r>
+        <w:rPr>
+          <w:rFonts w:ascii="Times New Roman" w:hAnsi="Times New Roman" w:cs="Times New Roman"/>
+          <w:sz w:val="24"/>
+          <w:szCs w:val="24"/>
+        </w:rPr>
+        <w:t xml:space="preserve"> are essentially excerpts from the testing_curse.py file </w:t>
+      </w:r>
+      <w:r>
+        <w:rPr>
+          <w:rFonts w:ascii="Times New Roman" w:hAnsi="Times New Roman" w:cs="Times New Roman"/>
+          <w:sz w:val="24"/>
+          <w:szCs w:val="24"/>
+        </w:rPr>
+        <w:t xml:space="preserve">that shows the line(s) of code that are setting the menu item(s). As I can’t physically show you the creation of these menus (this really happens in the next step), I have just asserted true that these are built. </w:t>
+      </w:r>
+    </w:p>
+    <w:p>
+      <w:pPr>
+        <w:pStyle w:val="ListParagraph"/>
+        <w:numPr>
+          <w:ilvl w:val="0"/>
+          <w:numId w:val="2"/>
+        </w:numPr>
+        <w:rPr>
+          <w:rFonts w:ascii="Times New Roman" w:hAnsi="Times New Roman" w:cs="Times New Roman"/>
+          <w:sz w:val="24"/>
+          <w:szCs w:val="24"/>
+        </w:rPr>
+      </w:pPr>
+      <w:r>
+        <w:rPr>
+          <w:rFonts w:ascii="Times New Roman" w:hAnsi="Times New Roman" w:cs="Times New Roman"/>
+          <w:sz w:val="24"/>
+          <w:szCs w:val="24"/>
+        </w:rPr>
+        <w:t>Step: Menu appears</w:t>
+      </w:r>
+    </w:p>
+    <w:p>
+      <w:pPr>
+        <w:pStyle w:val="ListParagraph"/>
+        <w:numPr>
+          <w:ilvl w:val="1"/>
+          <w:numId w:val="2"/>
+        </w:numPr>
+        <w:rPr>
+          <w:rFonts w:ascii="Times New Roman" w:hAnsi="Times New Roman" w:cs="Times New Roman"/>
+          <w:sz w:val="24"/>
+          <w:szCs w:val="24"/>
+        </w:rPr>
+      </w:pPr>
+      <w:r>
+        <w:rPr>
+          <w:rFonts w:ascii="Times New Roman" w:hAnsi="Times New Roman" w:cs="Times New Roman"/>
+          <w:sz w:val="24"/>
+          <w:szCs w:val="24"/>
+        </w:rPr>
+        <w:t>I have utilized, in a separate file, a function to compare images.</w:t>
+      </w:r>
+      <w:r>
+        <w:rPr>
+          <w:rFonts w:ascii="Times New Roman" w:hAnsi="Times New Roman" w:cs="Times New Roman"/>
+          <w:sz w:val="24"/>
+          <w:szCs w:val="24"/>
+        </w:rPr>
+        <w:t>*</w:t>
+      </w:r>
+    </w:p>
+    <w:p>
+      <w:pPr>
+        <w:pStyle w:val="ListParagraph"/>
+        <w:numPr>
+          <w:ilvl w:val="1"/>
+          <w:numId w:val="2"/>
+        </w:numPr>
+        <w:rPr>
+          <w:rFonts w:ascii="Times New Roman" w:hAnsi="Times New Roman" w:cs="Times New Roman"/>
+          <w:sz w:val="24"/>
+          <w:szCs w:val="24"/>
+        </w:rPr>
+      </w:pPr>
+      <w:r>
+        <w:rPr>
+          <w:rFonts w:ascii="Times New Roman" w:hAnsi="Times New Roman" w:cs="Times New Roman"/>
+          <w:sz w:val="24"/>
+          <w:szCs w:val="24"/>
+        </w:rPr>
+        <w:t>I have compared what the terminal looks like before I run the command “python3.4 testing_curse.py” and after in which the file is ran and the menu appears.</w:t>
+      </w:r>
+    </w:p>
+    <w:p>
+      <w:pPr>
+        <w:pStyle w:val="ListParagraph"/>
+        <w:numPr>
+          <w:ilvl w:val="0"/>
+          <w:numId w:val="2"/>
+        </w:numPr>
+        <w:rPr>
+          <w:rFonts w:ascii="Times New Roman" w:hAnsi="Times New Roman" w:cs="Times New Roman"/>
+          <w:sz w:val="24"/>
+          <w:szCs w:val="24"/>
+        </w:rPr>
+      </w:pPr>
+      <w:r>
+        <w:rPr>
+          <w:rFonts w:ascii="Times New Roman" w:hAnsi="Times New Roman" w:cs="Times New Roman"/>
+          <w:sz w:val="24"/>
+          <w:szCs w:val="24"/>
+        </w:rPr>
+        <w:t>Step: Seeing that the color has changed in the menu</w:t>
+      </w:r>
+    </w:p>
+    <w:p>
+      <w:pPr>
+        <w:pStyle w:val="ListParagraph"/>
+        <w:numPr>
+          <w:ilvl w:val="1"/>
+          <w:numId w:val="2"/>
+        </w:numPr>
+        <w:rPr>
+          <w:rFonts w:ascii="Times New Roman" w:hAnsi="Times New Roman" w:cs="Times New Roman"/>
+          <w:sz w:val="24"/>
+          <w:szCs w:val="24"/>
+        </w:rPr>
+      </w:pPr>
+      <w:r>
+        <w:rPr>
+          <w:rFonts w:ascii="Times New Roman" w:hAnsi="Times New Roman" w:cs="Times New Roman"/>
+          <w:sz w:val="24"/>
+          <w:szCs w:val="24"/>
+        </w:rPr>
+        <w:t>I have utilized, in a separate file, a function to compare images.</w:t>
+      </w:r>
+      <w:r>
+        <w:rPr>
+          <w:rFonts w:ascii="Times New Roman" w:hAnsi="Times New Roman" w:cs="Times New Roman"/>
+          <w:sz w:val="24"/>
+          <w:szCs w:val="24"/>
+        </w:rPr>
+        <w:t>*</w:t>
+      </w:r>
+    </w:p>
+    <w:p>
+      <w:pPr>
+        <w:pStyle w:val="ListParagraph"/>
+        <w:numPr>
+          <w:ilvl w:val="1"/>
+          <w:numId w:val="2"/>
+        </w:numPr>
+        <w:rPr>
+          <w:rFonts w:ascii="Times New Roman" w:hAnsi="Times New Roman" w:cs="Times New Roman"/>
+          <w:sz w:val="24"/>
+          <w:szCs w:val="24"/>
+        </w:rPr>
+      </w:pPr>
+      <w:r>
+        <w:rPr>
+          <w:rFonts w:ascii="Times New Roman" w:hAnsi="Times New Roman" w:cs="Times New Roman"/>
+          <w:sz w:val="24"/>
+          <w:szCs w:val="24"/>
+        </w:rPr>
+        <w:t>I have compared a black and white item/menu to that of an item/menu utilizing other colors.</w:t>
+      </w:r>
+    </w:p>
+    <w:p>
+      <w:pPr>
+        <w:pStyle w:val="ListParagraph"/>
+        <w:rPr>
+          <w:rFonts w:ascii="Times New Roman" w:hAnsi="Times New Roman" w:cs="Times New Roman"/>
+          <w:sz w:val="24"/>
+          <w:szCs w:val="24"/>
+        </w:rPr>
+      </w:pPr>
+    </w:p>
+    <w:p>
+      <w:pPr>
+        <w:pStyle w:val="ListParagraph"/>
+        <w:numPr>
+          <w:ilvl w:val="0"/>
+          <w:numId w:val="2"/>
+        </w:numPr>
+        <w:rPr>
+          <w:rFonts w:ascii="Times New Roman" w:hAnsi="Times New Roman" w:cs="Times New Roman"/>
+          <w:sz w:val="24"/>
+          <w:szCs w:val="24"/>
+        </w:rPr>
+      </w:pPr>
+      <w:r>
+        <w:rPr>
+          <w:rFonts w:ascii="Times New Roman" w:hAnsi="Times New Roman" w:cs="Times New Roman"/>
+          <w:sz w:val="24"/>
+          <w:szCs w:val="24"/>
+        </w:rPr>
+        <w:t>*</w:t>
+      </w:r>
+      <w:r>
+        <w:rPr>
+          <w:rFonts w:ascii="Times New Roman" w:hAnsi="Times New Roman" w:cs="Times New Roman"/>
+          <w:sz w:val="24"/>
+          <w:szCs w:val="24"/>
+        </w:rPr>
+        <w:t>Th</w:t>
+      </w:r>
+      <w:r>
+        <w:rPr>
+          <w:rFonts w:ascii="Times New Roman" w:hAnsi="Times New Roman" w:cs="Times New Roman"/>
+          <w:sz w:val="24"/>
+          <w:szCs w:val="24"/>
+        </w:rPr>
+        <w:t>e comparison of these images is</w:t>
+      </w:r>
+      <w:r>
+        <w:rPr>
+          <w:rFonts w:ascii="Times New Roman" w:hAnsi="Times New Roman" w:cs="Times New Roman"/>
+          <w:sz w:val="24"/>
+          <w:szCs w:val="24"/>
+        </w:rPr>
+        <w:t xml:space="preserve"> done in the testing_chops.py in the equal function</w:t>
+      </w:r>
+      <w:r>
+        <w:rPr>
+          <w:rFonts w:ascii="Times New Roman" w:hAnsi="Times New Roman" w:cs="Times New Roman"/>
+          <w:sz w:val="24"/>
+          <w:szCs w:val="24"/>
+        </w:rPr>
+        <w:t xml:space="preserve"> </w:t>
+      </w:r>
+      <w:r>
+        <w:rPr>
+          <w:rFonts w:ascii="Times New Roman" w:hAnsi="Times New Roman" w:cs="Times New Roman"/>
+          <w:sz w:val="24"/>
+          <w:szCs w:val="24"/>
+        </w:rPr>
+        <w:t>(</w:t>
+      </w:r>
+      <w:r>
+        <w:rPr>
+          <w:rFonts w:ascii="Times New Roman" w:hAnsi="Times New Roman" w:cs="Times New Roman"/>
+          <w:sz w:val="24"/>
+          <w:szCs w:val="24"/>
+        </w:rPr>
+        <w:t>courtesy of Nllesh Sharma on Stackoverflow)</w:t>
+      </w:r>
+      <w:r>
+        <w:rPr>
+          <w:rFonts w:ascii="Times New Roman" w:hAnsi="Times New Roman" w:cs="Times New Roman"/>
+          <w:sz w:val="24"/>
+          <w:szCs w:val="24"/>
+        </w:rPr>
+        <w:t>.</w:t>
       </w:r>
       <w:bookmarkStart w:id="0" w:name="_GoBack"/>
       <w:bookmarkEnd w:id="0"/>
+    </w:p>
+    <w:p>
+      <w:pPr>
+        <w:pStyle w:val="ListParagraph"/>
+        <w:numPr>
+          <w:ilvl w:val="1"/>
+          <w:numId w:val="2"/>
+        </w:numPr>
+        <w:rPr>
+          <w:rFonts w:ascii="Times New Roman" w:hAnsi="Times New Roman" w:cs="Times New Roman"/>
+          <w:sz w:val="24"/>
+          <w:szCs w:val="24"/>
+        </w:rPr>
+      </w:pPr>
+      <w:r>
+        <w:rPr>
+          <w:rFonts w:ascii="Times New Roman" w:hAnsi="Times New Roman" w:cs="Times New Roman"/>
+          <w:sz w:val="24"/>
+          <w:szCs w:val="24"/>
+        </w:rPr>
+        <w:t xml:space="preserve">This function </w:t>
+      </w:r>
+      <w:r>
+        <w:rPr>
+          <w:rFonts w:ascii="Times New Roman" w:eastAsia="Times New Roman" w:hAnsi="Times New Roman" w:cs="Times New Roman"/>
+          <w:color w:val="242729"/>
+          <w:sz w:val="24"/>
+          <w:szCs w:val="24"/>
+          <w:shd w:val="clear" w:color="auto" w:fill="FFFFFF"/>
+        </w:rPr>
+        <w:t>performs a quick way to determine if two images have exactly the same contents. To do this, the function gets the difference between the two images, and then calculates the bounding box of the non-zero regions in this image. If the images are identical, all pixels in the difference image are zero, and the bounding box function returns None.</w:t>
+      </w:r>
+      <w:r>
+        <w:rPr>
+          <w:rFonts w:ascii="Times New Roman" w:eastAsia="Times New Roman" w:hAnsi="Times New Roman" w:cs="Times New Roman"/>
+          <w:color w:val="242729"/>
+          <w:sz w:val="24"/>
+          <w:szCs w:val="24"/>
+          <w:shd w:val="clear" w:color="auto" w:fill="FFFFFF"/>
+        </w:rPr>
+        <w:t xml:space="preserve"> If the function returns True, the images are the same and False if they are not.</w:t>
+      </w:r>
     </w:p>
     <w:p/>
     <w:sectPr>
@@ -1690,6 +2168,243 @@
     </w:sectPr>
   </w:body>
 </w:document>
+</file>
+
+<file path=word/numbering.xml><?xml version="1.0" encoding="utf-8"?>
+<w:numbering xmlns:wpc="http://schemas.microsoft.com/office/word/2010/wordprocessingCanvas" xmlns:mo="http://schemas.microsoft.com/office/mac/office/2008/main" xmlns:mc="http://schemas.openxmlformats.org/markup-compatibility/2006" xmlns:mv="urn:schemas-microsoft-com:mac:vml" xmlns:o="urn:schemas-microsoft-com:office:office" xmlns:r="http://schemas.openxmlformats.org/officeDocument/2006/relationships" xmlns:m="http://schemas.openxmlformats.org/officeDocument/2006/math" xmlns:v="urn:schemas-microsoft-com:vml" xmlns:wp14="http://schemas.microsoft.com/office/word/2010/wordprocessingDrawing" xmlns:wp="http://schemas.openxmlformats.org/drawingml/2006/wordprocessingDrawing" xmlns:w10="urn:schemas-microsoft-com:office:word" xmlns:w="http://schemas.openxmlformats.org/wordprocessingml/2006/main" xmlns:w14="http://schemas.microsoft.com/office/word/2010/wordml" xmlns:wpg="http://schemas.microsoft.com/office/word/2010/wordprocessingGroup" xmlns:wpi="http://schemas.microsoft.com/office/word/2010/wordprocessingInk" xmlns:wne="http://schemas.microsoft.com/office/word/2006/wordml" xmlns:wps="http://schemas.microsoft.com/office/word/2010/wordprocessingShape" mc:Ignorable="w14 wp14">
+  <w:abstractNum w:abstractNumId="0">
+    <w:nsid w:val="2D0606DC"/>
+    <w:multiLevelType w:val="hybridMultilevel"/>
+    <w:tmpl w:val="DA8CD63A"/>
+    <w:lvl w:ilvl="0" w:tplc="04090001">
+      <w:start w:val="1"/>
+      <w:numFmt w:val="bullet"/>
+      <w:lvlText w:val=""/>
+      <w:lvlJc w:val="left"/>
+      <w:pPr>
+        <w:ind w:left="720" w:hanging="360"/>
+      </w:pPr>
+      <w:rPr>
+        <w:rFonts w:ascii="Symbol" w:hAnsi="Symbol" w:hint="default"/>
+      </w:rPr>
+    </w:lvl>
+    <w:lvl w:ilvl="1" w:tplc="04090003" w:tentative="1">
+      <w:start w:val="1"/>
+      <w:numFmt w:val="bullet"/>
+      <w:lvlText w:val="o"/>
+      <w:lvlJc w:val="left"/>
+      <w:pPr>
+        <w:ind w:left="1440" w:hanging="360"/>
+      </w:pPr>
+      <w:rPr>
+        <w:rFonts w:ascii="Courier New" w:hAnsi="Courier New" w:hint="default"/>
+      </w:rPr>
+    </w:lvl>
+    <w:lvl w:ilvl="2" w:tplc="04090005" w:tentative="1">
+      <w:start w:val="1"/>
+      <w:numFmt w:val="bullet"/>
+      <w:lvlText w:val=""/>
+      <w:lvlJc w:val="left"/>
+      <w:pPr>
+        <w:ind w:left="2160" w:hanging="360"/>
+      </w:pPr>
+      <w:rPr>
+        <w:rFonts w:ascii="Wingdings" w:hAnsi="Wingdings" w:hint="default"/>
+      </w:rPr>
+    </w:lvl>
+    <w:lvl w:ilvl="3" w:tplc="04090001" w:tentative="1">
+      <w:start w:val="1"/>
+      <w:numFmt w:val="bullet"/>
+      <w:lvlText w:val=""/>
+      <w:lvlJc w:val="left"/>
+      <w:pPr>
+        <w:ind w:left="2880" w:hanging="360"/>
+      </w:pPr>
+      <w:rPr>
+        <w:rFonts w:ascii="Symbol" w:hAnsi="Symbol" w:hint="default"/>
+      </w:rPr>
+    </w:lvl>
+    <w:lvl w:ilvl="4" w:tplc="04090003" w:tentative="1">
+      <w:start w:val="1"/>
+      <w:numFmt w:val="bullet"/>
+      <w:lvlText w:val="o"/>
+      <w:lvlJc w:val="left"/>
+      <w:pPr>
+        <w:ind w:left="3600" w:hanging="360"/>
+      </w:pPr>
+      <w:rPr>
+        <w:rFonts w:ascii="Courier New" w:hAnsi="Courier New" w:hint="default"/>
+      </w:rPr>
+    </w:lvl>
+    <w:lvl w:ilvl="5" w:tplc="04090005" w:tentative="1">
+      <w:start w:val="1"/>
+      <w:numFmt w:val="bullet"/>
+      <w:lvlText w:val=""/>
+      <w:lvlJc w:val="left"/>
+      <w:pPr>
+        <w:ind w:left="4320" w:hanging="360"/>
+      </w:pPr>
+      <w:rPr>
+        <w:rFonts w:ascii="Wingdings" w:hAnsi="Wingdings" w:hint="default"/>
+      </w:rPr>
+    </w:lvl>
+    <w:lvl w:ilvl="6" w:tplc="04090001" w:tentative="1">
+      <w:start w:val="1"/>
+      <w:numFmt w:val="bullet"/>
+      <w:lvlText w:val=""/>
+      <w:lvlJc w:val="left"/>
+      <w:pPr>
+        <w:ind w:left="5040" w:hanging="360"/>
+      </w:pPr>
+      <w:rPr>
+        <w:rFonts w:ascii="Symbol" w:hAnsi="Symbol" w:hint="default"/>
+      </w:rPr>
+    </w:lvl>
+    <w:lvl w:ilvl="7" w:tplc="04090003" w:tentative="1">
+      <w:start w:val="1"/>
+      <w:numFmt w:val="bullet"/>
+      <w:lvlText w:val="o"/>
+      <w:lvlJc w:val="left"/>
+      <w:pPr>
+        <w:ind w:left="5760" w:hanging="360"/>
+      </w:pPr>
+      <w:rPr>
+        <w:rFonts w:ascii="Courier New" w:hAnsi="Courier New" w:hint="default"/>
+      </w:rPr>
+    </w:lvl>
+    <w:lvl w:ilvl="8" w:tplc="04090005" w:tentative="1">
+      <w:start w:val="1"/>
+      <w:numFmt w:val="bullet"/>
+      <w:lvlText w:val=""/>
+      <w:lvlJc w:val="left"/>
+      <w:pPr>
+        <w:ind w:left="6480" w:hanging="360"/>
+      </w:pPr>
+      <w:rPr>
+        <w:rFonts w:ascii="Wingdings" w:hAnsi="Wingdings" w:hint="default"/>
+      </w:rPr>
+    </w:lvl>
+  </w:abstractNum>
+  <w:abstractNum w:abstractNumId="1">
+    <w:nsid w:val="64EF6C3D"/>
+    <w:multiLevelType w:val="hybridMultilevel"/>
+    <w:tmpl w:val="59881CCC"/>
+    <w:lvl w:ilvl="0" w:tplc="04090001">
+      <w:start w:val="1"/>
+      <w:numFmt w:val="bullet"/>
+      <w:lvlText w:val=""/>
+      <w:lvlJc w:val="left"/>
+      <w:pPr>
+        <w:ind w:left="720" w:hanging="360"/>
+      </w:pPr>
+      <w:rPr>
+        <w:rFonts w:ascii="Symbol" w:hAnsi="Symbol" w:hint="default"/>
+      </w:rPr>
+    </w:lvl>
+    <w:lvl w:ilvl="1" w:tplc="04090003">
+      <w:start w:val="1"/>
+      <w:numFmt w:val="bullet"/>
+      <w:lvlText w:val="o"/>
+      <w:lvlJc w:val="left"/>
+      <w:pPr>
+        <w:ind w:left="1440" w:hanging="360"/>
+      </w:pPr>
+      <w:rPr>
+        <w:rFonts w:ascii="Courier New" w:hAnsi="Courier New" w:hint="default"/>
+      </w:rPr>
+    </w:lvl>
+    <w:lvl w:ilvl="2" w:tplc="04090005" w:tentative="1">
+      <w:start w:val="1"/>
+      <w:numFmt w:val="bullet"/>
+      <w:lvlText w:val=""/>
+      <w:lvlJc w:val="left"/>
+      <w:pPr>
+        <w:ind w:left="2160" w:hanging="360"/>
+      </w:pPr>
+      <w:rPr>
+        <w:rFonts w:ascii="Wingdings" w:hAnsi="Wingdings" w:hint="default"/>
+      </w:rPr>
+    </w:lvl>
+    <w:lvl w:ilvl="3" w:tplc="04090001" w:tentative="1">
+      <w:start w:val="1"/>
+      <w:numFmt w:val="bullet"/>
+      <w:lvlText w:val=""/>
+      <w:lvlJc w:val="left"/>
+      <w:pPr>
+        <w:ind w:left="2880" w:hanging="360"/>
+      </w:pPr>
+      <w:rPr>
+        <w:rFonts w:ascii="Symbol" w:hAnsi="Symbol" w:hint="default"/>
+      </w:rPr>
+    </w:lvl>
+    <w:lvl w:ilvl="4" w:tplc="04090003" w:tentative="1">
+      <w:start w:val="1"/>
+      <w:numFmt w:val="bullet"/>
+      <w:lvlText w:val="o"/>
+      <w:lvlJc w:val="left"/>
+      <w:pPr>
+        <w:ind w:left="3600" w:hanging="360"/>
+      </w:pPr>
+      <w:rPr>
+        <w:rFonts w:ascii="Courier New" w:hAnsi="Courier New" w:hint="default"/>
+      </w:rPr>
+    </w:lvl>
+    <w:lvl w:ilvl="5" w:tplc="04090005" w:tentative="1">
+      <w:start w:val="1"/>
+      <w:numFmt w:val="bullet"/>
+      <w:lvlText w:val=""/>
+      <w:lvlJc w:val="left"/>
+      <w:pPr>
+        <w:ind w:left="4320" w:hanging="360"/>
+      </w:pPr>
+      <w:rPr>
+        <w:rFonts w:ascii="Wingdings" w:hAnsi="Wingdings" w:hint="default"/>
+      </w:rPr>
+    </w:lvl>
+    <w:lvl w:ilvl="6" w:tplc="04090001" w:tentative="1">
+      <w:start w:val="1"/>
+      <w:numFmt w:val="bullet"/>
+      <w:lvlText w:val=""/>
+      <w:lvlJc w:val="left"/>
+      <w:pPr>
+        <w:ind w:left="5040" w:hanging="360"/>
+      </w:pPr>
+      <w:rPr>
+        <w:rFonts w:ascii="Symbol" w:hAnsi="Symbol" w:hint="default"/>
+      </w:rPr>
+    </w:lvl>
+    <w:lvl w:ilvl="7" w:tplc="04090003" w:tentative="1">
+      <w:start w:val="1"/>
+      <w:numFmt w:val="bullet"/>
+      <w:lvlText w:val="o"/>
+      <w:lvlJc w:val="left"/>
+      <w:pPr>
+        <w:ind w:left="5760" w:hanging="360"/>
+      </w:pPr>
+      <w:rPr>
+        <w:rFonts w:ascii="Courier New" w:hAnsi="Courier New" w:hint="default"/>
+      </w:rPr>
+    </w:lvl>
+    <w:lvl w:ilvl="8" w:tplc="04090005" w:tentative="1">
+      <w:start w:val="1"/>
+      <w:numFmt w:val="bullet"/>
+      <w:lvlText w:val=""/>
+      <w:lvlJc w:val="left"/>
+      <w:pPr>
+        <w:ind w:left="6480" w:hanging="360"/>
+      </w:pPr>
+      <w:rPr>
+        <w:rFonts w:ascii="Wingdings" w:hAnsi="Wingdings" w:hint="default"/>
+      </w:rPr>
+    </w:lvl>
+  </w:abstractNum>
+  <w:num w:numId="1">
+    <w:abstractNumId w:val="0"/>
+  </w:num>
+  <w:num w:numId="2">
+    <w:abstractNumId w:val="1"/>
+  </w:num>
+</w:numbering>
 </file>
 
 <file path=word/styles.xml><?xml version="1.0" encoding="utf-8"?>
@@ -1979,6 +2694,17 @@
       <w:sz w:val="18"/>
       <w:szCs w:val="18"/>
     </w:rPr>
+  </w:style>
+  <w:style w:type="paragraph" w:styleId="ListParagraph">
+    <w:name w:val="List Paragraph"/>
+    <w:basedOn w:val="Normal"/>
+    <w:uiPriority w:val="34"/>
+    <w:qFormat/>
+    <w:rsid w:val="00742DE2"/>
+    <w:pPr>
+      <w:ind w:left="720"/>
+      <w:contextualSpacing/>
+    </w:pPr>
   </w:style>
 </w:styles>
 </file>
@@ -2270,6 +2996,17 @@
       <w:sz w:val="18"/>
       <w:szCs w:val="18"/>
     </w:rPr>
+  </w:style>
+  <w:style w:type="paragraph" w:styleId="ListParagraph">
+    <w:name w:val="List Paragraph"/>
+    <w:basedOn w:val="Normal"/>
+    <w:uiPriority w:val="34"/>
+    <w:qFormat/>
+    <w:rsid w:val="00742DE2"/>
+    <w:pPr>
+      <w:ind w:left="720"/>
+      <w:contextualSpacing/>
+    </w:pPr>
   </w:style>
 </w:styles>
 </file>

</xml_diff>

<commit_message>
Add filter menu steps and features
</commit_message>
<xml_diff>
--- a/final_documentation/curses_documentation_CassandraPizarro.docx
+++ b/final_documentation/curses_documentation_CassandraPizarro.docx
@@ -39,7 +39,27 @@
           <w:sz w:val="24"/>
           <w:szCs w:val="24"/>
         </w:rPr>
-        <w:t>Issue 16: Support ANSI escape codes</w:t>
+        <w:t xml:space="preserve">Issue 16: Support ANSI </w:t>
+      </w:r>
+      <w:proofErr w:type="gramStart"/>
+      <w:r>
+        <w:rPr>
+          <w:rFonts w:ascii="Times New Roman" w:hAnsi="Times New Roman" w:cs="Times New Roman"/>
+          <w:b/>
+          <w:sz w:val="24"/>
+          <w:szCs w:val="24"/>
+        </w:rPr>
+        <w:t>escape</w:t>
+      </w:r>
+      <w:proofErr w:type="gramEnd"/>
+      <w:r>
+        <w:rPr>
+          <w:rFonts w:ascii="Times New Roman" w:hAnsi="Times New Roman" w:cs="Times New Roman"/>
+          <w:b/>
+          <w:sz w:val="24"/>
+          <w:szCs w:val="24"/>
+        </w:rPr>
+        <w:t xml:space="preserve"> codes</w:t>
       </w:r>
     </w:p>
     <w:p>
@@ -65,7 +85,61 @@
           <w:sz w:val="24"/>
           <w:szCs w:val="24"/>
         </w:rPr>
-        <w:t xml:space="preserve"> issue calls for supporting ANSI color coding. However, the ncurses library itself does not support ANSI coloring. Curses does, however, have its own built in colors. </w:t>
+        <w:t xml:space="preserve"> issue calls for supporting ANSI </w:t>
+      </w:r>
+      <w:proofErr w:type="gramStart"/>
+      <w:r>
+        <w:rPr>
+          <w:rFonts w:ascii="Times New Roman" w:hAnsi="Times New Roman" w:cs="Times New Roman"/>
+          <w:sz w:val="24"/>
+          <w:szCs w:val="24"/>
+        </w:rPr>
+        <w:t>color coding</w:t>
+      </w:r>
+      <w:proofErr w:type="gramEnd"/>
+      <w:r>
+        <w:rPr>
+          <w:rFonts w:ascii="Times New Roman" w:hAnsi="Times New Roman" w:cs="Times New Roman"/>
+          <w:sz w:val="24"/>
+          <w:szCs w:val="24"/>
+        </w:rPr>
+        <w:t xml:space="preserve">. However, the </w:t>
+      </w:r>
+      <w:proofErr w:type="spellStart"/>
+      <w:r>
+        <w:rPr>
+          <w:rFonts w:ascii="Times New Roman" w:hAnsi="Times New Roman" w:cs="Times New Roman"/>
+          <w:sz w:val="24"/>
+          <w:szCs w:val="24"/>
+        </w:rPr>
+        <w:t>ncurses</w:t>
+      </w:r>
+      <w:proofErr w:type="spellEnd"/>
+      <w:r>
+        <w:rPr>
+          <w:rFonts w:ascii="Times New Roman" w:hAnsi="Times New Roman" w:cs="Times New Roman"/>
+          <w:sz w:val="24"/>
+          <w:szCs w:val="24"/>
+        </w:rPr>
+        <w:t xml:space="preserve"> library itself does not support ANSI coloring. </w:t>
+      </w:r>
+      <w:proofErr w:type="gramStart"/>
+      <w:r>
+        <w:rPr>
+          <w:rFonts w:ascii="Times New Roman" w:hAnsi="Times New Roman" w:cs="Times New Roman"/>
+          <w:sz w:val="24"/>
+          <w:szCs w:val="24"/>
+        </w:rPr>
+        <w:t>Curses does</w:t>
+      </w:r>
+      <w:proofErr w:type="gramEnd"/>
+      <w:r>
+        <w:rPr>
+          <w:rFonts w:ascii="Times New Roman" w:hAnsi="Times New Roman" w:cs="Times New Roman"/>
+          <w:sz w:val="24"/>
+          <w:szCs w:val="24"/>
+        </w:rPr>
+        <w:t xml:space="preserve">, however, have its own built in colors. </w:t>
       </w:r>
     </w:p>
     <w:p>
@@ -185,14 +259,26 @@
                 <w:szCs w:val="24"/>
               </w:rPr>
             </w:pPr>
+            <w:proofErr w:type="spellStart"/>
+            <w:proofErr w:type="gramStart"/>
             <w:r>
               <w:rPr>
                 <w:rFonts w:ascii="Times New Roman" w:hAnsi="Times New Roman" w:cs="Times New Roman"/>
                 <w:sz w:val="24"/>
                 <w:szCs w:val="24"/>
               </w:rPr>
-              <w:t>curses.COLOR_BLACK</w:t>
+              <w:t>curses.COLOR</w:t>
             </w:r>
+            <w:proofErr w:type="gramEnd"/>
+            <w:r>
+              <w:rPr>
+                <w:rFonts w:ascii="Times New Roman" w:hAnsi="Times New Roman" w:cs="Times New Roman"/>
+                <w:sz w:val="24"/>
+                <w:szCs w:val="24"/>
+              </w:rPr>
+              <w:t>_BLACK</w:t>
+            </w:r>
+            <w:proofErr w:type="spellEnd"/>
           </w:p>
         </w:tc>
       </w:tr>
@@ -233,14 +319,26 @@
                 <w:szCs w:val="24"/>
               </w:rPr>
             </w:pPr>
+            <w:proofErr w:type="spellStart"/>
+            <w:proofErr w:type="gramStart"/>
             <w:r>
               <w:rPr>
                 <w:rFonts w:ascii="Times New Roman" w:hAnsi="Times New Roman" w:cs="Times New Roman"/>
                 <w:sz w:val="24"/>
                 <w:szCs w:val="24"/>
               </w:rPr>
-              <w:t>curses.COLOR_RED</w:t>
+              <w:t>curses.COLOR</w:t>
             </w:r>
+            <w:proofErr w:type="gramEnd"/>
+            <w:r>
+              <w:rPr>
+                <w:rFonts w:ascii="Times New Roman" w:hAnsi="Times New Roman" w:cs="Times New Roman"/>
+                <w:sz w:val="24"/>
+                <w:szCs w:val="24"/>
+              </w:rPr>
+              <w:t>_RED</w:t>
+            </w:r>
+            <w:proofErr w:type="spellEnd"/>
           </w:p>
         </w:tc>
       </w:tr>
@@ -281,14 +379,26 @@
                 <w:szCs w:val="24"/>
               </w:rPr>
             </w:pPr>
+            <w:proofErr w:type="spellStart"/>
+            <w:proofErr w:type="gramStart"/>
             <w:r>
               <w:rPr>
                 <w:rFonts w:ascii="Times New Roman" w:hAnsi="Times New Roman" w:cs="Times New Roman"/>
                 <w:sz w:val="24"/>
                 <w:szCs w:val="24"/>
               </w:rPr>
-              <w:t>curses.COLOR_GREEN</w:t>
+              <w:t>curses.COLOR</w:t>
             </w:r>
+            <w:proofErr w:type="gramEnd"/>
+            <w:r>
+              <w:rPr>
+                <w:rFonts w:ascii="Times New Roman" w:hAnsi="Times New Roman" w:cs="Times New Roman"/>
+                <w:sz w:val="24"/>
+                <w:szCs w:val="24"/>
+              </w:rPr>
+              <w:t>_GREEN</w:t>
+            </w:r>
+            <w:proofErr w:type="spellEnd"/>
           </w:p>
         </w:tc>
       </w:tr>
@@ -329,14 +439,26 @@
                 <w:szCs w:val="24"/>
               </w:rPr>
             </w:pPr>
+            <w:proofErr w:type="spellStart"/>
+            <w:proofErr w:type="gramStart"/>
             <w:r>
               <w:rPr>
                 <w:rFonts w:ascii="Times New Roman" w:hAnsi="Times New Roman" w:cs="Times New Roman"/>
                 <w:sz w:val="24"/>
                 <w:szCs w:val="24"/>
               </w:rPr>
-              <w:t>curses.COLOR_YELLOW</w:t>
+              <w:t>curses.COLOR</w:t>
             </w:r>
+            <w:proofErr w:type="gramEnd"/>
+            <w:r>
+              <w:rPr>
+                <w:rFonts w:ascii="Times New Roman" w:hAnsi="Times New Roman" w:cs="Times New Roman"/>
+                <w:sz w:val="24"/>
+                <w:szCs w:val="24"/>
+              </w:rPr>
+              <w:t>_YELLOW</w:t>
+            </w:r>
+            <w:proofErr w:type="spellEnd"/>
           </w:p>
         </w:tc>
       </w:tr>
@@ -377,14 +499,26 @@
                 <w:szCs w:val="24"/>
               </w:rPr>
             </w:pPr>
+            <w:proofErr w:type="spellStart"/>
+            <w:proofErr w:type="gramStart"/>
             <w:r>
               <w:rPr>
                 <w:rFonts w:ascii="Times New Roman" w:hAnsi="Times New Roman" w:cs="Times New Roman"/>
                 <w:sz w:val="24"/>
                 <w:szCs w:val="24"/>
               </w:rPr>
-              <w:t>curses.COLOR_BLUE</w:t>
+              <w:t>curses.COLOR</w:t>
             </w:r>
+            <w:proofErr w:type="gramEnd"/>
+            <w:r>
+              <w:rPr>
+                <w:rFonts w:ascii="Times New Roman" w:hAnsi="Times New Roman" w:cs="Times New Roman"/>
+                <w:sz w:val="24"/>
+                <w:szCs w:val="24"/>
+              </w:rPr>
+              <w:t>_BLUE</w:t>
+            </w:r>
+            <w:proofErr w:type="spellEnd"/>
           </w:p>
         </w:tc>
       </w:tr>
@@ -425,14 +559,26 @@
                 <w:szCs w:val="24"/>
               </w:rPr>
             </w:pPr>
+            <w:proofErr w:type="spellStart"/>
+            <w:proofErr w:type="gramStart"/>
             <w:r>
               <w:rPr>
                 <w:rFonts w:ascii="Times New Roman" w:hAnsi="Times New Roman" w:cs="Times New Roman"/>
                 <w:sz w:val="24"/>
                 <w:szCs w:val="24"/>
               </w:rPr>
-              <w:t>curses.COLOR_MAGENTA</w:t>
+              <w:t>curses.COLOR</w:t>
             </w:r>
+            <w:proofErr w:type="gramEnd"/>
+            <w:r>
+              <w:rPr>
+                <w:rFonts w:ascii="Times New Roman" w:hAnsi="Times New Roman" w:cs="Times New Roman"/>
+                <w:sz w:val="24"/>
+                <w:szCs w:val="24"/>
+              </w:rPr>
+              <w:t>_MAGENTA</w:t>
+            </w:r>
+            <w:proofErr w:type="spellEnd"/>
           </w:p>
         </w:tc>
       </w:tr>
@@ -473,14 +619,26 @@
                 <w:szCs w:val="24"/>
               </w:rPr>
             </w:pPr>
+            <w:proofErr w:type="spellStart"/>
+            <w:proofErr w:type="gramStart"/>
             <w:r>
               <w:rPr>
                 <w:rFonts w:ascii="Times New Roman" w:hAnsi="Times New Roman" w:cs="Times New Roman"/>
                 <w:sz w:val="24"/>
                 <w:szCs w:val="24"/>
               </w:rPr>
-              <w:t>curses.COLOR_CYAN</w:t>
+              <w:t>curses.COLOR</w:t>
             </w:r>
+            <w:proofErr w:type="gramEnd"/>
+            <w:r>
+              <w:rPr>
+                <w:rFonts w:ascii="Times New Roman" w:hAnsi="Times New Roman" w:cs="Times New Roman"/>
+                <w:sz w:val="24"/>
+                <w:szCs w:val="24"/>
+              </w:rPr>
+              <w:t>_CYAN</w:t>
+            </w:r>
+            <w:proofErr w:type="spellEnd"/>
           </w:p>
         </w:tc>
       </w:tr>
@@ -510,7 +668,71 @@
           <w:sz w:val="24"/>
           <w:szCs w:val="24"/>
         </w:rPr>
-        <w:t>These are initialized when you call curses.initscr() and curses.start_colors(), or you can call curses.wrapper() which will initialize both those functions.</w:t>
+        <w:t xml:space="preserve">These are initialized when you call </w:t>
+      </w:r>
+      <w:proofErr w:type="spellStart"/>
+      <w:proofErr w:type="gramStart"/>
+      <w:r>
+        <w:rPr>
+          <w:rFonts w:ascii="Times New Roman" w:hAnsi="Times New Roman" w:cs="Times New Roman"/>
+          <w:sz w:val="24"/>
+          <w:szCs w:val="24"/>
+        </w:rPr>
+        <w:t>curses.initscr</w:t>
+      </w:r>
+      <w:proofErr w:type="spellEnd"/>
+      <w:r>
+        <w:rPr>
+          <w:rFonts w:ascii="Times New Roman" w:hAnsi="Times New Roman" w:cs="Times New Roman"/>
+          <w:sz w:val="24"/>
+          <w:szCs w:val="24"/>
+        </w:rPr>
+        <w:t>(</w:t>
+      </w:r>
+      <w:proofErr w:type="gramEnd"/>
+      <w:r>
+        <w:rPr>
+          <w:rFonts w:ascii="Times New Roman" w:hAnsi="Times New Roman" w:cs="Times New Roman"/>
+          <w:sz w:val="24"/>
+          <w:szCs w:val="24"/>
+        </w:rPr>
+        <w:t xml:space="preserve">) and </w:t>
+      </w:r>
+      <w:proofErr w:type="spellStart"/>
+      <w:r>
+        <w:rPr>
+          <w:rFonts w:ascii="Times New Roman" w:hAnsi="Times New Roman" w:cs="Times New Roman"/>
+          <w:sz w:val="24"/>
+          <w:szCs w:val="24"/>
+        </w:rPr>
+        <w:t>curses.start_colors</w:t>
+      </w:r>
+      <w:proofErr w:type="spellEnd"/>
+      <w:r>
+        <w:rPr>
+          <w:rFonts w:ascii="Times New Roman" w:hAnsi="Times New Roman" w:cs="Times New Roman"/>
+          <w:sz w:val="24"/>
+          <w:szCs w:val="24"/>
+        </w:rPr>
+        <w:t xml:space="preserve">(), or you can call </w:t>
+      </w:r>
+      <w:proofErr w:type="spellStart"/>
+      <w:r>
+        <w:rPr>
+          <w:rFonts w:ascii="Times New Roman" w:hAnsi="Times New Roman" w:cs="Times New Roman"/>
+          <w:sz w:val="24"/>
+          <w:szCs w:val="24"/>
+        </w:rPr>
+        <w:t>curses.wrapper</w:t>
+      </w:r>
+      <w:proofErr w:type="spellEnd"/>
+      <w:r>
+        <w:rPr>
+          <w:rFonts w:ascii="Times New Roman" w:hAnsi="Times New Roman" w:cs="Times New Roman"/>
+          <w:sz w:val="24"/>
+          <w:szCs w:val="24"/>
+        </w:rPr>
+        <w:t>() which will initialize both those functions.</w:t>
       </w:r>
     </w:p>
     <w:p>
@@ -755,13 +977,33 @@
           <w:szCs w:val="24"/>
         </w:rPr>
       </w:pPr>
-      <w:r>
-        <w:rPr>
-          <w:rFonts w:ascii="Times New Roman" w:hAnsi="Times New Roman" w:cs="Times New Roman"/>
-          <w:sz w:val="24"/>
-          <w:szCs w:val="24"/>
-        </w:rPr>
-        <w:t>font_background_color = "cyan"</w:t>
+      <w:proofErr w:type="spellStart"/>
+      <w:proofErr w:type="gramStart"/>
+      <w:r>
+        <w:rPr>
+          <w:rFonts w:ascii="Times New Roman" w:hAnsi="Times New Roman" w:cs="Times New Roman"/>
+          <w:sz w:val="24"/>
+          <w:szCs w:val="24"/>
+        </w:rPr>
+        <w:t>font</w:t>
+      </w:r>
+      <w:proofErr w:type="gramEnd"/>
+      <w:r>
+        <w:rPr>
+          <w:rFonts w:ascii="Times New Roman" w:hAnsi="Times New Roman" w:cs="Times New Roman"/>
+          <w:sz w:val="24"/>
+          <w:szCs w:val="24"/>
+        </w:rPr>
+        <w:t>_background_color</w:t>
+      </w:r>
+      <w:proofErr w:type="spellEnd"/>
+      <w:r>
+        <w:rPr>
+          <w:rFonts w:ascii="Times New Roman" w:hAnsi="Times New Roman" w:cs="Times New Roman"/>
+          <w:sz w:val="24"/>
+          <w:szCs w:val="24"/>
+        </w:rPr>
+        <w:t xml:space="preserve"> = "cyan"</w:t>
       </w:r>
     </w:p>
     <w:p>
@@ -774,13 +1016,33 @@
           <w:szCs w:val="24"/>
         </w:rPr>
       </w:pPr>
-      <w:r>
-        <w:rPr>
-          <w:rFonts w:ascii="Times New Roman" w:hAnsi="Times New Roman" w:cs="Times New Roman"/>
-          <w:sz w:val="24"/>
-          <w:szCs w:val="24"/>
-        </w:rPr>
-        <w:t>highlight_foreground_color = "blue"</w:t>
+      <w:proofErr w:type="spellStart"/>
+      <w:proofErr w:type="gramStart"/>
+      <w:r>
+        <w:rPr>
+          <w:rFonts w:ascii="Times New Roman" w:hAnsi="Times New Roman" w:cs="Times New Roman"/>
+          <w:sz w:val="24"/>
+          <w:szCs w:val="24"/>
+        </w:rPr>
+        <w:t>highlight</w:t>
+      </w:r>
+      <w:proofErr w:type="gramEnd"/>
+      <w:r>
+        <w:rPr>
+          <w:rFonts w:ascii="Times New Roman" w:hAnsi="Times New Roman" w:cs="Times New Roman"/>
+          <w:sz w:val="24"/>
+          <w:szCs w:val="24"/>
+        </w:rPr>
+        <w:t>_foreground_color</w:t>
+      </w:r>
+      <w:proofErr w:type="spellEnd"/>
+      <w:r>
+        <w:rPr>
+          <w:rFonts w:ascii="Times New Roman" w:hAnsi="Times New Roman" w:cs="Times New Roman"/>
+          <w:sz w:val="24"/>
+          <w:szCs w:val="24"/>
+        </w:rPr>
+        <w:t xml:space="preserve"> = "blue"</w:t>
       </w:r>
     </w:p>
     <w:p>
@@ -793,13 +1055,33 @@
           <w:szCs w:val="24"/>
         </w:rPr>
       </w:pPr>
-      <w:r>
-        <w:rPr>
-          <w:rFonts w:ascii="Times New Roman" w:hAnsi="Times New Roman" w:cs="Times New Roman"/>
-          <w:sz w:val="24"/>
-          <w:szCs w:val="24"/>
-        </w:rPr>
-        <w:t>highlight_background_color = "yellow"</w:t>
+      <w:proofErr w:type="spellStart"/>
+      <w:proofErr w:type="gramStart"/>
+      <w:r>
+        <w:rPr>
+          <w:rFonts w:ascii="Times New Roman" w:hAnsi="Times New Roman" w:cs="Times New Roman"/>
+          <w:sz w:val="24"/>
+          <w:szCs w:val="24"/>
+        </w:rPr>
+        <w:t>highlight</w:t>
+      </w:r>
+      <w:proofErr w:type="gramEnd"/>
+      <w:r>
+        <w:rPr>
+          <w:rFonts w:ascii="Times New Roman" w:hAnsi="Times New Roman" w:cs="Times New Roman"/>
+          <w:sz w:val="24"/>
+          <w:szCs w:val="24"/>
+        </w:rPr>
+        <w:t>_background_color</w:t>
+      </w:r>
+      <w:proofErr w:type="spellEnd"/>
+      <w:r>
+        <w:rPr>
+          <w:rFonts w:ascii="Times New Roman" w:hAnsi="Times New Roman" w:cs="Times New Roman"/>
+          <w:sz w:val="24"/>
+          <w:szCs w:val="24"/>
+        </w:rPr>
+        <w:t xml:space="preserve"> = "yellow"</w:t>
       </w:r>
     </w:p>
     <w:p>
@@ -812,13 +1094,33 @@
           <w:szCs w:val="24"/>
         </w:rPr>
       </w:pPr>
-      <w:r>
-        <w:rPr>
-          <w:rFonts w:ascii="Times New Roman" w:hAnsi="Times New Roman" w:cs="Times New Roman"/>
-          <w:sz w:val="24"/>
-          <w:szCs w:val="24"/>
-        </w:rPr>
-        <w:t>exit_color = "white</w:t>
+      <w:proofErr w:type="spellStart"/>
+      <w:proofErr w:type="gramStart"/>
+      <w:r>
+        <w:rPr>
+          <w:rFonts w:ascii="Times New Roman" w:hAnsi="Times New Roman" w:cs="Times New Roman"/>
+          <w:sz w:val="24"/>
+          <w:szCs w:val="24"/>
+        </w:rPr>
+        <w:t>exit</w:t>
+      </w:r>
+      <w:proofErr w:type="gramEnd"/>
+      <w:r>
+        <w:rPr>
+          <w:rFonts w:ascii="Times New Roman" w:hAnsi="Times New Roman" w:cs="Times New Roman"/>
+          <w:sz w:val="24"/>
+          <w:szCs w:val="24"/>
+        </w:rPr>
+        <w:t>_color</w:t>
+      </w:r>
+      <w:proofErr w:type="spellEnd"/>
+      <w:r>
+        <w:rPr>
+          <w:rFonts w:ascii="Times New Roman" w:hAnsi="Times New Roman" w:cs="Times New Roman"/>
+          <w:sz w:val="24"/>
+          <w:szCs w:val="24"/>
+        </w:rPr>
+        <w:t xml:space="preserve"> = "white</w:t>
       </w:r>
       <w:r>
         <w:rPr>
@@ -1682,20 +1984,69 @@
           <w:rFonts w:ascii="Times New Roman" w:hAnsi="Times New Roman" w:cs="Times New Roman"/>
           <w:sz w:val="24"/>
         </w:rPr>
-        <w:t xml:space="preserve">er there you must include the  [ </w:t>
-      </w:r>
-      <w:r>
-        <w:rPr>
-          <w:rFonts w:ascii="Times New Roman" w:hAnsi="Times New Roman" w:cs="Times New Roman"/>
-          <w:sz w:val="24"/>
-        </w:rPr>
-        <w:t>] with the name of the item to filter properly.</w:t>
-      </w:r>
-    </w:p>
-    <w:p>
-      <w:pPr>
+        <w:t xml:space="preserve">er there you must include the  </w:t>
+      </w:r>
+      <w:proofErr w:type="gramStart"/>
+      <w:r>
+        <w:rPr>
+          <w:rFonts w:ascii="Times New Roman" w:hAnsi="Times New Roman" w:cs="Times New Roman"/>
+          <w:sz w:val="24"/>
+        </w:rPr>
+        <w:t xml:space="preserve">[ </w:t>
+      </w:r>
+      <w:r>
+        <w:rPr>
+          <w:rFonts w:ascii="Times New Roman" w:hAnsi="Times New Roman" w:cs="Times New Roman"/>
+          <w:sz w:val="24"/>
+        </w:rPr>
+        <w:t>]</w:t>
+      </w:r>
+      <w:proofErr w:type="gramEnd"/>
+      <w:r>
+        <w:rPr>
+          <w:rFonts w:ascii="Times New Roman" w:hAnsi="Times New Roman" w:cs="Times New Roman"/>
+          <w:sz w:val="24"/>
+        </w:rPr>
+        <w:t xml:space="preserve"> with the name of the item to filter properly.</w:t>
+      </w:r>
+    </w:p>
+    <w:p>
+      <w:pPr>
+        <w:pStyle w:val="ListParagraph"/>
+        <w:numPr>
+          <w:ilvl w:val="0"/>
+          <w:numId w:val="1"/>
+        </w:numPr>
         <w:spacing w:after="0" w:line="240" w:lineRule="auto"/>
       </w:pPr>
+      <w:r>
+        <w:rPr>
+          <w:rFonts w:ascii="Times New Roman" w:hAnsi="Times New Roman" w:cs="Times New Roman"/>
+          <w:sz w:val="24"/>
+        </w:rPr>
+        <w:t xml:space="preserve">In order for the filter to retrieve the item, you must match the case that the menu item </w:t>
+      </w:r>
+      <w:r>
+        <w:rPr>
+          <w:rFonts w:ascii="Times New Roman" w:hAnsi="Times New Roman" w:cs="Times New Roman"/>
+          <w:sz w:val="24"/>
+        </w:rPr>
+        <w:t>is written in. For example, if you create a menu item called “Call a Function”</w:t>
+      </w:r>
+      <w:r>
+        <w:rPr>
+          <w:rFonts w:ascii="Times New Roman" w:hAnsi="Times New Roman" w:cs="Times New Roman"/>
+          <w:sz w:val="24"/>
+        </w:rPr>
+        <w:t xml:space="preserve"> </w:t>
+      </w:r>
+      <w:r>
+        <w:rPr>
+          <w:rFonts w:ascii="Times New Roman" w:hAnsi="Times New Roman" w:cs="Times New Roman"/>
+          <w:sz w:val="24"/>
+        </w:rPr>
+        <w:t>then in order to filter to find that particular item you must type in “Call” and “Function”, not “call” and “function”.</w:t>
+      </w:r>
       <w:r>
         <w:br w:type="page"/>
       </w:r>
@@ -1920,7 +2271,16 @@
           <w:sz w:val="24"/>
           <w:szCs w:val="24"/>
         </w:rPr>
-        <w:t>I have utilized, in a separate file, a function to compare images.</w:t>
+        <w:t>I have utilized, in a separate file, a function to compare images</w:t>
+      </w:r>
+      <w:proofErr w:type="gramStart"/>
+      <w:r>
+        <w:rPr>
+          <w:rFonts w:ascii="Times New Roman" w:hAnsi="Times New Roman" w:cs="Times New Roman"/>
+          <w:sz w:val="24"/>
+          <w:szCs w:val="24"/>
+        </w:rPr>
+        <w:t>.</w:t>
       </w:r>
       <w:r>
         <w:rPr>
@@ -1930,6 +2290,7 @@
         </w:rPr>
         <w:t>*</w:t>
       </w:r>
+      <w:proofErr w:type="gramEnd"/>
     </w:p>
     <w:p>
       <w:pPr>
@@ -1994,7 +2355,16 @@
           <w:sz w:val="24"/>
           <w:szCs w:val="24"/>
         </w:rPr>
-        <w:t>I have utilized, in a separate file, a function to compare images.</w:t>
+        <w:t>I have utilized, in a separate file, a function to compare images</w:t>
+      </w:r>
+      <w:proofErr w:type="gramStart"/>
+      <w:r>
+        <w:rPr>
+          <w:rFonts w:ascii="Times New Roman" w:hAnsi="Times New Roman" w:cs="Times New Roman"/>
+          <w:sz w:val="24"/>
+          <w:szCs w:val="24"/>
+        </w:rPr>
+        <w:t>.</w:t>
       </w:r>
       <w:r>
         <w:rPr>
@@ -2004,6 +2374,7 @@
         </w:rPr>
         <w:t>*</w:t>
       </w:r>
+      <w:proofErr w:type="gramEnd"/>
     </w:p>
     <w:p>
       <w:pPr>
@@ -2080,7 +2451,23 @@
           <w:sz w:val="24"/>
           <w:szCs w:val="24"/>
         </w:rPr>
-        <w:t xml:space="preserve"> done in the testing_chops.py in the equal function</w:t>
+        <w:t xml:space="preserve"> done in the </w:t>
+      </w:r>
+      <w:r>
+        <w:rPr>
+          <w:rFonts w:ascii="Times New Roman" w:hAnsi="Times New Roman" w:cs="Times New Roman"/>
+          <w:sz w:val="24"/>
+          <w:szCs w:val="24"/>
+        </w:rPr>
+        <w:t>compare_images</w:t>
+      </w:r>
+      <w:r>
+        <w:rPr>
+          <w:rFonts w:ascii="Times New Roman" w:hAnsi="Times New Roman" w:cs="Times New Roman"/>
+          <w:sz w:val="24"/>
+          <w:szCs w:val="24"/>
+        </w:rPr>
+        <w:t>.py in the equal function</w:t>
       </w:r>
       <w:r>
         <w:rPr>
@@ -2104,7 +2491,43 @@
           <w:sz w:val="24"/>
           <w:szCs w:val="24"/>
         </w:rPr>
-        <w:t>courtesy of Nllesh Sharma on Stackoverflow)</w:t>
+        <w:t xml:space="preserve">courtesy of </w:t>
+      </w:r>
+      <w:proofErr w:type="spellStart"/>
+      <w:r>
+        <w:rPr>
+          <w:rFonts w:ascii="Times New Roman" w:hAnsi="Times New Roman" w:cs="Times New Roman"/>
+          <w:sz w:val="24"/>
+          <w:szCs w:val="24"/>
+        </w:rPr>
+        <w:t>Nllesh</w:t>
+      </w:r>
+      <w:proofErr w:type="spellEnd"/>
+      <w:r>
+        <w:rPr>
+          <w:rFonts w:ascii="Times New Roman" w:hAnsi="Times New Roman" w:cs="Times New Roman"/>
+          <w:sz w:val="24"/>
+          <w:szCs w:val="24"/>
+        </w:rPr>
+        <w:t xml:space="preserve"> Sharma on </w:t>
+      </w:r>
+      <w:proofErr w:type="spellStart"/>
+      <w:r>
+        <w:rPr>
+          <w:rFonts w:ascii="Times New Roman" w:hAnsi="Times New Roman" w:cs="Times New Roman"/>
+          <w:sz w:val="24"/>
+          <w:szCs w:val="24"/>
+        </w:rPr>
+        <w:t>Stackoverflow</w:t>
+      </w:r>
+      <w:proofErr w:type="spellEnd"/>
+      <w:r>
+        <w:rPr>
+          <w:rFonts w:ascii="Times New Roman" w:hAnsi="Times New Roman" w:cs="Times New Roman"/>
+          <w:sz w:val="24"/>
+          <w:szCs w:val="24"/>
+        </w:rPr>
+        <w:t>)</w:t>
       </w:r>
       <w:r>
         <w:rPr>
@@ -2114,8 +2537,6 @@
         </w:rPr>
         <w:t>.</w:t>
       </w:r>
-      <w:bookmarkStart w:id="0" w:name="_GoBack"/>
-      <w:bookmarkEnd w:id="0"/>
     </w:p>
     <w:p>
       <w:pPr>
@@ -2146,8 +2567,9 @@
           <w:szCs w:val="24"/>
           <w:shd w:val="clear" w:color="auto" w:fill="FFFFFF"/>
         </w:rPr>
-        <w:t>performs a quick way to determine if two images have exactly the same contents. To do this, the function gets the difference between the two images, and then calculates the bounding box of the non-zero regions in this image. If the images are identical, all pixels in the difference image are zero, and the bounding box function returns None.</w:t>
-      </w:r>
+        <w:t xml:space="preserve">performs a quick way to determine if two images have exactly the same contents. To do this, the function gets the difference between the two images, and then calculates the bounding box of the non-zero regions in this image. If the images are identical, all pixels in the difference image are zero, and the bounding box function returns </w:t>
+      </w:r>
+      <w:proofErr w:type="gramStart"/>
       <w:r>
         <w:rPr>
           <w:rFonts w:ascii="Times New Roman" w:eastAsia="Times New Roman" w:hAnsi="Times New Roman" w:cs="Times New Roman"/>
@@ -2156,10 +2578,255 @@
           <w:szCs w:val="24"/>
           <w:shd w:val="clear" w:color="auto" w:fill="FFFFFF"/>
         </w:rPr>
+        <w:t>None</w:t>
+      </w:r>
+      <w:proofErr w:type="gramEnd"/>
+      <w:r>
+        <w:rPr>
+          <w:rFonts w:ascii="Times New Roman" w:eastAsia="Times New Roman" w:hAnsi="Times New Roman" w:cs="Times New Roman"/>
+          <w:color w:val="242729"/>
+          <w:sz w:val="24"/>
+          <w:szCs w:val="24"/>
+          <w:shd w:val="clear" w:color="auto" w:fill="FFFFFF"/>
+        </w:rPr>
+        <w:t>.</w:t>
+      </w:r>
+      <w:r>
+        <w:rPr>
+          <w:rFonts w:ascii="Times New Roman" w:eastAsia="Times New Roman" w:hAnsi="Times New Roman" w:cs="Times New Roman"/>
+          <w:color w:val="242729"/>
+          <w:sz w:val="24"/>
+          <w:szCs w:val="24"/>
+          <w:shd w:val="clear" w:color="auto" w:fill="FFFFFF"/>
+        </w:rPr>
         <w:t xml:space="preserve"> If the function returns True, the images are the same and False if they are not.</w:t>
       </w:r>
     </w:p>
-    <w:p/>
+    <w:p>
+      <w:pPr>
+        <w:spacing w:after="0" w:line="240" w:lineRule="auto"/>
+        <w:rPr>
+          <w:rFonts w:ascii="Times New Roman" w:hAnsi="Times New Roman" w:cs="Times New Roman"/>
+          <w:sz w:val="24"/>
+          <w:szCs w:val="24"/>
+        </w:rPr>
+      </w:pPr>
+      <w:r>
+        <w:rPr>
+          <w:rFonts w:ascii="Times New Roman" w:hAnsi="Times New Roman" w:cs="Times New Roman"/>
+          <w:sz w:val="24"/>
+          <w:szCs w:val="24"/>
+        </w:rPr>
+        <w:br w:type="page"/>
+      </w:r>
+    </w:p>
+    <w:p>
+      <w:pPr>
+        <w:rPr>
+          <w:rFonts w:ascii="Times New Roman" w:hAnsi="Times New Roman" w:cs="Times New Roman"/>
+          <w:b/>
+          <w:sz w:val="24"/>
+          <w:szCs w:val="24"/>
+        </w:rPr>
+      </w:pPr>
+      <w:r>
+        <w:rPr>
+          <w:rFonts w:ascii="Times New Roman" w:hAnsi="Times New Roman" w:cs="Times New Roman"/>
+          <w:b/>
+          <w:sz w:val="24"/>
+          <w:szCs w:val="24"/>
+        </w:rPr>
+        <w:t>Issue 25: F</w:t>
+      </w:r>
+      <w:r>
+        <w:rPr>
+          <w:rFonts w:ascii="Times New Roman" w:hAnsi="Times New Roman" w:cs="Times New Roman"/>
+          <w:b/>
+          <w:sz w:val="24"/>
+          <w:szCs w:val="24"/>
+        </w:rPr>
+        <w:t>ilter menu by user input</w:t>
+      </w:r>
+    </w:p>
+    <w:p>
+      <w:pPr>
+        <w:rPr>
+          <w:rFonts w:ascii="Times New Roman" w:hAnsi="Times New Roman" w:cs="Times New Roman"/>
+          <w:sz w:val="24"/>
+          <w:szCs w:val="24"/>
+        </w:rPr>
+      </w:pPr>
+      <w:r>
+        <w:rPr>
+          <w:rFonts w:ascii="Times New Roman" w:hAnsi="Times New Roman" w:cs="Times New Roman"/>
+          <w:sz w:val="24"/>
+          <w:szCs w:val="24"/>
+        </w:rPr>
+        <w:t xml:space="preserve">This test really relies on assumptions. </w:t>
+      </w:r>
+      <w:r>
+        <w:rPr>
+          <w:rFonts w:ascii="Times New Roman" w:hAnsi="Times New Roman" w:cs="Times New Roman"/>
+          <w:sz w:val="24"/>
+          <w:szCs w:val="24"/>
+        </w:rPr>
+        <w:t xml:space="preserve">In a general sense, you’ll be assuming that the images contain what they say they do. </w:t>
+      </w:r>
+      <w:r>
+        <w:rPr>
+          <w:rFonts w:ascii="Times New Roman" w:hAnsi="Times New Roman" w:cs="Times New Roman"/>
+          <w:sz w:val="24"/>
+          <w:szCs w:val="24"/>
+        </w:rPr>
+        <w:t>If I’m comparing an image called “</w:t>
+      </w:r>
+      <w:proofErr w:type="spellStart"/>
+      <w:r>
+        <w:rPr>
+          <w:rFonts w:ascii="Times New Roman" w:hAnsi="Times New Roman" w:cs="Times New Roman"/>
+          <w:sz w:val="24"/>
+          <w:szCs w:val="24"/>
+        </w:rPr>
+        <w:t>unfiltered_menu</w:t>
+      </w:r>
+      <w:proofErr w:type="spellEnd"/>
+      <w:r>
+        <w:rPr>
+          <w:rFonts w:ascii="Times New Roman" w:hAnsi="Times New Roman" w:cs="Times New Roman"/>
+          <w:sz w:val="24"/>
+          <w:szCs w:val="24"/>
+        </w:rPr>
+        <w:t>” and “</w:t>
+      </w:r>
+      <w:proofErr w:type="spellStart"/>
+      <w:r>
+        <w:rPr>
+          <w:rFonts w:ascii="Times New Roman" w:hAnsi="Times New Roman" w:cs="Times New Roman"/>
+          <w:sz w:val="24"/>
+          <w:szCs w:val="24"/>
+        </w:rPr>
+        <w:t>filtered_menu</w:t>
+      </w:r>
+      <w:proofErr w:type="spellEnd"/>
+      <w:r>
+        <w:rPr>
+          <w:rFonts w:ascii="Times New Roman" w:hAnsi="Times New Roman" w:cs="Times New Roman"/>
+          <w:sz w:val="24"/>
+          <w:szCs w:val="24"/>
+        </w:rPr>
+        <w:t xml:space="preserve">”, then you will make the assumption that I am actually comparing a menu that hasn’t been filtered against one that is a new filtered menu. </w:t>
+      </w:r>
+      <w:r>
+        <w:rPr>
+          <w:rFonts w:ascii="Times New Roman" w:hAnsi="Times New Roman" w:cs="Times New Roman"/>
+          <w:sz w:val="24"/>
+          <w:szCs w:val="24"/>
+        </w:rPr>
+        <w:t>The images do actually contain screenshots of the appropriate content</w:t>
+      </w:r>
+      <w:r>
+        <w:rPr>
+          <w:rFonts w:ascii="Times New Roman" w:hAnsi="Times New Roman" w:cs="Times New Roman"/>
+          <w:sz w:val="24"/>
+          <w:szCs w:val="24"/>
+        </w:rPr>
+        <w:t xml:space="preserve"> according to each step</w:t>
+      </w:r>
+      <w:r>
+        <w:rPr>
+          <w:rFonts w:ascii="Times New Roman" w:hAnsi="Times New Roman" w:cs="Times New Roman"/>
+          <w:sz w:val="24"/>
+          <w:szCs w:val="24"/>
+        </w:rPr>
+        <w:t xml:space="preserve">, as you can </w:t>
+      </w:r>
+      <w:r>
+        <w:rPr>
+          <w:rFonts w:ascii="Times New Roman" w:hAnsi="Times New Roman" w:cs="Times New Roman"/>
+          <w:sz w:val="24"/>
+          <w:szCs w:val="24"/>
+        </w:rPr>
+        <w:t xml:space="preserve">click and see for yourself, but, also note, </w:t>
+      </w:r>
+      <w:r>
+        <w:rPr>
+          <w:rFonts w:ascii="Times New Roman" w:hAnsi="Times New Roman" w:cs="Times New Roman"/>
+          <w:sz w:val="24"/>
+          <w:szCs w:val="24"/>
+        </w:rPr>
+        <w:t>for the tests we’re comparing screenshots of the menu versus an actual live m</w:t>
+      </w:r>
+      <w:r>
+        <w:rPr>
+          <w:rFonts w:ascii="Times New Roman" w:hAnsi="Times New Roman" w:cs="Times New Roman"/>
+          <w:sz w:val="24"/>
+          <w:szCs w:val="24"/>
+        </w:rPr>
+        <w:t xml:space="preserve">enu currently running on bash. </w:t>
+      </w:r>
+      <w:r>
+        <w:rPr>
+          <w:rFonts w:ascii="Times New Roman" w:hAnsi="Times New Roman" w:cs="Times New Roman"/>
+          <w:sz w:val="24"/>
+          <w:szCs w:val="24"/>
+        </w:rPr>
+        <w:t xml:space="preserve">For these reasons, I changed from previously having a scenario outline to one simple </w:t>
+      </w:r>
+      <w:proofErr w:type="gramStart"/>
+      <w:r>
+        <w:rPr>
+          <w:rFonts w:ascii="Times New Roman" w:hAnsi="Times New Roman" w:cs="Times New Roman"/>
+          <w:sz w:val="24"/>
+          <w:szCs w:val="24"/>
+        </w:rPr>
+        <w:t>scenario</w:t>
+      </w:r>
+      <w:proofErr w:type="gramEnd"/>
+      <w:r>
+        <w:rPr>
+          <w:rFonts w:ascii="Times New Roman" w:hAnsi="Times New Roman" w:cs="Times New Roman"/>
+          <w:sz w:val="24"/>
+          <w:szCs w:val="24"/>
+        </w:rPr>
+        <w:t xml:space="preserve"> as I could not pull active data in the moment of running this test and from a running curses menu simultaneously. Again, the screenshots do contain the appropriate image according to its respective step.</w:t>
+      </w:r>
+      <w:bookmarkStart w:id="0" w:name="_GoBack"/>
+      <w:bookmarkEnd w:id="0"/>
+    </w:p>
+    <w:p>
+      <w:pPr>
+        <w:rPr>
+          <w:rFonts w:ascii="Times New Roman" w:hAnsi="Times New Roman" w:cs="Times New Roman"/>
+          <w:sz w:val="24"/>
+          <w:szCs w:val="24"/>
+        </w:rPr>
+      </w:pPr>
+      <w:r>
+        <w:rPr>
+          <w:rFonts w:ascii="Times New Roman" w:hAnsi="Times New Roman" w:cs="Times New Roman"/>
+          <w:sz w:val="24"/>
+          <w:szCs w:val="24"/>
+        </w:rPr>
+        <w:t>Again, like in the previous issue, I am utilizing the equal function in the compare_images.py file that compares and determines if the</w:t>
+      </w:r>
+      <w:r>
+        <w:rPr>
+          <w:rFonts w:ascii="Times New Roman" w:hAnsi="Times New Roman" w:cs="Times New Roman"/>
+          <w:sz w:val="24"/>
+          <w:szCs w:val="24"/>
+        </w:rPr>
+        <w:t>re are any differences between the two images, signifying if they are the same image.</w:t>
+      </w:r>
+    </w:p>
+    <w:p>
+      <w:pPr>
+        <w:rPr>
+          <w:rFonts w:ascii="Times New Roman" w:hAnsi="Times New Roman" w:cs="Times New Roman"/>
+          <w:sz w:val="24"/>
+          <w:szCs w:val="24"/>
+        </w:rPr>
+      </w:pPr>
+    </w:p>
     <w:sectPr>
       <w:pgSz w:w="12240" w:h="15840"/>
       <w:pgMar w:top="1440" w:right="1440" w:bottom="1440" w:left="1440" w:header="720" w:footer="720" w:gutter="0"/>

</xml_diff>

<commit_message>
Update documentation to direct to where to look for installation and running instructions
</commit_message>
<xml_diff>
--- a/final_documentation/curses_documentation_CassandraPizarro.docx
+++ b/final_documentation/curses_documentation_CassandraPizarro.docx
@@ -39,19 +39,39 @@
           <w:sz w:val="24"/>
           <w:szCs w:val="24"/>
         </w:rPr>
-        <w:t xml:space="preserve">Issue 16: Support ANSI </w:t>
-      </w:r>
-      <w:proofErr w:type="gramStart"/>
-      <w:r>
+        <w:t>Installation &amp; Running:</w:t>
+      </w:r>
+    </w:p>
+    <w:p>
+      <w:pPr>
+        <w:ind w:left="720"/>
+        <w:rPr>
+          <w:rFonts w:ascii="Times New Roman" w:hAnsi="Times New Roman" w:cs="Times New Roman"/>
+          <w:sz w:val="24"/>
+          <w:szCs w:val="24"/>
+        </w:rPr>
+      </w:pPr>
+      <w:r>
+        <w:rPr>
+          <w:rFonts w:ascii="Times New Roman" w:hAnsi="Times New Roman" w:cs="Times New Roman"/>
+          <w:sz w:val="24"/>
+          <w:szCs w:val="24"/>
+        </w:rPr>
+        <w:t>All these directions can be found in Kayla’s file, Final_Documentation_Curses_KaylaVelez.docx. I will direct you there (we are a team after all :D ).</w:t>
+      </w:r>
+      <w:bookmarkStart w:id="0" w:name="_GoBack"/>
+      <w:bookmarkEnd w:id="0"/>
+    </w:p>
+    <w:p>
+      <w:pPr>
+        <w:ind w:left="720"/>
         <w:rPr>
           <w:rFonts w:ascii="Times New Roman" w:hAnsi="Times New Roman" w:cs="Times New Roman"/>
           <w:b/>
           <w:sz w:val="24"/>
           <w:szCs w:val="24"/>
         </w:rPr>
-        <w:t>escape</w:t>
-      </w:r>
-      <w:proofErr w:type="gramEnd"/>
+      </w:pPr>
       <w:r>
         <w:rPr>
           <w:rFonts w:ascii="Times New Roman" w:hAnsi="Times New Roman" w:cs="Times New Roman"/>
@@ -59,7 +79,7 @@
           <w:sz w:val="24"/>
           <w:szCs w:val="24"/>
         </w:rPr>
-        <w:t xml:space="preserve"> codes</w:t>
+        <w:t>Issue 16: Support ANSI escape codes</w:t>
       </w:r>
     </w:p>
     <w:p>
@@ -85,61 +105,7 @@
           <w:sz w:val="24"/>
           <w:szCs w:val="24"/>
         </w:rPr>
-        <w:t xml:space="preserve"> issue calls for supporting ANSI </w:t>
-      </w:r>
-      <w:proofErr w:type="gramStart"/>
-      <w:r>
-        <w:rPr>
-          <w:rFonts w:ascii="Times New Roman" w:hAnsi="Times New Roman" w:cs="Times New Roman"/>
-          <w:sz w:val="24"/>
-          <w:szCs w:val="24"/>
-        </w:rPr>
-        <w:t>color coding</w:t>
-      </w:r>
-      <w:proofErr w:type="gramEnd"/>
-      <w:r>
-        <w:rPr>
-          <w:rFonts w:ascii="Times New Roman" w:hAnsi="Times New Roman" w:cs="Times New Roman"/>
-          <w:sz w:val="24"/>
-          <w:szCs w:val="24"/>
-        </w:rPr>
-        <w:t xml:space="preserve">. However, the </w:t>
-      </w:r>
-      <w:proofErr w:type="spellStart"/>
-      <w:r>
-        <w:rPr>
-          <w:rFonts w:ascii="Times New Roman" w:hAnsi="Times New Roman" w:cs="Times New Roman"/>
-          <w:sz w:val="24"/>
-          <w:szCs w:val="24"/>
-        </w:rPr>
-        <w:t>ncurses</w:t>
-      </w:r>
-      <w:proofErr w:type="spellEnd"/>
-      <w:r>
-        <w:rPr>
-          <w:rFonts w:ascii="Times New Roman" w:hAnsi="Times New Roman" w:cs="Times New Roman"/>
-          <w:sz w:val="24"/>
-          <w:szCs w:val="24"/>
-        </w:rPr>
-        <w:t xml:space="preserve"> library itself does not support ANSI coloring. </w:t>
-      </w:r>
-      <w:proofErr w:type="gramStart"/>
-      <w:r>
-        <w:rPr>
-          <w:rFonts w:ascii="Times New Roman" w:hAnsi="Times New Roman" w:cs="Times New Roman"/>
-          <w:sz w:val="24"/>
-          <w:szCs w:val="24"/>
-        </w:rPr>
-        <w:t>Curses does</w:t>
-      </w:r>
-      <w:proofErr w:type="gramEnd"/>
-      <w:r>
-        <w:rPr>
-          <w:rFonts w:ascii="Times New Roman" w:hAnsi="Times New Roman" w:cs="Times New Roman"/>
-          <w:sz w:val="24"/>
-          <w:szCs w:val="24"/>
-        </w:rPr>
-        <w:t xml:space="preserve">, however, have its own built in colors. </w:t>
+        <w:t xml:space="preserve"> issue calls for supporting ANSI color coding. However, the ncurses library itself does not support ANSI coloring. Curses does, however, have its own built in colors. </w:t>
       </w:r>
     </w:p>
     <w:p>
@@ -259,26 +225,14 @@
                 <w:szCs w:val="24"/>
               </w:rPr>
             </w:pPr>
-            <w:proofErr w:type="spellStart"/>
-            <w:proofErr w:type="gramStart"/>
             <w:r>
               <w:rPr>
                 <w:rFonts w:ascii="Times New Roman" w:hAnsi="Times New Roman" w:cs="Times New Roman"/>
                 <w:sz w:val="24"/>
                 <w:szCs w:val="24"/>
               </w:rPr>
-              <w:t>curses.COLOR</w:t>
+              <w:t>curses.COLOR_BLACK</w:t>
             </w:r>
-            <w:proofErr w:type="gramEnd"/>
-            <w:r>
-              <w:rPr>
-                <w:rFonts w:ascii="Times New Roman" w:hAnsi="Times New Roman" w:cs="Times New Roman"/>
-                <w:sz w:val="24"/>
-                <w:szCs w:val="24"/>
-              </w:rPr>
-              <w:t>_BLACK</w:t>
-            </w:r>
-            <w:proofErr w:type="spellEnd"/>
           </w:p>
         </w:tc>
       </w:tr>
@@ -319,26 +273,14 @@
                 <w:szCs w:val="24"/>
               </w:rPr>
             </w:pPr>
-            <w:proofErr w:type="spellStart"/>
-            <w:proofErr w:type="gramStart"/>
             <w:r>
               <w:rPr>
                 <w:rFonts w:ascii="Times New Roman" w:hAnsi="Times New Roman" w:cs="Times New Roman"/>
                 <w:sz w:val="24"/>
                 <w:szCs w:val="24"/>
               </w:rPr>
-              <w:t>curses.COLOR</w:t>
+              <w:t>curses.COLOR_RED</w:t>
             </w:r>
-            <w:proofErr w:type="gramEnd"/>
-            <w:r>
-              <w:rPr>
-                <w:rFonts w:ascii="Times New Roman" w:hAnsi="Times New Roman" w:cs="Times New Roman"/>
-                <w:sz w:val="24"/>
-                <w:szCs w:val="24"/>
-              </w:rPr>
-              <w:t>_RED</w:t>
-            </w:r>
-            <w:proofErr w:type="spellEnd"/>
           </w:p>
         </w:tc>
       </w:tr>
@@ -379,26 +321,14 @@
                 <w:szCs w:val="24"/>
               </w:rPr>
             </w:pPr>
-            <w:proofErr w:type="spellStart"/>
-            <w:proofErr w:type="gramStart"/>
             <w:r>
               <w:rPr>
                 <w:rFonts w:ascii="Times New Roman" w:hAnsi="Times New Roman" w:cs="Times New Roman"/>
                 <w:sz w:val="24"/>
                 <w:szCs w:val="24"/>
               </w:rPr>
-              <w:t>curses.COLOR</w:t>
+              <w:t>curses.COLOR_GREEN</w:t>
             </w:r>
-            <w:proofErr w:type="gramEnd"/>
-            <w:r>
-              <w:rPr>
-                <w:rFonts w:ascii="Times New Roman" w:hAnsi="Times New Roman" w:cs="Times New Roman"/>
-                <w:sz w:val="24"/>
-                <w:szCs w:val="24"/>
-              </w:rPr>
-              <w:t>_GREEN</w:t>
-            </w:r>
-            <w:proofErr w:type="spellEnd"/>
           </w:p>
         </w:tc>
       </w:tr>
@@ -439,26 +369,14 @@
                 <w:szCs w:val="24"/>
               </w:rPr>
             </w:pPr>
-            <w:proofErr w:type="spellStart"/>
-            <w:proofErr w:type="gramStart"/>
             <w:r>
               <w:rPr>
                 <w:rFonts w:ascii="Times New Roman" w:hAnsi="Times New Roman" w:cs="Times New Roman"/>
                 <w:sz w:val="24"/>
                 <w:szCs w:val="24"/>
               </w:rPr>
-              <w:t>curses.COLOR</w:t>
+              <w:t>curses.COLOR_YELLOW</w:t>
             </w:r>
-            <w:proofErr w:type="gramEnd"/>
-            <w:r>
-              <w:rPr>
-                <w:rFonts w:ascii="Times New Roman" w:hAnsi="Times New Roman" w:cs="Times New Roman"/>
-                <w:sz w:val="24"/>
-                <w:szCs w:val="24"/>
-              </w:rPr>
-              <w:t>_YELLOW</w:t>
-            </w:r>
-            <w:proofErr w:type="spellEnd"/>
           </w:p>
         </w:tc>
       </w:tr>
@@ -499,26 +417,14 @@
                 <w:szCs w:val="24"/>
               </w:rPr>
             </w:pPr>
-            <w:proofErr w:type="spellStart"/>
-            <w:proofErr w:type="gramStart"/>
             <w:r>
               <w:rPr>
                 <w:rFonts w:ascii="Times New Roman" w:hAnsi="Times New Roman" w:cs="Times New Roman"/>
                 <w:sz w:val="24"/>
                 <w:szCs w:val="24"/>
               </w:rPr>
-              <w:t>curses.COLOR</w:t>
+              <w:t>curses.COLOR_BLUE</w:t>
             </w:r>
-            <w:proofErr w:type="gramEnd"/>
-            <w:r>
-              <w:rPr>
-                <w:rFonts w:ascii="Times New Roman" w:hAnsi="Times New Roman" w:cs="Times New Roman"/>
-                <w:sz w:val="24"/>
-                <w:szCs w:val="24"/>
-              </w:rPr>
-              <w:t>_BLUE</w:t>
-            </w:r>
-            <w:proofErr w:type="spellEnd"/>
           </w:p>
         </w:tc>
       </w:tr>
@@ -559,26 +465,14 @@
                 <w:szCs w:val="24"/>
               </w:rPr>
             </w:pPr>
-            <w:proofErr w:type="spellStart"/>
-            <w:proofErr w:type="gramStart"/>
             <w:r>
               <w:rPr>
                 <w:rFonts w:ascii="Times New Roman" w:hAnsi="Times New Roman" w:cs="Times New Roman"/>
                 <w:sz w:val="24"/>
                 <w:szCs w:val="24"/>
               </w:rPr>
-              <w:t>curses.COLOR</w:t>
+              <w:t>curses.COLOR_MAGENTA</w:t>
             </w:r>
-            <w:proofErr w:type="gramEnd"/>
-            <w:r>
-              <w:rPr>
-                <w:rFonts w:ascii="Times New Roman" w:hAnsi="Times New Roman" w:cs="Times New Roman"/>
-                <w:sz w:val="24"/>
-                <w:szCs w:val="24"/>
-              </w:rPr>
-              <w:t>_MAGENTA</w:t>
-            </w:r>
-            <w:proofErr w:type="spellEnd"/>
           </w:p>
         </w:tc>
       </w:tr>
@@ -619,26 +513,14 @@
                 <w:szCs w:val="24"/>
               </w:rPr>
             </w:pPr>
-            <w:proofErr w:type="spellStart"/>
-            <w:proofErr w:type="gramStart"/>
             <w:r>
               <w:rPr>
                 <w:rFonts w:ascii="Times New Roman" w:hAnsi="Times New Roman" w:cs="Times New Roman"/>
                 <w:sz w:val="24"/>
                 <w:szCs w:val="24"/>
               </w:rPr>
-              <w:t>curses.COLOR</w:t>
+              <w:t>curses.COLOR_CYAN</w:t>
             </w:r>
-            <w:proofErr w:type="gramEnd"/>
-            <w:r>
-              <w:rPr>
-                <w:rFonts w:ascii="Times New Roman" w:hAnsi="Times New Roman" w:cs="Times New Roman"/>
-                <w:sz w:val="24"/>
-                <w:szCs w:val="24"/>
-              </w:rPr>
-              <w:t>_CYAN</w:t>
-            </w:r>
-            <w:proofErr w:type="spellEnd"/>
           </w:p>
         </w:tc>
       </w:tr>
@@ -668,71 +550,7 @@
           <w:sz w:val="24"/>
           <w:szCs w:val="24"/>
         </w:rPr>
-        <w:t xml:space="preserve">These are initialized when you call </w:t>
-      </w:r>
-      <w:proofErr w:type="spellStart"/>
-      <w:proofErr w:type="gramStart"/>
-      <w:r>
-        <w:rPr>
-          <w:rFonts w:ascii="Times New Roman" w:hAnsi="Times New Roman" w:cs="Times New Roman"/>
-          <w:sz w:val="24"/>
-          <w:szCs w:val="24"/>
-        </w:rPr>
-        <w:t>curses.initscr</w:t>
-      </w:r>
-      <w:proofErr w:type="spellEnd"/>
-      <w:r>
-        <w:rPr>
-          <w:rFonts w:ascii="Times New Roman" w:hAnsi="Times New Roman" w:cs="Times New Roman"/>
-          <w:sz w:val="24"/>
-          <w:szCs w:val="24"/>
-        </w:rPr>
-        <w:t>(</w:t>
-      </w:r>
-      <w:proofErr w:type="gramEnd"/>
-      <w:r>
-        <w:rPr>
-          <w:rFonts w:ascii="Times New Roman" w:hAnsi="Times New Roman" w:cs="Times New Roman"/>
-          <w:sz w:val="24"/>
-          <w:szCs w:val="24"/>
-        </w:rPr>
-        <w:t xml:space="preserve">) and </w:t>
-      </w:r>
-      <w:proofErr w:type="spellStart"/>
-      <w:r>
-        <w:rPr>
-          <w:rFonts w:ascii="Times New Roman" w:hAnsi="Times New Roman" w:cs="Times New Roman"/>
-          <w:sz w:val="24"/>
-          <w:szCs w:val="24"/>
-        </w:rPr>
-        <w:t>curses.start_colors</w:t>
-      </w:r>
-      <w:proofErr w:type="spellEnd"/>
-      <w:r>
-        <w:rPr>
-          <w:rFonts w:ascii="Times New Roman" w:hAnsi="Times New Roman" w:cs="Times New Roman"/>
-          <w:sz w:val="24"/>
-          <w:szCs w:val="24"/>
-        </w:rPr>
-        <w:t xml:space="preserve">(), or you can call </w:t>
-      </w:r>
-      <w:proofErr w:type="spellStart"/>
-      <w:r>
-        <w:rPr>
-          <w:rFonts w:ascii="Times New Roman" w:hAnsi="Times New Roman" w:cs="Times New Roman"/>
-          <w:sz w:val="24"/>
-          <w:szCs w:val="24"/>
-        </w:rPr>
-        <w:t>curses.wrapper</w:t>
-      </w:r>
-      <w:proofErr w:type="spellEnd"/>
-      <w:r>
-        <w:rPr>
-          <w:rFonts w:ascii="Times New Roman" w:hAnsi="Times New Roman" w:cs="Times New Roman"/>
-          <w:sz w:val="24"/>
-          <w:szCs w:val="24"/>
-        </w:rPr>
-        <w:t>() which will initialize both those functions.</w:t>
+        <w:t>These are initialized when you call curses.initscr() and curses.start_colors(), or you can call curses.wrapper() which will initialize both those functions.</w:t>
       </w:r>
     </w:p>
     <w:p>
@@ -861,6 +679,7 @@
           <w:sz w:val="24"/>
           <w:szCs w:val="24"/>
         </w:rPr>
+        <w:lastRenderedPageBreak/>
         <w:t>From testing_curse.py</w:t>
       </w:r>
       <w:r>
@@ -963,7 +782,6 @@
           <w:sz w:val="24"/>
           <w:szCs w:val="24"/>
         </w:rPr>
-        <w:lastRenderedPageBreak/>
         <w:t>Global variables in curses_menu.py</w:t>
       </w:r>
     </w:p>
@@ -977,33 +795,13 @@
           <w:szCs w:val="24"/>
         </w:rPr>
       </w:pPr>
-      <w:proofErr w:type="spellStart"/>
-      <w:proofErr w:type="gramStart"/>
-      <w:r>
-        <w:rPr>
-          <w:rFonts w:ascii="Times New Roman" w:hAnsi="Times New Roman" w:cs="Times New Roman"/>
-          <w:sz w:val="24"/>
-          <w:szCs w:val="24"/>
-        </w:rPr>
-        <w:t>font</w:t>
-      </w:r>
-      <w:proofErr w:type="gramEnd"/>
-      <w:r>
-        <w:rPr>
-          <w:rFonts w:ascii="Times New Roman" w:hAnsi="Times New Roman" w:cs="Times New Roman"/>
-          <w:sz w:val="24"/>
-          <w:szCs w:val="24"/>
-        </w:rPr>
-        <w:t>_background_color</w:t>
-      </w:r>
-      <w:proofErr w:type="spellEnd"/>
-      <w:r>
-        <w:rPr>
-          <w:rFonts w:ascii="Times New Roman" w:hAnsi="Times New Roman" w:cs="Times New Roman"/>
-          <w:sz w:val="24"/>
-          <w:szCs w:val="24"/>
-        </w:rPr>
-        <w:t xml:space="preserve"> = "cyan"</w:t>
+      <w:r>
+        <w:rPr>
+          <w:rFonts w:ascii="Times New Roman" w:hAnsi="Times New Roman" w:cs="Times New Roman"/>
+          <w:sz w:val="24"/>
+          <w:szCs w:val="24"/>
+        </w:rPr>
+        <w:t>font_background_color = "cyan"</w:t>
       </w:r>
     </w:p>
     <w:p>
@@ -1016,33 +814,13 @@
           <w:szCs w:val="24"/>
         </w:rPr>
       </w:pPr>
-      <w:proofErr w:type="spellStart"/>
-      <w:proofErr w:type="gramStart"/>
-      <w:r>
-        <w:rPr>
-          <w:rFonts w:ascii="Times New Roman" w:hAnsi="Times New Roman" w:cs="Times New Roman"/>
-          <w:sz w:val="24"/>
-          <w:szCs w:val="24"/>
-        </w:rPr>
-        <w:t>highlight</w:t>
-      </w:r>
-      <w:proofErr w:type="gramEnd"/>
-      <w:r>
-        <w:rPr>
-          <w:rFonts w:ascii="Times New Roman" w:hAnsi="Times New Roman" w:cs="Times New Roman"/>
-          <w:sz w:val="24"/>
-          <w:szCs w:val="24"/>
-        </w:rPr>
-        <w:t>_foreground_color</w:t>
-      </w:r>
-      <w:proofErr w:type="spellEnd"/>
-      <w:r>
-        <w:rPr>
-          <w:rFonts w:ascii="Times New Roman" w:hAnsi="Times New Roman" w:cs="Times New Roman"/>
-          <w:sz w:val="24"/>
-          <w:szCs w:val="24"/>
-        </w:rPr>
-        <w:t xml:space="preserve"> = "blue"</w:t>
+      <w:r>
+        <w:rPr>
+          <w:rFonts w:ascii="Times New Roman" w:hAnsi="Times New Roman" w:cs="Times New Roman"/>
+          <w:sz w:val="24"/>
+          <w:szCs w:val="24"/>
+        </w:rPr>
+        <w:t>highlight_foreground_color = "blue"</w:t>
       </w:r>
     </w:p>
     <w:p>
@@ -1055,33 +833,13 @@
           <w:szCs w:val="24"/>
         </w:rPr>
       </w:pPr>
-      <w:proofErr w:type="spellStart"/>
-      <w:proofErr w:type="gramStart"/>
-      <w:r>
-        <w:rPr>
-          <w:rFonts w:ascii="Times New Roman" w:hAnsi="Times New Roman" w:cs="Times New Roman"/>
-          <w:sz w:val="24"/>
-          <w:szCs w:val="24"/>
-        </w:rPr>
-        <w:t>highlight</w:t>
-      </w:r>
-      <w:proofErr w:type="gramEnd"/>
-      <w:r>
-        <w:rPr>
-          <w:rFonts w:ascii="Times New Roman" w:hAnsi="Times New Roman" w:cs="Times New Roman"/>
-          <w:sz w:val="24"/>
-          <w:szCs w:val="24"/>
-        </w:rPr>
-        <w:t>_background_color</w:t>
-      </w:r>
-      <w:proofErr w:type="spellEnd"/>
-      <w:r>
-        <w:rPr>
-          <w:rFonts w:ascii="Times New Roman" w:hAnsi="Times New Roman" w:cs="Times New Roman"/>
-          <w:sz w:val="24"/>
-          <w:szCs w:val="24"/>
-        </w:rPr>
-        <w:t xml:space="preserve"> = "yellow"</w:t>
+      <w:r>
+        <w:rPr>
+          <w:rFonts w:ascii="Times New Roman" w:hAnsi="Times New Roman" w:cs="Times New Roman"/>
+          <w:sz w:val="24"/>
+          <w:szCs w:val="24"/>
+        </w:rPr>
+        <w:t>highlight_background_color = "yellow"</w:t>
       </w:r>
     </w:p>
     <w:p>
@@ -1094,33 +852,13 @@
           <w:szCs w:val="24"/>
         </w:rPr>
       </w:pPr>
-      <w:proofErr w:type="spellStart"/>
-      <w:proofErr w:type="gramStart"/>
-      <w:r>
-        <w:rPr>
-          <w:rFonts w:ascii="Times New Roman" w:hAnsi="Times New Roman" w:cs="Times New Roman"/>
-          <w:sz w:val="24"/>
-          <w:szCs w:val="24"/>
-        </w:rPr>
-        <w:t>exit</w:t>
-      </w:r>
-      <w:proofErr w:type="gramEnd"/>
-      <w:r>
-        <w:rPr>
-          <w:rFonts w:ascii="Times New Roman" w:hAnsi="Times New Roman" w:cs="Times New Roman"/>
-          <w:sz w:val="24"/>
-          <w:szCs w:val="24"/>
-        </w:rPr>
-        <w:t>_color</w:t>
-      </w:r>
-      <w:proofErr w:type="spellEnd"/>
-      <w:r>
-        <w:rPr>
-          <w:rFonts w:ascii="Times New Roman" w:hAnsi="Times New Roman" w:cs="Times New Roman"/>
-          <w:sz w:val="24"/>
-          <w:szCs w:val="24"/>
-        </w:rPr>
-        <w:t xml:space="preserve"> = "white</w:t>
+      <w:r>
+        <w:rPr>
+          <w:rFonts w:ascii="Times New Roman" w:hAnsi="Times New Roman" w:cs="Times New Roman"/>
+          <w:sz w:val="24"/>
+          <w:szCs w:val="24"/>
+        </w:rPr>
+        <w:t>exit_color = "white</w:t>
       </w:r>
       <w:r>
         <w:rPr>
@@ -1984,30 +1722,14 @@
           <w:rFonts w:ascii="Times New Roman" w:hAnsi="Times New Roman" w:cs="Times New Roman"/>
           <w:sz w:val="24"/>
         </w:rPr>
-        <w:t xml:space="preserve">er there you must include the  </w:t>
-      </w:r>
-      <w:proofErr w:type="gramStart"/>
-      <w:r>
-        <w:rPr>
-          <w:rFonts w:ascii="Times New Roman" w:hAnsi="Times New Roman" w:cs="Times New Roman"/>
-          <w:sz w:val="24"/>
-        </w:rPr>
-        <w:t xml:space="preserve">[ </w:t>
-      </w:r>
-      <w:r>
-        <w:rPr>
-          <w:rFonts w:ascii="Times New Roman" w:hAnsi="Times New Roman" w:cs="Times New Roman"/>
-          <w:sz w:val="24"/>
-        </w:rPr>
-        <w:t>]</w:t>
-      </w:r>
-      <w:proofErr w:type="gramEnd"/>
-      <w:r>
-        <w:rPr>
-          <w:rFonts w:ascii="Times New Roman" w:hAnsi="Times New Roman" w:cs="Times New Roman"/>
-          <w:sz w:val="24"/>
-        </w:rPr>
-        <w:t xml:space="preserve"> with the name of the item to filter properly.</w:t>
+        <w:t xml:space="preserve">er there you must include the  [ </w:t>
+      </w:r>
+      <w:r>
+        <w:rPr>
+          <w:rFonts w:ascii="Times New Roman" w:hAnsi="Times New Roman" w:cs="Times New Roman"/>
+          <w:sz w:val="24"/>
+        </w:rPr>
+        <w:t>] with the name of the item to filter properly.</w:t>
       </w:r>
     </w:p>
     <w:p>
@@ -2271,16 +1993,7 @@
           <w:sz w:val="24"/>
           <w:szCs w:val="24"/>
         </w:rPr>
-        <w:t>I have utilized, in a separate file, a function to compare images</w:t>
-      </w:r>
-      <w:proofErr w:type="gramStart"/>
-      <w:r>
-        <w:rPr>
-          <w:rFonts w:ascii="Times New Roman" w:hAnsi="Times New Roman" w:cs="Times New Roman"/>
-          <w:sz w:val="24"/>
-          <w:szCs w:val="24"/>
-        </w:rPr>
-        <w:t>.</w:t>
+        <w:t>I have utilized, in a separate file, a function to compare images.</w:t>
       </w:r>
       <w:r>
         <w:rPr>
@@ -2290,7 +2003,6 @@
         </w:rPr>
         <w:t>*</w:t>
       </w:r>
-      <w:proofErr w:type="gramEnd"/>
     </w:p>
     <w:p>
       <w:pPr>
@@ -2355,16 +2067,7 @@
           <w:sz w:val="24"/>
           <w:szCs w:val="24"/>
         </w:rPr>
-        <w:t>I have utilized, in a separate file, a function to compare images</w:t>
-      </w:r>
-      <w:proofErr w:type="gramStart"/>
-      <w:r>
-        <w:rPr>
-          <w:rFonts w:ascii="Times New Roman" w:hAnsi="Times New Roman" w:cs="Times New Roman"/>
-          <w:sz w:val="24"/>
-          <w:szCs w:val="24"/>
-        </w:rPr>
-        <w:t>.</w:t>
+        <w:t>I have utilized, in a separate file, a function to compare images.</w:t>
       </w:r>
       <w:r>
         <w:rPr>
@@ -2374,7 +2077,6 @@
         </w:rPr>
         <w:t>*</w:t>
       </w:r>
-      <w:proofErr w:type="gramEnd"/>
     </w:p>
     <w:p>
       <w:pPr>
@@ -2491,43 +2193,7 @@
           <w:sz w:val="24"/>
           <w:szCs w:val="24"/>
         </w:rPr>
-        <w:t xml:space="preserve">courtesy of </w:t>
-      </w:r>
-      <w:proofErr w:type="spellStart"/>
-      <w:r>
-        <w:rPr>
-          <w:rFonts w:ascii="Times New Roman" w:hAnsi="Times New Roman" w:cs="Times New Roman"/>
-          <w:sz w:val="24"/>
-          <w:szCs w:val="24"/>
-        </w:rPr>
-        <w:t>Nllesh</w:t>
-      </w:r>
-      <w:proofErr w:type="spellEnd"/>
-      <w:r>
-        <w:rPr>
-          <w:rFonts w:ascii="Times New Roman" w:hAnsi="Times New Roman" w:cs="Times New Roman"/>
-          <w:sz w:val="24"/>
-          <w:szCs w:val="24"/>
-        </w:rPr>
-        <w:t xml:space="preserve"> Sharma on </w:t>
-      </w:r>
-      <w:proofErr w:type="spellStart"/>
-      <w:r>
-        <w:rPr>
-          <w:rFonts w:ascii="Times New Roman" w:hAnsi="Times New Roman" w:cs="Times New Roman"/>
-          <w:sz w:val="24"/>
-          <w:szCs w:val="24"/>
-        </w:rPr>
-        <w:t>Stackoverflow</w:t>
-      </w:r>
-      <w:proofErr w:type="spellEnd"/>
-      <w:r>
-        <w:rPr>
-          <w:rFonts w:ascii="Times New Roman" w:hAnsi="Times New Roman" w:cs="Times New Roman"/>
-          <w:sz w:val="24"/>
-          <w:szCs w:val="24"/>
-        </w:rPr>
-        <w:t>)</w:t>
+        <w:t>courtesy of Nllesh Sharma on Stackoverflow)</w:t>
       </w:r>
       <w:r>
         <w:rPr>
@@ -2567,9 +2233,8 @@
           <w:szCs w:val="24"/>
           <w:shd w:val="clear" w:color="auto" w:fill="FFFFFF"/>
         </w:rPr>
-        <w:t xml:space="preserve">performs a quick way to determine if two images have exactly the same contents. To do this, the function gets the difference between the two images, and then calculates the bounding box of the non-zero regions in this image. If the images are identical, all pixels in the difference image are zero, and the bounding box function returns </w:t>
-      </w:r>
-      <w:proofErr w:type="gramStart"/>
+        <w:t>performs a quick way to determine if two images have exactly the same contents. To do this, the function gets the difference between the two images, and then calculates the bounding box of the non-zero regions in this image. If the images are identical, all pixels in the difference image are zero, and the bounding box function returns None.</w:t>
+      </w:r>
       <w:r>
         <w:rPr>
           <w:rFonts w:ascii="Times New Roman" w:eastAsia="Times New Roman" w:hAnsi="Times New Roman" w:cs="Times New Roman"/>
@@ -2578,27 +2243,6 @@
           <w:szCs w:val="24"/>
           <w:shd w:val="clear" w:color="auto" w:fill="FFFFFF"/>
         </w:rPr>
-        <w:t>None</w:t>
-      </w:r>
-      <w:proofErr w:type="gramEnd"/>
-      <w:r>
-        <w:rPr>
-          <w:rFonts w:ascii="Times New Roman" w:eastAsia="Times New Roman" w:hAnsi="Times New Roman" w:cs="Times New Roman"/>
-          <w:color w:val="242729"/>
-          <w:sz w:val="24"/>
-          <w:szCs w:val="24"/>
-          <w:shd w:val="clear" w:color="auto" w:fill="FFFFFF"/>
-        </w:rPr>
-        <w:t>.</w:t>
-      </w:r>
-      <w:r>
-        <w:rPr>
-          <w:rFonts w:ascii="Times New Roman" w:eastAsia="Times New Roman" w:hAnsi="Times New Roman" w:cs="Times New Roman"/>
-          <w:color w:val="242729"/>
-          <w:sz w:val="24"/>
-          <w:szCs w:val="24"/>
-          <w:shd w:val="clear" w:color="auto" w:fill="FFFFFF"/>
-        </w:rPr>
         <w:t xml:space="preserve"> If the function returns True, the images are the same and False if they are not.</w:t>
       </w:r>
     </w:p>
@@ -2678,43 +2322,7 @@
           <w:sz w:val="24"/>
           <w:szCs w:val="24"/>
         </w:rPr>
-        <w:t>If I’m comparing an image called “</w:t>
-      </w:r>
-      <w:proofErr w:type="spellStart"/>
-      <w:r>
-        <w:rPr>
-          <w:rFonts w:ascii="Times New Roman" w:hAnsi="Times New Roman" w:cs="Times New Roman"/>
-          <w:sz w:val="24"/>
-          <w:szCs w:val="24"/>
-        </w:rPr>
-        <w:t>unfiltered_menu</w:t>
-      </w:r>
-      <w:proofErr w:type="spellEnd"/>
-      <w:r>
-        <w:rPr>
-          <w:rFonts w:ascii="Times New Roman" w:hAnsi="Times New Roman" w:cs="Times New Roman"/>
-          <w:sz w:val="24"/>
-          <w:szCs w:val="24"/>
-        </w:rPr>
-        <w:t>” and “</w:t>
-      </w:r>
-      <w:proofErr w:type="spellStart"/>
-      <w:r>
-        <w:rPr>
-          <w:rFonts w:ascii="Times New Roman" w:hAnsi="Times New Roman" w:cs="Times New Roman"/>
-          <w:sz w:val="24"/>
-          <w:szCs w:val="24"/>
-        </w:rPr>
-        <w:t>filtered_menu</w:t>
-      </w:r>
-      <w:proofErr w:type="spellEnd"/>
-      <w:r>
-        <w:rPr>
-          <w:rFonts w:ascii="Times New Roman" w:hAnsi="Times New Roman" w:cs="Times New Roman"/>
-          <w:sz w:val="24"/>
-          <w:szCs w:val="24"/>
-        </w:rPr>
-        <w:t xml:space="preserve">”, then you will make the assumption that I am actually comparing a menu that hasn’t been filtered against one that is a new filtered menu. </w:t>
+        <w:t xml:space="preserve">If I’m comparing an image called “unfiltered_menu” and “filtered_menu”, then you will make the assumption that I am actually comparing a menu that hasn’t been filtered against one that is a new filtered menu. </w:t>
       </w:r>
       <w:r>
         <w:rPr>
@@ -2770,28 +2378,8 @@
           <w:sz w:val="24"/>
           <w:szCs w:val="24"/>
         </w:rPr>
-        <w:t xml:space="preserve">For these reasons, I changed from previously having a scenario outline to one simple </w:t>
-      </w:r>
-      <w:proofErr w:type="gramStart"/>
-      <w:r>
-        <w:rPr>
-          <w:rFonts w:ascii="Times New Roman" w:hAnsi="Times New Roman" w:cs="Times New Roman"/>
-          <w:sz w:val="24"/>
-          <w:szCs w:val="24"/>
-        </w:rPr>
-        <w:t>scenario</w:t>
-      </w:r>
-      <w:proofErr w:type="gramEnd"/>
-      <w:r>
-        <w:rPr>
-          <w:rFonts w:ascii="Times New Roman" w:hAnsi="Times New Roman" w:cs="Times New Roman"/>
-          <w:sz w:val="24"/>
-          <w:szCs w:val="24"/>
-        </w:rPr>
-        <w:t xml:space="preserve"> as I could not pull active data in the moment of running this test and from a running curses menu simultaneously. Again, the screenshots do contain the appropriate image according to its respective step.</w:t>
-      </w:r>
-      <w:bookmarkStart w:id="0" w:name="_GoBack"/>
-      <w:bookmarkEnd w:id="0"/>
+        <w:t>For these reasons, I changed from previously having a scenario outline to one simple scenario as I could not pull active data in the moment of running this test and from a running curses menu simultaneously. Again, the screenshots do contain the appropriate image according to its respective step.</w:t>
+      </w:r>
     </w:p>
     <w:p>
       <w:pPr>

</xml_diff>